<commit_message>
modificacion ER: cambio en las relaciones y tablas
</commit_message>
<xml_diff>
--- a/Documentacion/Explicación modelo entidad relación SMIT.docx
+++ b/Documentacion/Explicación modelo entidad relación SMIT.docx
@@ -1,6 +1,6 @@
 
 <file path=word/document.xml><?xml version="1.0" encoding="utf-8"?>
-<w:document xmlns:ve="http://schemas.openxmlformats.org/markup-compatibility/2006" xmlns:o="urn:schemas-microsoft-com:office:office" xmlns:r="http://schemas.openxmlformats.org/officeDocument/2006/relationships" xmlns:m="http://schemas.openxmlformats.org/officeDocument/2006/math" xmlns:v="urn:schemas-microsoft-com:vml" xmlns:wp="http://schemas.openxmlformats.org/drawingml/2006/wordprocessingDrawing" xmlns:w10="urn:schemas-microsoft-com:office:word" xmlns:w="http://schemas.openxmlformats.org/wordprocessingml/2006/main" xmlns:wne="http://schemas.microsoft.com/office/word/2006/wordml">
+<w:document xmlns:wpc="http://schemas.microsoft.com/office/word/2010/wordprocessingCanvas" xmlns:mc="http://schemas.openxmlformats.org/markup-compatibility/2006" xmlns:o="urn:schemas-microsoft-com:office:office" xmlns:r="http://schemas.openxmlformats.org/officeDocument/2006/relationships" xmlns:m="http://schemas.openxmlformats.org/officeDocument/2006/math" xmlns:v="urn:schemas-microsoft-com:vml" xmlns:wp14="http://schemas.microsoft.com/office/word/2010/wordprocessingDrawing" xmlns:wp="http://schemas.openxmlformats.org/drawingml/2006/wordprocessingDrawing" xmlns:w10="urn:schemas-microsoft-com:office:word" xmlns:w="http://schemas.openxmlformats.org/wordprocessingml/2006/main" xmlns:w14="http://schemas.microsoft.com/office/word/2010/wordml" xmlns:w15="http://schemas.microsoft.com/office/word/2012/wordml" xmlns:wpg="http://schemas.microsoft.com/office/word/2010/wordprocessingGroup" xmlns:wpi="http://schemas.microsoft.com/office/word/2010/wordprocessingInk" xmlns:wne="http://schemas.microsoft.com/office/word/2006/wordml" xmlns:wps="http://schemas.microsoft.com/office/word/2010/wordprocessingShape" mc:Ignorable="w14 w15 wp14">
   <w:body>
     <w:p>
       <w:pPr>
@@ -114,7 +114,7 @@
           <w:szCs w:val="24"/>
           <w:lang w:val="es-CO"/>
         </w:rPr>
-        <w:t>el</w:t>
+        <w:t>requiere un</w:t>
       </w:r>
       <w:r>
         <w:rPr>
@@ -139,7 +139,6 @@
           <w:rFonts w:ascii="Arial" w:hAnsi="Arial" w:cs="Arial"/>
           <w:sz w:val="24"/>
           <w:szCs w:val="24"/>
-          <w:highlight w:val="green"/>
           <w:lang w:val="es-CO"/>
         </w:rPr>
         <w:t>dispositivos</w:t>
@@ -151,109 +150,63 @@
           <w:szCs w:val="24"/>
           <w:lang w:val="es-CO"/>
         </w:rPr>
-        <w:t xml:space="preserve"> categorizados </w:t>
-      </w:r>
-      <w:r>
-        <w:rPr>
-          <w:rFonts w:ascii="Arial" w:hAnsi="Arial" w:cs="Arial"/>
-          <w:sz w:val="24"/>
-          <w:szCs w:val="24"/>
-          <w:lang w:val="es-CO"/>
-        </w:rPr>
-        <w:t xml:space="preserve">por un </w:t>
-      </w:r>
-      <w:r>
-        <w:rPr>
-          <w:rFonts w:ascii="Arial" w:hAnsi="Arial" w:cs="Arial"/>
-          <w:sz w:val="24"/>
-          <w:szCs w:val="24"/>
-          <w:highlight w:val="green"/>
-          <w:lang w:val="es-CO"/>
-        </w:rPr>
-        <w:t>tipo</w:t>
-      </w:r>
-      <w:r>
-        <w:rPr>
-          <w:rFonts w:ascii="Arial" w:hAnsi="Arial" w:cs="Arial"/>
-          <w:sz w:val="24"/>
-          <w:szCs w:val="24"/>
-          <w:lang w:val="es-CO"/>
-        </w:rPr>
-        <w:t xml:space="preserve"> de dispositivo</w:t>
-      </w:r>
-      <w:r>
-        <w:rPr>
-          <w:rFonts w:ascii="Arial" w:hAnsi="Arial" w:cs="Arial"/>
-          <w:sz w:val="24"/>
-          <w:szCs w:val="24"/>
-          <w:lang w:val="es-CO"/>
-        </w:rPr>
-        <w:t>,</w:t>
-      </w:r>
-      <w:r>
-        <w:rPr>
-          <w:rFonts w:ascii="Arial" w:hAnsi="Arial" w:cs="Arial"/>
-          <w:sz w:val="24"/>
-          <w:szCs w:val="24"/>
-          <w:lang w:val="es-CO"/>
-        </w:rPr>
-        <w:t xml:space="preserve"> </w:t>
-      </w:r>
-      <w:r>
-        <w:rPr>
-          <w:rFonts w:ascii="Arial" w:hAnsi="Arial" w:cs="Arial"/>
-          <w:sz w:val="24"/>
-          <w:szCs w:val="24"/>
-          <w:lang w:val="es-CO"/>
-        </w:rPr>
-        <w:t xml:space="preserve">descritos por </w:t>
-      </w:r>
-      <w:r>
-        <w:rPr>
-          <w:rFonts w:ascii="Arial" w:hAnsi="Arial" w:cs="Arial"/>
-          <w:sz w:val="24"/>
-          <w:szCs w:val="24"/>
-          <w:lang w:val="es-CO"/>
-        </w:rPr>
-        <w:t xml:space="preserve">un número de </w:t>
-      </w:r>
-      <w:r>
-        <w:rPr>
-          <w:rFonts w:ascii="Arial" w:hAnsi="Arial" w:cs="Arial"/>
-          <w:sz w:val="24"/>
-          <w:szCs w:val="24"/>
-          <w:highlight w:val="yellow"/>
-          <w:lang w:val="es-CO"/>
-        </w:rPr>
-        <w:t>serie</w:t>
-      </w:r>
-      <w:r>
-        <w:rPr>
-          <w:rFonts w:ascii="Arial" w:hAnsi="Arial" w:cs="Arial"/>
-          <w:sz w:val="24"/>
-          <w:szCs w:val="24"/>
-          <w:lang w:val="es-CO"/>
-        </w:rPr>
-        <w:t xml:space="preserve">, una </w:t>
-      </w:r>
-      <w:r>
-        <w:rPr>
-          <w:rFonts w:ascii="Arial" w:hAnsi="Arial" w:cs="Arial"/>
-          <w:sz w:val="24"/>
-          <w:szCs w:val="24"/>
-          <w:highlight w:val="yellow"/>
-          <w:lang w:val="es-CO"/>
-        </w:rPr>
-        <w:t>marca</w:t>
-      </w:r>
-      <w:r>
-        <w:rPr>
-          <w:rFonts w:ascii="Arial" w:hAnsi="Arial" w:cs="Arial"/>
-          <w:sz w:val="24"/>
-          <w:szCs w:val="24"/>
-          <w:lang w:val="es-CO"/>
-        </w:rPr>
-        <w:t xml:space="preserve">, </w:t>
+        <w:t xml:space="preserve"> identificados </w:t>
+      </w:r>
+      <w:r>
+        <w:rPr>
+          <w:rFonts w:ascii="Arial" w:hAnsi="Arial" w:cs="Arial"/>
+          <w:sz w:val="24"/>
+          <w:szCs w:val="24"/>
+          <w:lang w:val="es-CO"/>
+        </w:rPr>
+        <w:t>por un número de serie</w:t>
+      </w:r>
+      <w:r>
+        <w:rPr>
+          <w:rFonts w:ascii="Arial" w:hAnsi="Arial" w:cs="Arial"/>
+          <w:sz w:val="24"/>
+          <w:szCs w:val="24"/>
+          <w:lang w:val="es-CO"/>
+        </w:rPr>
+        <w:t xml:space="preserve"> único</w:t>
+      </w:r>
+      <w:r>
+        <w:rPr>
+          <w:rFonts w:ascii="Arial" w:hAnsi="Arial" w:cs="Arial"/>
+          <w:sz w:val="24"/>
+          <w:szCs w:val="24"/>
+          <w:lang w:val="es-CO"/>
+        </w:rPr>
+        <w:t xml:space="preserve">, un tipo </w:t>
+      </w:r>
+      <w:bookmarkStart w:id="0" w:name="_GoBack"/>
+      <w:bookmarkEnd w:id="0"/>
+      <w:r>
+        <w:rPr>
+          <w:rFonts w:ascii="Arial" w:hAnsi="Arial" w:cs="Arial"/>
+          <w:sz w:val="24"/>
+          <w:szCs w:val="24"/>
+          <w:lang w:val="es-CO"/>
+        </w:rPr>
+        <w:t>de dispositivo</w:t>
+      </w:r>
+      <w:r>
+        <w:rPr>
+          <w:rFonts w:ascii="Arial" w:hAnsi="Arial" w:cs="Arial"/>
+          <w:sz w:val="24"/>
+          <w:szCs w:val="24"/>
+          <w:lang w:val="es-CO"/>
+        </w:rPr>
+        <w:t>s</w:t>
+      </w:r>
+      <w:r>
+        <w:rPr>
+          <w:rFonts w:ascii="Arial" w:hAnsi="Arial" w:cs="Arial"/>
+          <w:sz w:val="24"/>
+          <w:szCs w:val="24"/>
+          <w:lang w:val="es-CO"/>
+        </w:rPr>
+        <w:t xml:space="preserve">, una marca, </w:t>
       </w:r>
       <w:r>
         <w:rPr>
@@ -269,7 +222,6 @@
           <w:rFonts w:ascii="Arial" w:hAnsi="Arial" w:cs="Arial"/>
           <w:sz w:val="24"/>
           <w:szCs w:val="24"/>
-          <w:highlight w:val="yellow"/>
           <w:lang w:val="es-CO"/>
         </w:rPr>
         <w:t>modelo</w:t>
@@ -281,91 +233,7 @@
           <w:szCs w:val="24"/>
           <w:lang w:val="es-CO"/>
         </w:rPr>
-        <w:t xml:space="preserve">, un </w:t>
-      </w:r>
-      <w:r>
-        <w:rPr>
-          <w:rFonts w:ascii="Arial" w:hAnsi="Arial" w:cs="Arial"/>
-          <w:sz w:val="24"/>
-          <w:szCs w:val="24"/>
-          <w:highlight w:val="green"/>
-          <w:lang w:val="es-CO"/>
-        </w:rPr>
-        <w:t>sub</w:t>
-      </w:r>
-      <w:r>
-        <w:rPr>
-          <w:rFonts w:ascii="Arial" w:hAnsi="Arial" w:cs="Arial"/>
-          <w:sz w:val="24"/>
-          <w:szCs w:val="24"/>
-          <w:highlight w:val="green"/>
-          <w:lang w:val="es-CO"/>
-        </w:rPr>
-        <w:t>tipo</w:t>
-      </w:r>
-      <w:r>
-        <w:rPr>
-          <w:rFonts w:ascii="Arial" w:hAnsi="Arial" w:cs="Arial"/>
-          <w:sz w:val="24"/>
-          <w:szCs w:val="24"/>
-          <w:lang w:val="es-CO"/>
-        </w:rPr>
-        <w:t xml:space="preserve"> que lo identifique dentro su </w:t>
-      </w:r>
-      <w:r>
-        <w:rPr>
-          <w:rFonts w:ascii="Arial" w:hAnsi="Arial" w:cs="Arial"/>
-          <w:sz w:val="24"/>
-          <w:szCs w:val="24"/>
-          <w:lang w:val="es-CO"/>
-        </w:rPr>
-        <w:t xml:space="preserve">propio </w:t>
-      </w:r>
-      <w:r>
-        <w:rPr>
-          <w:rFonts w:ascii="Arial" w:hAnsi="Arial" w:cs="Arial"/>
-          <w:sz w:val="24"/>
-          <w:szCs w:val="24"/>
-          <w:lang w:val="es-CO"/>
-        </w:rPr>
-        <w:t>tipo</w:t>
-      </w:r>
-      <w:r>
-        <w:rPr>
-          <w:rFonts w:ascii="Arial" w:hAnsi="Arial" w:cs="Arial"/>
-          <w:sz w:val="24"/>
-          <w:szCs w:val="24"/>
-          <w:lang w:val="es-CO"/>
-        </w:rPr>
-        <w:t xml:space="preserve"> </w:t>
-      </w:r>
-      <w:r>
-        <w:rPr>
-          <w:rFonts w:ascii="Arial" w:hAnsi="Arial" w:cs="Arial"/>
-          <w:sz w:val="24"/>
-          <w:szCs w:val="24"/>
-          <w:lang w:val="es-CO"/>
-        </w:rPr>
-        <w:t xml:space="preserve">y un </w:t>
-      </w:r>
-      <w:r>
-        <w:rPr>
-          <w:rFonts w:ascii="Arial" w:hAnsi="Arial" w:cs="Arial"/>
-          <w:sz w:val="24"/>
-          <w:szCs w:val="24"/>
-          <w:highlight w:val="yellow"/>
-          <w:lang w:val="es-CO"/>
-        </w:rPr>
-        <w:t xml:space="preserve">estado </w:t>
-      </w:r>
-      <w:r>
-        <w:rPr>
-          <w:rFonts w:ascii="Arial" w:hAnsi="Arial" w:cs="Arial"/>
-          <w:sz w:val="24"/>
-          <w:szCs w:val="24"/>
-          <w:lang w:val="es-CO"/>
-        </w:rPr>
-        <w:t xml:space="preserve">donde indique su </w:t>
+        <w:t xml:space="preserve"> y un estado donde indique su </w:t>
       </w:r>
       <w:r>
         <w:rPr>
@@ -498,25 +366,23 @@
           <w:szCs w:val="24"/>
           <w:lang w:val="es-CO"/>
         </w:rPr>
-        <w:t>s siguientes tipos siendo solo uno a la vez</w:t>
-      </w:r>
-      <w:r>
-        <w:rPr>
-          <w:rFonts w:ascii="Arial" w:hAnsi="Arial" w:cs="Arial"/>
-          <w:sz w:val="24"/>
-          <w:szCs w:val="24"/>
-          <w:lang w:val="es-CO"/>
-        </w:rPr>
-        <w:t>.</w:t>
-      </w:r>
-      <w:bookmarkStart w:id="0" w:name="_GoBack"/>
-      <w:bookmarkEnd w:id="0"/>
+        <w:t>s siguiente</w:t>
+      </w:r>
+      <w:r>
+        <w:rPr>
+          <w:rFonts w:ascii="Arial" w:hAnsi="Arial" w:cs="Arial"/>
+          <w:sz w:val="24"/>
+          <w:szCs w:val="24"/>
+          <w:lang w:val="es-CO"/>
+        </w:rPr>
+        <w:t>s tipos el cual pertenece  a una categoría.</w:t>
+      </w:r>
     </w:p>
     <w:tbl>
       <w:tblPr>
         <w:tblStyle w:val="Tablaconcuadrcula"/>
         <w:tblW w:w="8926" w:type="dxa"/>
-        <w:tblLook w:val="04A0"/>
+        <w:tblLook w:val="04A0" w:firstRow="1" w:lastRow="0" w:firstColumn="1" w:lastColumn="0" w:noHBand="0" w:noVBand="1"/>
       </w:tblPr>
       <w:tblGrid>
         <w:gridCol w:w="2270"/>
@@ -546,7 +412,7 @@
                 <w:szCs w:val="20"/>
                 <w:lang w:val="es-CO"/>
               </w:rPr>
-              <w:t>TIPO</w:t>
+              <w:t>CATEGORIAS</w:t>
             </w:r>
           </w:p>
         </w:tc>
@@ -566,16 +432,6 @@
                 <w:lang w:val="es-CO"/>
               </w:rPr>
             </w:pPr>
-            <w:r>
-              <w:rPr>
-                <w:rFonts w:ascii="Arial" w:hAnsi="Arial" w:cs="Arial"/>
-                <w:b/>
-                <w:sz w:val="20"/>
-                <w:szCs w:val="20"/>
-                <w:lang w:val="es-CO"/>
-              </w:rPr>
-              <w:t>SUB</w:t>
-            </w:r>
             <w:r>
               <w:rPr>
                 <w:rFonts w:ascii="Arial" w:hAnsi="Arial" w:cs="Arial"/>
@@ -1192,7 +1048,6 @@
                 <w:lang w:val="es-CO"/>
               </w:rPr>
             </w:pPr>
-            <w:proofErr w:type="spellStart"/>
             <w:r>
               <w:rPr>
                 <w:rFonts w:ascii="Arial" w:hAnsi="Arial" w:cs="Arial"/>
@@ -1202,7 +1057,6 @@
               </w:rPr>
               <w:t>Scaner</w:t>
             </w:r>
-            <w:proofErr w:type="spellEnd"/>
             <w:r>
               <w:rPr>
                 <w:rFonts w:ascii="Arial" w:hAnsi="Arial" w:cs="Arial"/>
@@ -1317,7 +1171,6 @@
                 <w:lang w:val="es-CO"/>
               </w:rPr>
             </w:pPr>
-            <w:proofErr w:type="spellStart"/>
             <w:r>
               <w:rPr>
                 <w:rFonts w:ascii="Arial" w:hAnsi="Arial" w:cs="Arial"/>
@@ -1327,7 +1180,6 @@
               </w:rPr>
               <w:t>Switch</w:t>
             </w:r>
-            <w:proofErr w:type="spellEnd"/>
           </w:p>
           <w:p>
             <w:pPr>
@@ -1343,7 +1195,6 @@
                 <w:lang w:val="es-CO"/>
               </w:rPr>
             </w:pPr>
-            <w:proofErr w:type="spellStart"/>
             <w:r>
               <w:rPr>
                 <w:rFonts w:ascii="Arial" w:hAnsi="Arial" w:cs="Arial"/>
@@ -1362,7 +1213,6 @@
               </w:rPr>
               <w:t>uter</w:t>
             </w:r>
-            <w:proofErr w:type="spellEnd"/>
           </w:p>
           <w:p>
             <w:pPr>
@@ -1378,25 +1228,14 @@
                 <w:lang w:val="es-CO"/>
               </w:rPr>
             </w:pPr>
-            <w:proofErr w:type="spellStart"/>
-            <w:r>
-              <w:rPr>
-                <w:rFonts w:ascii="Arial" w:hAnsi="Arial" w:cs="Arial"/>
-                <w:sz w:val="20"/>
-                <w:szCs w:val="20"/>
-                <w:lang w:val="es-CO"/>
-              </w:rPr>
-              <w:t>Acces</w:t>
-            </w:r>
-            <w:proofErr w:type="spellEnd"/>
-            <w:r>
-              <w:rPr>
-                <w:rFonts w:ascii="Arial" w:hAnsi="Arial" w:cs="Arial"/>
-                <w:sz w:val="20"/>
-                <w:szCs w:val="20"/>
-                <w:lang w:val="es-CO"/>
-              </w:rPr>
-              <w:t xml:space="preserve"> Point</w:t>
+            <w:r>
+              <w:rPr>
+                <w:rFonts w:ascii="Arial" w:hAnsi="Arial" w:cs="Arial"/>
+                <w:sz w:val="20"/>
+                <w:szCs w:val="20"/>
+                <w:lang w:val="es-CO"/>
+              </w:rPr>
+              <w:t>Acces Point</w:t>
             </w:r>
           </w:p>
           <w:p>
@@ -1609,7 +1448,7 @@
       <w:tblPr>
         <w:tblStyle w:val="Tablaconcuadrcula"/>
         <w:tblW w:w="8926" w:type="dxa"/>
-        <w:tblLook w:val="04A0"/>
+        <w:tblLook w:val="04A0" w:firstRow="1" w:lastRow="0" w:firstColumn="1" w:lastColumn="0" w:noHBand="0" w:noVBand="1"/>
       </w:tblPr>
       <w:tblGrid>
         <w:gridCol w:w="2270"/>
@@ -1639,7 +1478,7 @@
                 <w:szCs w:val="20"/>
                 <w:lang w:val="es-CO"/>
               </w:rPr>
-              <w:t>TIPO</w:t>
+              <w:t>CAREGORIAS</w:t>
             </w:r>
           </w:p>
         </w:tc>
@@ -2802,27 +2641,7 @@
           <w:szCs w:val="24"/>
           <w:lang w:val="es-CO"/>
         </w:rPr>
-        <w:t xml:space="preserve"> </w:t>
-      </w:r>
-      <w:proofErr w:type="gramStart"/>
-      <w:r>
-        <w:rPr>
-          <w:rFonts w:ascii="Arial" w:hAnsi="Arial" w:cs="Arial"/>
-          <w:sz w:val="24"/>
-          <w:szCs w:val="24"/>
-          <w:lang w:val="es-CO"/>
-        </w:rPr>
-        <w:t>y</w:t>
-      </w:r>
-      <w:proofErr w:type="gramEnd"/>
-      <w:r>
-        <w:rPr>
-          <w:rFonts w:ascii="Arial" w:hAnsi="Arial" w:cs="Arial"/>
-          <w:sz w:val="24"/>
-          <w:szCs w:val="24"/>
-          <w:lang w:val="es-CO"/>
-        </w:rPr>
-        <w:t xml:space="preserve"> demás dispositivos que estén a cargo del área, que</w:t>
+        <w:t xml:space="preserve"> y demás dispositivos que estén a cargo del área, que</w:t>
       </w:r>
       <w:r>
         <w:rPr>
@@ -2990,27 +2809,7 @@
           <w:szCs w:val="24"/>
           <w:lang w:val="es-CO"/>
         </w:rPr>
-        <w:t xml:space="preserve"> de riesgos, indicando el número de póliza,  la fecha de asegurado, valor por el que se asegura (este valor debe ser el mismo que indica la factura + </w:t>
-      </w:r>
-      <w:proofErr w:type="spellStart"/>
-      <w:r>
-        <w:rPr>
-          <w:rFonts w:ascii="Arial" w:hAnsi="Arial" w:cs="Arial"/>
-          <w:sz w:val="24"/>
-          <w:szCs w:val="24"/>
-          <w:lang w:val="es-CO"/>
-        </w:rPr>
-        <w:t>iva</w:t>
-      </w:r>
-      <w:proofErr w:type="spellEnd"/>
-      <w:r>
-        <w:rPr>
-          <w:rFonts w:ascii="Arial" w:hAnsi="Arial" w:cs="Arial"/>
-          <w:sz w:val="24"/>
-          <w:szCs w:val="24"/>
-          <w:lang w:val="es-CO"/>
-        </w:rPr>
-        <w:t>), fecha en la que se aconseja retirar de la póliza (esta fecha se calcula con la fecha de asegurado+5años) e indicar si el dispositivo se encuentra aún asegurado o no.</w:t>
+        <w:t xml:space="preserve"> de riesgos, indicando el número de póliza,  la fecha de asegurado, valor por el que se asegura (este valor debe ser el mismo que indica la factura + iva), fecha en la que se aconseja retirar de la póliza (esta fecha se calcula con la fecha de asegurado+5años) e indicar si el dispositivo se encuentra aún asegurado o no.</w:t>
       </w:r>
     </w:p>
     <w:p>
@@ -3063,19 +2862,62 @@
           <w:szCs w:val="24"/>
           <w:lang w:val="es-CO"/>
         </w:rPr>
+        <w:t xml:space="preserve"> los </w:t>
+      </w:r>
+      <w:r>
+        <w:rPr>
+          <w:rFonts w:ascii="Arial" w:hAnsi="Arial" w:cs="Arial"/>
+          <w:sz w:val="24"/>
+          <w:szCs w:val="24"/>
+          <w:lang w:val="es-CO"/>
+        </w:rPr>
+        <w:t>cua</w:t>
+      </w:r>
+      <w:r>
+        <w:rPr>
+          <w:rFonts w:ascii="Arial" w:hAnsi="Arial" w:cs="Arial"/>
+          <w:sz w:val="24"/>
+          <w:szCs w:val="24"/>
+          <w:lang w:val="es-CO"/>
+        </w:rPr>
+        <w:t>les</w:t>
+      </w:r>
+      <w:r>
+        <w:rPr>
+          <w:rFonts w:ascii="Arial" w:hAnsi="Arial" w:cs="Arial"/>
+          <w:sz w:val="24"/>
+          <w:szCs w:val="24"/>
+          <w:lang w:val="es-CO"/>
+        </w:rPr>
         <w:t xml:space="preserve"> </w:t>
       </w:r>
-      <w:proofErr w:type="gramStart"/>
-      <w:r>
-        <w:rPr>
-          <w:rFonts w:ascii="Arial" w:hAnsi="Arial" w:cs="Arial"/>
-          <w:sz w:val="24"/>
-          <w:szCs w:val="24"/>
-          <w:lang w:val="es-CO"/>
-        </w:rPr>
-        <w:t>los</w:t>
-      </w:r>
-      <w:proofErr w:type="gramEnd"/>
+      <w:r>
+        <w:rPr>
+          <w:rFonts w:ascii="Arial" w:hAnsi="Arial" w:cs="Arial"/>
+          <w:sz w:val="24"/>
+          <w:szCs w:val="24"/>
+          <w:lang w:val="es-CO"/>
+        </w:rPr>
+        <w:t>podrá</w:t>
+      </w:r>
+      <w:r>
+        <w:rPr>
+          <w:rFonts w:ascii="Arial" w:hAnsi="Arial" w:cs="Arial"/>
+          <w:sz w:val="24"/>
+          <w:szCs w:val="24"/>
+          <w:lang w:val="es-CO"/>
+        </w:rPr>
+        <w:t>n</w:t>
+      </w:r>
+      <w:r>
+        <w:rPr>
+          <w:rFonts w:ascii="Arial" w:hAnsi="Arial" w:cs="Arial"/>
+          <w:sz w:val="24"/>
+          <w:szCs w:val="24"/>
+          <w:lang w:val="es-CO"/>
+        </w:rPr>
+        <w:t xml:space="preserve"> ser</w:t>
+      </w:r>
       <w:r>
         <w:rPr>
           <w:rFonts w:ascii="Arial" w:hAnsi="Arial" w:cs="Arial"/>
@@ -3092,69 +2934,6 @@
           <w:szCs w:val="24"/>
           <w:lang w:val="es-CO"/>
         </w:rPr>
-        <w:t>cua</w:t>
-      </w:r>
-      <w:r>
-        <w:rPr>
-          <w:rFonts w:ascii="Arial" w:hAnsi="Arial" w:cs="Arial"/>
-          <w:sz w:val="24"/>
-          <w:szCs w:val="24"/>
-          <w:lang w:val="es-CO"/>
-        </w:rPr>
-        <w:t>les</w:t>
-      </w:r>
-      <w:r>
-        <w:rPr>
-          <w:rFonts w:ascii="Arial" w:hAnsi="Arial" w:cs="Arial"/>
-          <w:sz w:val="24"/>
-          <w:szCs w:val="24"/>
-          <w:lang w:val="es-CO"/>
-        </w:rPr>
-        <w:t xml:space="preserve"> </w:t>
-      </w:r>
-      <w:r>
-        <w:rPr>
-          <w:rFonts w:ascii="Arial" w:hAnsi="Arial" w:cs="Arial"/>
-          <w:sz w:val="24"/>
-          <w:szCs w:val="24"/>
-          <w:lang w:val="es-CO"/>
-        </w:rPr>
-        <w:t>podrá</w:t>
-      </w:r>
-      <w:r>
-        <w:rPr>
-          <w:rFonts w:ascii="Arial" w:hAnsi="Arial" w:cs="Arial"/>
-          <w:sz w:val="24"/>
-          <w:szCs w:val="24"/>
-          <w:lang w:val="es-CO"/>
-        </w:rPr>
-        <w:t>n</w:t>
-      </w:r>
-      <w:r>
-        <w:rPr>
-          <w:rFonts w:ascii="Arial" w:hAnsi="Arial" w:cs="Arial"/>
-          <w:sz w:val="24"/>
-          <w:szCs w:val="24"/>
-          <w:lang w:val="es-CO"/>
-        </w:rPr>
-        <w:t xml:space="preserve"> ser</w:t>
-      </w:r>
-      <w:r>
-        <w:rPr>
-          <w:rFonts w:ascii="Arial" w:hAnsi="Arial" w:cs="Arial"/>
-          <w:sz w:val="24"/>
-          <w:szCs w:val="24"/>
-          <w:lang w:val="es-CO"/>
-        </w:rPr>
-        <w:t xml:space="preserve"> </w:t>
-      </w:r>
-      <w:r>
-        <w:rPr>
-          <w:rFonts w:ascii="Arial" w:hAnsi="Arial" w:cs="Arial"/>
-          <w:sz w:val="24"/>
-          <w:szCs w:val="24"/>
-          <w:lang w:val="es-CO"/>
-        </w:rPr>
         <w:t xml:space="preserve">asignados </w:t>
       </w:r>
       <w:r>
@@ -3229,41 +3008,13 @@
         </w:rPr>
         <w:t xml:space="preserve"> saber su tipo (</w:t>
       </w:r>
-      <w:proofErr w:type="spellStart"/>
-      <w:r>
-        <w:rPr>
-          <w:rFonts w:ascii="Arial" w:hAnsi="Arial" w:cs="Arial"/>
-          <w:sz w:val="24"/>
-          <w:szCs w:val="24"/>
-        </w:rPr>
-        <w:t>cpu</w:t>
-      </w:r>
-      <w:proofErr w:type="spellEnd"/>
-      <w:r>
-        <w:rPr>
-          <w:rFonts w:ascii="Arial" w:hAnsi="Arial" w:cs="Arial"/>
-          <w:sz w:val="24"/>
-          <w:szCs w:val="24"/>
-        </w:rPr>
-        <w:t xml:space="preserve">, </w:t>
-      </w:r>
-      <w:proofErr w:type="spellStart"/>
-      <w:r>
-        <w:rPr>
-          <w:rFonts w:ascii="Arial" w:hAnsi="Arial" w:cs="Arial"/>
-          <w:sz w:val="24"/>
-          <w:szCs w:val="24"/>
-        </w:rPr>
-        <w:t>portatil</w:t>
-      </w:r>
-      <w:proofErr w:type="spellEnd"/>
-      <w:r>
-        <w:rPr>
-          <w:rFonts w:ascii="Arial" w:hAnsi="Arial" w:cs="Arial"/>
-          <w:sz w:val="24"/>
-          <w:szCs w:val="24"/>
-        </w:rPr>
-        <w:t>, impresora, monitor, teclado mouse</w:t>
+      <w:r>
+        <w:rPr>
+          <w:rFonts w:ascii="Arial" w:hAnsi="Arial" w:cs="Arial"/>
+          <w:sz w:val="24"/>
+          <w:szCs w:val="24"/>
+        </w:rPr>
+        <w:t>cpu, portatil, impresora, monitor, teclado mouse</w:t>
       </w:r>
       <w:r>
         <w:rPr>
@@ -3281,27 +3032,7 @@
           <w:szCs w:val="24"/>
           <w:lang w:val="es-CO"/>
         </w:rPr>
-        <w:t xml:space="preserve">, serial, marca modelo, capacidad de almacenamiento, memoria </w:t>
-      </w:r>
-      <w:proofErr w:type="spellStart"/>
-      <w:r>
-        <w:rPr>
-          <w:rFonts w:ascii="Arial" w:hAnsi="Arial" w:cs="Arial"/>
-          <w:sz w:val="24"/>
-          <w:szCs w:val="24"/>
-          <w:lang w:val="es-CO"/>
-        </w:rPr>
-        <w:t>ram</w:t>
-      </w:r>
-      <w:proofErr w:type="spellEnd"/>
-      <w:r>
-        <w:rPr>
-          <w:rFonts w:ascii="Arial" w:hAnsi="Arial" w:cs="Arial"/>
-          <w:sz w:val="24"/>
-          <w:szCs w:val="24"/>
-          <w:lang w:val="es-CO"/>
-        </w:rPr>
-        <w:t xml:space="preserve"> instalada, tamaño, procesador instalado, sistema operativo, fecha de compra, y también se desea saber su tiempo de uso desde su fecha de compra. Un dispositivo puede estar en bodega o en el laboratorio de sistemas.</w:t>
+        <w:t>, serial, marca modelo, capacidad de almacenamiento, memoria ram instalada, tamaño, procesador instalado, sistema operativo, fecha de compra, y también se desea saber su tiempo de uso desde su fecha de compra. Un dispositivo puede estar en bodega o en el laboratorio de sistemas.</w:t>
       </w:r>
       <w:r>
         <w:rPr>
@@ -3377,19 +3108,8 @@
           <w:szCs w:val="24"/>
           <w:lang w:val="es-CO"/>
         </w:rPr>
-        <w:t xml:space="preserve"> </w:t>
-      </w:r>
-      <w:proofErr w:type="spellStart"/>
-      <w:r>
-        <w:rPr>
-          <w:rFonts w:ascii="Arial" w:hAnsi="Arial" w:cs="Arial"/>
-          <w:sz w:val="24"/>
-          <w:szCs w:val="24"/>
-          <w:lang w:val="es-CO"/>
-        </w:rPr>
-        <w:t>cpu</w:t>
-      </w:r>
-      <w:proofErr w:type="spellEnd"/>
+        <w:t xml:space="preserve"> cpu</w:t>
+      </w:r>
       <w:r>
         <w:rPr>
           <w:rFonts w:ascii="Arial" w:hAnsi="Arial" w:cs="Arial"/>
@@ -3456,8 +3176,8 @@
 </file>
 
 <file path=word/numbering.xml><?xml version="1.0" encoding="utf-8"?>
-<w:numbering xmlns:ve="http://schemas.openxmlformats.org/markup-compatibility/2006" xmlns:o="urn:schemas-microsoft-com:office:office" xmlns:r="http://schemas.openxmlformats.org/officeDocument/2006/relationships" xmlns:m="http://schemas.openxmlformats.org/officeDocument/2006/math" xmlns:v="urn:schemas-microsoft-com:vml" xmlns:wp="http://schemas.openxmlformats.org/drawingml/2006/wordprocessingDrawing" xmlns:w10="urn:schemas-microsoft-com:office:word" xmlns:w="http://schemas.openxmlformats.org/wordprocessingml/2006/main" xmlns:wne="http://schemas.microsoft.com/office/word/2006/wordml">
-  <w:abstractNum w:abstractNumId="0">
+<w:numbering xmlns:wpc="http://schemas.microsoft.com/office/word/2010/wordprocessingCanvas" xmlns:mc="http://schemas.openxmlformats.org/markup-compatibility/2006" xmlns:o="urn:schemas-microsoft-com:office:office" xmlns:r="http://schemas.openxmlformats.org/officeDocument/2006/relationships" xmlns:m="http://schemas.openxmlformats.org/officeDocument/2006/math" xmlns:v="urn:schemas-microsoft-com:vml" xmlns:wp14="http://schemas.microsoft.com/office/word/2010/wordprocessingDrawing" xmlns:wp="http://schemas.openxmlformats.org/drawingml/2006/wordprocessingDrawing" xmlns:w10="urn:schemas-microsoft-com:office:word" xmlns:w="http://schemas.openxmlformats.org/wordprocessingml/2006/main" xmlns:w14="http://schemas.microsoft.com/office/word/2010/wordml" xmlns:w15="http://schemas.microsoft.com/office/word/2012/wordml" xmlns:wpg="http://schemas.microsoft.com/office/word/2010/wordprocessingGroup" xmlns:wpi="http://schemas.microsoft.com/office/word/2010/wordprocessingInk" xmlns:wne="http://schemas.microsoft.com/office/word/2006/wordml" xmlns:wps="http://schemas.microsoft.com/office/word/2010/wordprocessingShape" mc:Ignorable="w14 w15 wp14">
+  <w:abstractNum w:abstractNumId="0" w15:restartNumberingAfterBreak="0">
     <w:nsid w:val="08F72DDC"/>
     <w:multiLevelType w:val="hybridMultilevel"/>
     <w:tmpl w:val="5E5A24B2"/>
@@ -3569,7 +3289,7 @@
       </w:rPr>
     </w:lvl>
   </w:abstractNum>
-  <w:abstractNum w:abstractNumId="1">
+  <w:abstractNum w:abstractNumId="1" w15:restartNumberingAfterBreak="0">
     <w:nsid w:val="0F1301B3"/>
     <w:multiLevelType w:val="hybridMultilevel"/>
     <w:tmpl w:val="5C0A67E2"/>
@@ -3681,7 +3401,7 @@
       </w:rPr>
     </w:lvl>
   </w:abstractNum>
-  <w:abstractNum w:abstractNumId="2">
+  <w:abstractNum w:abstractNumId="2" w15:restartNumberingAfterBreak="0">
     <w:nsid w:val="10FD6FFA"/>
     <w:multiLevelType w:val="hybridMultilevel"/>
     <w:tmpl w:val="6686A93A"/>
@@ -3793,7 +3513,7 @@
       </w:rPr>
     </w:lvl>
   </w:abstractNum>
-  <w:abstractNum w:abstractNumId="3">
+  <w:abstractNum w:abstractNumId="3" w15:restartNumberingAfterBreak="0">
     <w:nsid w:val="12DC2703"/>
     <w:multiLevelType w:val="hybridMultilevel"/>
     <w:tmpl w:val="A9CC7156"/>
@@ -3905,7 +3625,7 @@
       </w:rPr>
     </w:lvl>
   </w:abstractNum>
-  <w:abstractNum w:abstractNumId="4">
+  <w:abstractNum w:abstractNumId="4" w15:restartNumberingAfterBreak="0">
     <w:nsid w:val="2F951BD2"/>
     <w:multiLevelType w:val="hybridMultilevel"/>
     <w:tmpl w:val="16F06F4A"/>
@@ -4017,7 +3737,7 @@
       </w:rPr>
     </w:lvl>
   </w:abstractNum>
-  <w:abstractNum w:abstractNumId="5">
+  <w:abstractNum w:abstractNumId="5" w15:restartNumberingAfterBreak="0">
     <w:nsid w:val="511139EE"/>
     <w:multiLevelType w:val="hybridMultilevel"/>
     <w:tmpl w:val="60E6E11E"/>
@@ -4129,7 +3849,7 @@
       </w:rPr>
     </w:lvl>
   </w:abstractNum>
-  <w:abstractNum w:abstractNumId="6">
+  <w:abstractNum w:abstractNumId="6" w15:restartNumberingAfterBreak="0">
     <w:nsid w:val="71633CE9"/>
     <w:multiLevelType w:val="hybridMultilevel"/>
     <w:tmpl w:val="F3BAE050"/>
@@ -4241,7 +3961,7 @@
       </w:rPr>
     </w:lvl>
   </w:abstractNum>
-  <w:abstractNum w:abstractNumId="7">
+  <w:abstractNum w:abstractNumId="7" w15:restartNumberingAfterBreak="0">
     <w:nsid w:val="752D09FC"/>
     <w:multiLevelType w:val="hybridMultilevel"/>
     <w:tmpl w:val="EACC30B8"/>
@@ -4353,7 +4073,7 @@
       </w:rPr>
     </w:lvl>
   </w:abstractNum>
-  <w:abstractNum w:abstractNumId="8">
+  <w:abstractNum w:abstractNumId="8" w15:restartNumberingAfterBreak="0">
     <w:nsid w:val="753B2CAA"/>
     <w:multiLevelType w:val="hybridMultilevel"/>
     <w:tmpl w:val="D0D29B04"/>
@@ -4496,7 +4216,7 @@
 </file>
 
 <file path=word/styles.xml><?xml version="1.0" encoding="utf-8"?>
-<w:styles xmlns:r="http://schemas.openxmlformats.org/officeDocument/2006/relationships" xmlns:w="http://schemas.openxmlformats.org/wordprocessingml/2006/main">
+<w:styles xmlns:mc="http://schemas.openxmlformats.org/markup-compatibility/2006" xmlns:r="http://schemas.openxmlformats.org/officeDocument/2006/relationships" xmlns:w="http://schemas.openxmlformats.org/wordprocessingml/2006/main" xmlns:w14="http://schemas.microsoft.com/office/word/2010/wordml" xmlns:w15="http://schemas.microsoft.com/office/word/2012/wordml" mc:Ignorable="w14 w15">
   <w:docDefaults>
     <w:rPrDefault>
       <w:rPr>
@@ -4512,144 +4232,378 @@
       </w:pPr>
     </w:pPrDefault>
   </w:docDefaults>
-  <w:latentStyles w:defLockedState="0" w:defUIPriority="99" w:defSemiHidden="1" w:defUnhideWhenUsed="1" w:defQFormat="0" w:count="267">
-    <w:lsdException w:name="Normal" w:semiHidden="0" w:uiPriority="0" w:unhideWhenUsed="0" w:qFormat="1"/>
-    <w:lsdException w:name="heading 1" w:semiHidden="0" w:uiPriority="9" w:unhideWhenUsed="0" w:qFormat="1"/>
-    <w:lsdException w:name="heading 2" w:uiPriority="9" w:qFormat="1"/>
-    <w:lsdException w:name="heading 3" w:uiPriority="9" w:qFormat="1"/>
-    <w:lsdException w:name="heading 4" w:uiPriority="9" w:qFormat="1"/>
-    <w:lsdException w:name="heading 5" w:uiPriority="9" w:qFormat="1"/>
-    <w:lsdException w:name="heading 6" w:uiPriority="9" w:qFormat="1"/>
-    <w:lsdException w:name="heading 7" w:uiPriority="9" w:qFormat="1"/>
-    <w:lsdException w:name="heading 8" w:uiPriority="9" w:qFormat="1"/>
-    <w:lsdException w:name="heading 9" w:uiPriority="9" w:qFormat="1"/>
-    <w:lsdException w:name="toc 1" w:uiPriority="39"/>
-    <w:lsdException w:name="toc 2" w:uiPriority="39"/>
-    <w:lsdException w:name="toc 3" w:uiPriority="39"/>
-    <w:lsdException w:name="toc 4" w:uiPriority="39"/>
-    <w:lsdException w:name="toc 5" w:uiPriority="39"/>
-    <w:lsdException w:name="toc 6" w:uiPriority="39"/>
-    <w:lsdException w:name="toc 7" w:uiPriority="39"/>
-    <w:lsdException w:name="toc 8" w:uiPriority="39"/>
-    <w:lsdException w:name="toc 9" w:uiPriority="39"/>
-    <w:lsdException w:name="caption" w:uiPriority="35" w:qFormat="1"/>
-    <w:lsdException w:name="Title" w:semiHidden="0" w:uiPriority="10" w:unhideWhenUsed="0" w:qFormat="1"/>
-    <w:lsdException w:name="Default Paragraph Font" w:uiPriority="1"/>
-    <w:lsdException w:name="Subtitle" w:semiHidden="0" w:uiPriority="11" w:unhideWhenUsed="0" w:qFormat="1"/>
-    <w:lsdException w:name="Strong" w:semiHidden="0" w:uiPriority="22" w:unhideWhenUsed="0" w:qFormat="1"/>
-    <w:lsdException w:name="Emphasis" w:semiHidden="0" w:uiPriority="20" w:unhideWhenUsed="0" w:qFormat="1"/>
-    <w:lsdException w:name="Table Grid" w:semiHidden="0" w:uiPriority="39" w:unhideWhenUsed="0"/>
-    <w:lsdException w:name="Placeholder Text" w:unhideWhenUsed="0"/>
-    <w:lsdException w:name="No Spacing" w:semiHidden="0" w:uiPriority="1" w:unhideWhenUsed="0" w:qFormat="1"/>
-    <w:lsdException w:name="Light Shading" w:semiHidden="0" w:uiPriority="60" w:unhideWhenUsed="0"/>
-    <w:lsdException w:name="Light List" w:semiHidden="0" w:uiPriority="61" w:unhideWhenUsed="0"/>
-    <w:lsdException w:name="Light Grid" w:semiHidden="0" w:uiPriority="62" w:unhideWhenUsed="0"/>
-    <w:lsdException w:name="Medium Shading 1" w:semiHidden="0" w:uiPriority="63" w:unhideWhenUsed="0"/>
-    <w:lsdException w:name="Medium Shading 2" w:semiHidden="0" w:uiPriority="64" w:unhideWhenUsed="0"/>
-    <w:lsdException w:name="Medium List 1" w:semiHidden="0" w:uiPriority="65" w:unhideWhenUsed="0"/>
-    <w:lsdException w:name="Medium List 2" w:semiHidden="0" w:uiPriority="66" w:unhideWhenUsed="0"/>
-    <w:lsdException w:name="Medium Grid 1" w:semiHidden="0" w:uiPriority="67" w:unhideWhenUsed="0"/>
-    <w:lsdException w:name="Medium Grid 2" w:semiHidden="0" w:uiPriority="68" w:unhideWhenUsed="0"/>
-    <w:lsdException w:name="Medium Grid 3" w:semiHidden="0" w:uiPriority="69" w:unhideWhenUsed="0"/>
-    <w:lsdException w:name="Dark List" w:semiHidden="0" w:uiPriority="70" w:unhideWhenUsed="0"/>
-    <w:lsdException w:name="Colorful Shading" w:semiHidden="0" w:uiPriority="71" w:unhideWhenUsed="0"/>
-    <w:lsdException w:name="Colorful List" w:semiHidden="0" w:uiPriority="72" w:unhideWhenUsed="0"/>
-    <w:lsdException w:name="Colorful Grid" w:semiHidden="0" w:uiPriority="73" w:unhideWhenUsed="0"/>
-    <w:lsdException w:name="Light Shading Accent 1" w:semiHidden="0" w:uiPriority="60" w:unhideWhenUsed="0"/>
-    <w:lsdException w:name="Light List Accent 1" w:semiHidden="0" w:uiPriority="61" w:unhideWhenUsed="0"/>
-    <w:lsdException w:name="Light Grid Accent 1" w:semiHidden="0" w:uiPriority="62" w:unhideWhenUsed="0"/>
-    <w:lsdException w:name="Medium Shading 1 Accent 1" w:semiHidden="0" w:uiPriority="63" w:unhideWhenUsed="0"/>
-    <w:lsdException w:name="Medium Shading 2 Accent 1" w:semiHidden="0" w:uiPriority="64" w:unhideWhenUsed="0"/>
-    <w:lsdException w:name="Medium List 1 Accent 1" w:semiHidden="0" w:uiPriority="65" w:unhideWhenUsed="0"/>
-    <w:lsdException w:name="Revision" w:unhideWhenUsed="0"/>
-    <w:lsdException w:name="List Paragraph" w:semiHidden="0" w:uiPriority="34" w:unhideWhenUsed="0" w:qFormat="1"/>
-    <w:lsdException w:name="Quote" w:semiHidden="0" w:uiPriority="29" w:unhideWhenUsed="0" w:qFormat="1"/>
-    <w:lsdException w:name="Intense Quote" w:semiHidden="0" w:uiPriority="30" w:unhideWhenUsed="0" w:qFormat="1"/>
-    <w:lsdException w:name="Medium List 2 Accent 1" w:semiHidden="0" w:uiPriority="66" w:unhideWhenUsed="0"/>
-    <w:lsdException w:name="Medium Grid 1 Accent 1" w:semiHidden="0" w:uiPriority="67" w:unhideWhenUsed="0"/>
-    <w:lsdException w:name="Medium Grid 2 Accent 1" w:semiHidden="0" w:uiPriority="68" w:unhideWhenUsed="0"/>
-    <w:lsdException w:name="Medium Grid 3 Accent 1" w:semiHidden="0" w:uiPriority="69" w:unhideWhenUsed="0"/>
-    <w:lsdException w:name="Dark List Accent 1" w:semiHidden="0" w:uiPriority="70" w:unhideWhenUsed="0"/>
-    <w:lsdException w:name="Colorful Shading Accent 1" w:semiHidden="0" w:uiPriority="71" w:unhideWhenUsed="0"/>
-    <w:lsdException w:name="Colorful List Accent 1" w:semiHidden="0" w:uiPriority="72" w:unhideWhenUsed="0"/>
-    <w:lsdException w:name="Colorful Grid Accent 1" w:semiHidden="0" w:uiPriority="73" w:unhideWhenUsed="0"/>
-    <w:lsdException w:name="Light Shading Accent 2" w:semiHidden="0" w:uiPriority="60" w:unhideWhenUsed="0"/>
-    <w:lsdException w:name="Light List Accent 2" w:semiHidden="0" w:uiPriority="61" w:unhideWhenUsed="0"/>
-    <w:lsdException w:name="Light Grid Accent 2" w:semiHidden="0" w:uiPriority="62" w:unhideWhenUsed="0"/>
-    <w:lsdException w:name="Medium Shading 1 Accent 2" w:semiHidden="0" w:uiPriority="63" w:unhideWhenUsed="0"/>
-    <w:lsdException w:name="Medium Shading 2 Accent 2" w:semiHidden="0" w:uiPriority="64" w:unhideWhenUsed="0"/>
-    <w:lsdException w:name="Medium List 1 Accent 2" w:semiHidden="0" w:uiPriority="65" w:unhideWhenUsed="0"/>
-    <w:lsdException w:name="Medium List 2 Accent 2" w:semiHidden="0" w:uiPriority="66" w:unhideWhenUsed="0"/>
-    <w:lsdException w:name="Medium Grid 1 Accent 2" w:semiHidden="0" w:uiPriority="67" w:unhideWhenUsed="0"/>
-    <w:lsdException w:name="Medium Grid 2 Accent 2" w:semiHidden="0" w:uiPriority="68" w:unhideWhenUsed="0"/>
-    <w:lsdException w:name="Medium Grid 3 Accent 2" w:semiHidden="0" w:uiPriority="69" w:unhideWhenUsed="0"/>
-    <w:lsdException w:name="Dark List Accent 2" w:semiHidden="0" w:uiPriority="70" w:unhideWhenUsed="0"/>
-    <w:lsdException w:name="Colorful Shading Accent 2" w:semiHidden="0" w:uiPriority="71" w:unhideWhenUsed="0"/>
-    <w:lsdException w:name="Colorful List Accent 2" w:semiHidden="0" w:uiPriority="72" w:unhideWhenUsed="0"/>
-    <w:lsdException w:name="Colorful Grid Accent 2" w:semiHidden="0" w:uiPriority="73" w:unhideWhenUsed="0"/>
-    <w:lsdException w:name="Light Shading Accent 3" w:semiHidden="0" w:uiPriority="60" w:unhideWhenUsed="0"/>
-    <w:lsdException w:name="Light List Accent 3" w:semiHidden="0" w:uiPriority="61" w:unhideWhenUsed="0"/>
-    <w:lsdException w:name="Light Grid Accent 3" w:semiHidden="0" w:uiPriority="62" w:unhideWhenUsed="0"/>
-    <w:lsdException w:name="Medium Shading 1 Accent 3" w:semiHidden="0" w:uiPriority="63" w:unhideWhenUsed="0"/>
-    <w:lsdException w:name="Medium Shading 2 Accent 3" w:semiHidden="0" w:uiPriority="64" w:unhideWhenUsed="0"/>
-    <w:lsdException w:name="Medium List 1 Accent 3" w:semiHidden="0" w:uiPriority="65" w:unhideWhenUsed="0"/>
-    <w:lsdException w:name="Medium List 2 Accent 3" w:semiHidden="0" w:uiPriority="66" w:unhideWhenUsed="0"/>
-    <w:lsdException w:name="Medium Grid 1 Accent 3" w:semiHidden="0" w:uiPriority="67" w:unhideWhenUsed="0"/>
-    <w:lsdException w:name="Medium Grid 2 Accent 3" w:semiHidden="0" w:uiPriority="68" w:unhideWhenUsed="0"/>
-    <w:lsdException w:name="Medium Grid 3 Accent 3" w:semiHidden="0" w:uiPriority="69" w:unhideWhenUsed="0"/>
-    <w:lsdException w:name="Dark List Accent 3" w:semiHidden="0" w:uiPriority="70" w:unhideWhenUsed="0"/>
-    <w:lsdException w:name="Colorful Shading Accent 3" w:semiHidden="0" w:uiPriority="71" w:unhideWhenUsed="0"/>
-    <w:lsdException w:name="Colorful List Accent 3" w:semiHidden="0" w:uiPriority="72" w:unhideWhenUsed="0"/>
-    <w:lsdException w:name="Colorful Grid Accent 3" w:semiHidden="0" w:uiPriority="73" w:unhideWhenUsed="0"/>
-    <w:lsdException w:name="Light Shading Accent 4" w:semiHidden="0" w:uiPriority="60" w:unhideWhenUsed="0"/>
-    <w:lsdException w:name="Light List Accent 4" w:semiHidden="0" w:uiPriority="61" w:unhideWhenUsed="0"/>
-    <w:lsdException w:name="Light Grid Accent 4" w:semiHidden="0" w:uiPriority="62" w:unhideWhenUsed="0"/>
-    <w:lsdException w:name="Medium Shading 1 Accent 4" w:semiHidden="0" w:uiPriority="63" w:unhideWhenUsed="0"/>
-    <w:lsdException w:name="Medium Shading 2 Accent 4" w:semiHidden="0" w:uiPriority="64" w:unhideWhenUsed="0"/>
-    <w:lsdException w:name="Medium List 1 Accent 4" w:semiHidden="0" w:uiPriority="65" w:unhideWhenUsed="0"/>
-    <w:lsdException w:name="Medium List 2 Accent 4" w:semiHidden="0" w:uiPriority="66" w:unhideWhenUsed="0"/>
-    <w:lsdException w:name="Medium Grid 1 Accent 4" w:semiHidden="0" w:uiPriority="67" w:unhideWhenUsed="0"/>
-    <w:lsdException w:name="Medium Grid 2 Accent 4" w:semiHidden="0" w:uiPriority="68" w:unhideWhenUsed="0"/>
-    <w:lsdException w:name="Medium Grid 3 Accent 4" w:semiHidden="0" w:uiPriority="69" w:unhideWhenUsed="0"/>
-    <w:lsdException w:name="Dark List Accent 4" w:semiHidden="0" w:uiPriority="70" w:unhideWhenUsed="0"/>
-    <w:lsdException w:name="Colorful Shading Accent 4" w:semiHidden="0" w:uiPriority="71" w:unhideWhenUsed="0"/>
-    <w:lsdException w:name="Colorful List Accent 4" w:semiHidden="0" w:uiPriority="72" w:unhideWhenUsed="0"/>
-    <w:lsdException w:name="Colorful Grid Accent 4" w:semiHidden="0" w:uiPriority="73" w:unhideWhenUsed="0"/>
-    <w:lsdException w:name="Light Shading Accent 5" w:semiHidden="0" w:uiPriority="60" w:unhideWhenUsed="0"/>
-    <w:lsdException w:name="Light List Accent 5" w:semiHidden="0" w:uiPriority="61" w:unhideWhenUsed="0"/>
-    <w:lsdException w:name="Light Grid Accent 5" w:semiHidden="0" w:uiPriority="62" w:unhideWhenUsed="0"/>
-    <w:lsdException w:name="Medium Shading 1 Accent 5" w:semiHidden="0" w:uiPriority="63" w:unhideWhenUsed="0"/>
-    <w:lsdException w:name="Medium Shading 2 Accent 5" w:semiHidden="0" w:uiPriority="64" w:unhideWhenUsed="0"/>
-    <w:lsdException w:name="Medium List 1 Accent 5" w:semiHidden="0" w:uiPriority="65" w:unhideWhenUsed="0"/>
-    <w:lsdException w:name="Medium List 2 Accent 5" w:semiHidden="0" w:uiPriority="66" w:unhideWhenUsed="0"/>
-    <w:lsdException w:name="Medium Grid 1 Accent 5" w:semiHidden="0" w:uiPriority="67" w:unhideWhenUsed="0"/>
-    <w:lsdException w:name="Medium Grid 2 Accent 5" w:semiHidden="0" w:uiPriority="68" w:unhideWhenUsed="0"/>
-    <w:lsdException w:name="Medium Grid 3 Accent 5" w:semiHidden="0" w:uiPriority="69" w:unhideWhenUsed="0"/>
-    <w:lsdException w:name="Dark List Accent 5" w:semiHidden="0" w:uiPriority="70" w:unhideWhenUsed="0"/>
-    <w:lsdException w:name="Colorful Shading Accent 5" w:semiHidden="0" w:uiPriority="71" w:unhideWhenUsed="0"/>
-    <w:lsdException w:name="Colorful List Accent 5" w:semiHidden="0" w:uiPriority="72" w:unhideWhenUsed="0"/>
-    <w:lsdException w:name="Colorful Grid Accent 5" w:semiHidden="0" w:uiPriority="73" w:unhideWhenUsed="0"/>
-    <w:lsdException w:name="Light Shading Accent 6" w:semiHidden="0" w:uiPriority="60" w:unhideWhenUsed="0"/>
-    <w:lsdException w:name="Light List Accent 6" w:semiHidden="0" w:uiPriority="61" w:unhideWhenUsed="0"/>
-    <w:lsdException w:name="Light Grid Accent 6" w:semiHidden="0" w:uiPriority="62" w:unhideWhenUsed="0"/>
-    <w:lsdException w:name="Medium Shading 1 Accent 6" w:semiHidden="0" w:uiPriority="63" w:unhideWhenUsed="0"/>
-    <w:lsdException w:name="Medium Shading 2 Accent 6" w:semiHidden="0" w:uiPriority="64" w:unhideWhenUsed="0"/>
-    <w:lsdException w:name="Medium List 1 Accent 6" w:semiHidden="0" w:uiPriority="65" w:unhideWhenUsed="0"/>
-    <w:lsdException w:name="Medium List 2 Accent 6" w:semiHidden="0" w:uiPriority="66" w:unhideWhenUsed="0"/>
-    <w:lsdException w:name="Medium Grid 1 Accent 6" w:semiHidden="0" w:uiPriority="67" w:unhideWhenUsed="0"/>
-    <w:lsdException w:name="Medium Grid 2 Accent 6" w:semiHidden="0" w:uiPriority="68" w:unhideWhenUsed="0"/>
-    <w:lsdException w:name="Medium Grid 3 Accent 6" w:semiHidden="0" w:uiPriority="69" w:unhideWhenUsed="0"/>
-    <w:lsdException w:name="Dark List Accent 6" w:semiHidden="0" w:uiPriority="70" w:unhideWhenUsed="0"/>
-    <w:lsdException w:name="Colorful Shading Accent 6" w:semiHidden="0" w:uiPriority="71" w:unhideWhenUsed="0"/>
-    <w:lsdException w:name="Colorful List Accent 6" w:semiHidden="0" w:uiPriority="72" w:unhideWhenUsed="0"/>
-    <w:lsdException w:name="Colorful Grid Accent 6" w:semiHidden="0" w:uiPriority="73" w:unhideWhenUsed="0"/>
-    <w:lsdException w:name="Subtle Emphasis" w:semiHidden="0" w:uiPriority="19" w:unhideWhenUsed="0" w:qFormat="1"/>
-    <w:lsdException w:name="Intense Emphasis" w:semiHidden="0" w:uiPriority="21" w:unhideWhenUsed="0" w:qFormat="1"/>
-    <w:lsdException w:name="Subtle Reference" w:semiHidden="0" w:uiPriority="31" w:unhideWhenUsed="0" w:qFormat="1"/>
-    <w:lsdException w:name="Intense Reference" w:semiHidden="0" w:uiPriority="32" w:unhideWhenUsed="0" w:qFormat="1"/>
-    <w:lsdException w:name="Book Title" w:semiHidden="0" w:uiPriority="33" w:unhideWhenUsed="0" w:qFormat="1"/>
-    <w:lsdException w:name="Bibliography" w:uiPriority="37"/>
-    <w:lsdException w:name="TOC Heading" w:uiPriority="39" w:qFormat="1"/>
+  <w:latentStyles w:defLockedState="0" w:defUIPriority="99" w:defSemiHidden="0" w:defUnhideWhenUsed="0" w:defQFormat="0" w:count="371">
+    <w:lsdException w:name="Normal" w:uiPriority="0" w:qFormat="1"/>
+    <w:lsdException w:name="heading 1" w:uiPriority="9" w:qFormat="1"/>
+    <w:lsdException w:name="heading 2" w:semiHidden="1" w:uiPriority="9" w:unhideWhenUsed="1" w:qFormat="1"/>
+    <w:lsdException w:name="heading 3" w:semiHidden="1" w:uiPriority="9" w:unhideWhenUsed="1" w:qFormat="1"/>
+    <w:lsdException w:name="heading 4" w:semiHidden="1" w:uiPriority="9" w:unhideWhenUsed="1" w:qFormat="1"/>
+    <w:lsdException w:name="heading 5" w:semiHidden="1" w:uiPriority="9" w:unhideWhenUsed="1" w:qFormat="1"/>
+    <w:lsdException w:name="heading 6" w:semiHidden="1" w:uiPriority="9" w:unhideWhenUsed="1" w:qFormat="1"/>
+    <w:lsdException w:name="heading 7" w:semiHidden="1" w:uiPriority="9" w:unhideWhenUsed="1" w:qFormat="1"/>
+    <w:lsdException w:name="heading 8" w:semiHidden="1" w:uiPriority="9" w:unhideWhenUsed="1" w:qFormat="1"/>
+    <w:lsdException w:name="heading 9" w:semiHidden="1" w:uiPriority="9" w:unhideWhenUsed="1" w:qFormat="1"/>
+    <w:lsdException w:name="index 1" w:semiHidden="1" w:unhideWhenUsed="1"/>
+    <w:lsdException w:name="index 2" w:semiHidden="1" w:unhideWhenUsed="1"/>
+    <w:lsdException w:name="index 3" w:semiHidden="1" w:unhideWhenUsed="1"/>
+    <w:lsdException w:name="index 4" w:semiHidden="1" w:unhideWhenUsed="1"/>
+    <w:lsdException w:name="index 5" w:semiHidden="1" w:unhideWhenUsed="1"/>
+    <w:lsdException w:name="index 6" w:semiHidden="1" w:unhideWhenUsed="1"/>
+    <w:lsdException w:name="index 7" w:semiHidden="1" w:unhideWhenUsed="1"/>
+    <w:lsdException w:name="index 8" w:semiHidden="1" w:unhideWhenUsed="1"/>
+    <w:lsdException w:name="index 9" w:semiHidden="1" w:unhideWhenUsed="1"/>
+    <w:lsdException w:name="toc 1" w:semiHidden="1" w:uiPriority="39" w:unhideWhenUsed="1"/>
+    <w:lsdException w:name="toc 2" w:semiHidden="1" w:uiPriority="39" w:unhideWhenUsed="1"/>
+    <w:lsdException w:name="toc 3" w:semiHidden="1" w:uiPriority="39" w:unhideWhenUsed="1"/>
+    <w:lsdException w:name="toc 4" w:semiHidden="1" w:uiPriority="39" w:unhideWhenUsed="1"/>
+    <w:lsdException w:name="toc 5" w:semiHidden="1" w:uiPriority="39" w:unhideWhenUsed="1"/>
+    <w:lsdException w:name="toc 6" w:semiHidden="1" w:uiPriority="39" w:unhideWhenUsed="1"/>
+    <w:lsdException w:name="toc 7" w:semiHidden="1" w:uiPriority="39" w:unhideWhenUsed="1"/>
+    <w:lsdException w:name="toc 8" w:semiHidden="1" w:uiPriority="39" w:unhideWhenUsed="1"/>
+    <w:lsdException w:name="toc 9" w:semiHidden="1" w:uiPriority="39" w:unhideWhenUsed="1"/>
+    <w:lsdException w:name="Normal Indent" w:semiHidden="1" w:unhideWhenUsed="1"/>
+    <w:lsdException w:name="footnote text" w:semiHidden="1" w:unhideWhenUsed="1"/>
+    <w:lsdException w:name="annotation text" w:semiHidden="1" w:unhideWhenUsed="1"/>
+    <w:lsdException w:name="header" w:semiHidden="1" w:unhideWhenUsed="1"/>
+    <w:lsdException w:name="footer" w:semiHidden="1" w:unhideWhenUsed="1"/>
+    <w:lsdException w:name="index heading" w:semiHidden="1" w:unhideWhenUsed="1"/>
+    <w:lsdException w:name="caption" w:semiHidden="1" w:uiPriority="35" w:unhideWhenUsed="1" w:qFormat="1"/>
+    <w:lsdException w:name="table of figures" w:semiHidden="1" w:unhideWhenUsed="1"/>
+    <w:lsdException w:name="envelope address" w:semiHidden="1" w:unhideWhenUsed="1"/>
+    <w:lsdException w:name="envelope return" w:semiHidden="1" w:unhideWhenUsed="1"/>
+    <w:lsdException w:name="footnote reference" w:semiHidden="1" w:unhideWhenUsed="1"/>
+    <w:lsdException w:name="annotation reference" w:semiHidden="1" w:unhideWhenUsed="1"/>
+    <w:lsdException w:name="line number" w:semiHidden="1" w:unhideWhenUsed="1"/>
+    <w:lsdException w:name="page number" w:semiHidden="1" w:unhideWhenUsed="1"/>
+    <w:lsdException w:name="endnote reference" w:semiHidden="1" w:unhideWhenUsed="1"/>
+    <w:lsdException w:name="endnote text" w:semiHidden="1" w:unhideWhenUsed="1"/>
+    <w:lsdException w:name="table of authorities" w:semiHidden="1" w:unhideWhenUsed="1"/>
+    <w:lsdException w:name="macro" w:semiHidden="1" w:unhideWhenUsed="1"/>
+    <w:lsdException w:name="toa heading" w:semiHidden="1" w:unhideWhenUsed="1"/>
+    <w:lsdException w:name="List" w:semiHidden="1" w:unhideWhenUsed="1"/>
+    <w:lsdException w:name="List Bullet" w:semiHidden="1" w:unhideWhenUsed="1"/>
+    <w:lsdException w:name="List Number" w:semiHidden="1" w:unhideWhenUsed="1"/>
+    <w:lsdException w:name="List 2" w:semiHidden="1" w:unhideWhenUsed="1"/>
+    <w:lsdException w:name="List 3" w:semiHidden="1" w:unhideWhenUsed="1"/>
+    <w:lsdException w:name="List 4" w:semiHidden="1" w:unhideWhenUsed="1"/>
+    <w:lsdException w:name="List 5" w:semiHidden="1" w:unhideWhenUsed="1"/>
+    <w:lsdException w:name="List Bullet 2" w:semiHidden="1" w:unhideWhenUsed="1"/>
+    <w:lsdException w:name="List Bullet 3" w:semiHidden="1" w:unhideWhenUsed="1"/>
+    <w:lsdException w:name="List Bullet 4" w:semiHidden="1" w:unhideWhenUsed="1"/>
+    <w:lsdException w:name="List Bullet 5" w:semiHidden="1" w:unhideWhenUsed="1"/>
+    <w:lsdException w:name="List Number 2" w:semiHidden="1" w:unhideWhenUsed="1"/>
+    <w:lsdException w:name="List Number 3" w:semiHidden="1" w:unhideWhenUsed="1"/>
+    <w:lsdException w:name="List Number 4" w:semiHidden="1" w:unhideWhenUsed="1"/>
+    <w:lsdException w:name="List Number 5" w:semiHidden="1" w:unhideWhenUsed="1"/>
+    <w:lsdException w:name="Title" w:uiPriority="10" w:qFormat="1"/>
+    <w:lsdException w:name="Closing" w:semiHidden="1" w:unhideWhenUsed="1"/>
+    <w:lsdException w:name="Signature" w:semiHidden="1" w:unhideWhenUsed="1"/>
+    <w:lsdException w:name="Default Paragraph Font" w:semiHidden="1" w:uiPriority="1" w:unhideWhenUsed="1"/>
+    <w:lsdException w:name="Body Text" w:semiHidden="1" w:unhideWhenUsed="1"/>
+    <w:lsdException w:name="Body Text Indent" w:semiHidden="1" w:unhideWhenUsed="1"/>
+    <w:lsdException w:name="List Continue" w:semiHidden="1" w:unhideWhenUsed="1"/>
+    <w:lsdException w:name="List Continue 2" w:semiHidden="1" w:unhideWhenUsed="1"/>
+    <w:lsdException w:name="List Continue 3" w:semiHidden="1" w:unhideWhenUsed="1"/>
+    <w:lsdException w:name="List Continue 4" w:semiHidden="1" w:unhideWhenUsed="1"/>
+    <w:lsdException w:name="List Continue 5" w:semiHidden="1" w:unhideWhenUsed="1"/>
+    <w:lsdException w:name="Message Header" w:semiHidden="1" w:unhideWhenUsed="1"/>
+    <w:lsdException w:name="Subtitle" w:uiPriority="11" w:qFormat="1"/>
+    <w:lsdException w:name="Salutation" w:semiHidden="1" w:unhideWhenUsed="1"/>
+    <w:lsdException w:name="Date" w:semiHidden="1" w:unhideWhenUsed="1"/>
+    <w:lsdException w:name="Body Text First Indent" w:semiHidden="1" w:unhideWhenUsed="1"/>
+    <w:lsdException w:name="Body Text First Indent 2" w:semiHidden="1" w:unhideWhenUsed="1"/>
+    <w:lsdException w:name="Note Heading" w:semiHidden="1" w:unhideWhenUsed="1"/>
+    <w:lsdException w:name="Body Text 2" w:semiHidden="1" w:unhideWhenUsed="1"/>
+    <w:lsdException w:name="Body Text 3" w:semiHidden="1" w:unhideWhenUsed="1"/>
+    <w:lsdException w:name="Body Text Indent 2" w:semiHidden="1" w:unhideWhenUsed="1"/>
+    <w:lsdException w:name="Body Text Indent 3" w:semiHidden="1" w:unhideWhenUsed="1"/>
+    <w:lsdException w:name="Block Text" w:semiHidden="1" w:unhideWhenUsed="1"/>
+    <w:lsdException w:name="Hyperlink" w:semiHidden="1" w:unhideWhenUsed="1"/>
+    <w:lsdException w:name="FollowedHyperlink" w:semiHidden="1" w:unhideWhenUsed="1"/>
+    <w:lsdException w:name="Strong" w:uiPriority="22" w:qFormat="1"/>
+    <w:lsdException w:name="Emphasis" w:uiPriority="20" w:qFormat="1"/>
+    <w:lsdException w:name="Document Map" w:semiHidden="1" w:unhideWhenUsed="1"/>
+    <w:lsdException w:name="Plain Text" w:semiHidden="1" w:unhideWhenUsed="1"/>
+    <w:lsdException w:name="E-mail Signature" w:semiHidden="1" w:unhideWhenUsed="1"/>
+    <w:lsdException w:name="HTML Top of Form" w:semiHidden="1" w:unhideWhenUsed="1"/>
+    <w:lsdException w:name="HTML Bottom of Form" w:semiHidden="1" w:unhideWhenUsed="1"/>
+    <w:lsdException w:name="Normal (Web)" w:semiHidden="1" w:unhideWhenUsed="1"/>
+    <w:lsdException w:name="HTML Acronym" w:semiHidden="1" w:unhideWhenUsed="1"/>
+    <w:lsdException w:name="HTML Address" w:semiHidden="1" w:unhideWhenUsed="1"/>
+    <w:lsdException w:name="HTML Cite" w:semiHidden="1" w:unhideWhenUsed="1"/>
+    <w:lsdException w:name="HTML Code" w:semiHidden="1" w:unhideWhenUsed="1"/>
+    <w:lsdException w:name="HTML Definition" w:semiHidden="1" w:unhideWhenUsed="1"/>
+    <w:lsdException w:name="HTML Keyboard" w:semiHidden="1" w:unhideWhenUsed="1"/>
+    <w:lsdException w:name="HTML Preformatted" w:semiHidden="1" w:unhideWhenUsed="1"/>
+    <w:lsdException w:name="HTML Sample" w:semiHidden="1" w:unhideWhenUsed="1"/>
+    <w:lsdException w:name="HTML Typewriter" w:semiHidden="1" w:unhideWhenUsed="1"/>
+    <w:lsdException w:name="HTML Variable" w:semiHidden="1" w:unhideWhenUsed="1"/>
+    <w:lsdException w:name="Normal Table" w:semiHidden="1" w:unhideWhenUsed="1"/>
+    <w:lsdException w:name="annotation subject" w:semiHidden="1" w:unhideWhenUsed="1"/>
+    <w:lsdException w:name="No List" w:semiHidden="1" w:unhideWhenUsed="1"/>
+    <w:lsdException w:name="Outline List 1" w:semiHidden="1" w:unhideWhenUsed="1"/>
+    <w:lsdException w:name="Outline List 2" w:semiHidden="1" w:unhideWhenUsed="1"/>
+    <w:lsdException w:name="Outline List 3" w:semiHidden="1" w:unhideWhenUsed="1"/>
+    <w:lsdException w:name="Table Simple 1" w:semiHidden="1" w:unhideWhenUsed="1"/>
+    <w:lsdException w:name="Table Simple 2" w:semiHidden="1" w:unhideWhenUsed="1"/>
+    <w:lsdException w:name="Table Simple 3" w:semiHidden="1" w:unhideWhenUsed="1"/>
+    <w:lsdException w:name="Table Classic 1" w:semiHidden="1" w:unhideWhenUsed="1"/>
+    <w:lsdException w:name="Table Classic 2" w:semiHidden="1" w:unhideWhenUsed="1"/>
+    <w:lsdException w:name="Table Classic 3" w:semiHidden="1" w:unhideWhenUsed="1"/>
+    <w:lsdException w:name="Table Classic 4" w:semiHidden="1" w:unhideWhenUsed="1"/>
+    <w:lsdException w:name="Table Colorful 1" w:semiHidden="1" w:unhideWhenUsed="1"/>
+    <w:lsdException w:name="Table Colorful 2" w:semiHidden="1" w:unhideWhenUsed="1"/>
+    <w:lsdException w:name="Table Colorful 3" w:semiHidden="1" w:unhideWhenUsed="1"/>
+    <w:lsdException w:name="Table Columns 1" w:semiHidden="1" w:unhideWhenUsed="1"/>
+    <w:lsdException w:name="Table Columns 2" w:semiHidden="1" w:unhideWhenUsed="1"/>
+    <w:lsdException w:name="Table Columns 3" w:semiHidden="1" w:unhideWhenUsed="1"/>
+    <w:lsdException w:name="Table Columns 4" w:semiHidden="1" w:unhideWhenUsed="1"/>
+    <w:lsdException w:name="Table Columns 5" w:semiHidden="1" w:unhideWhenUsed="1"/>
+    <w:lsdException w:name="Table Grid 1" w:semiHidden="1" w:unhideWhenUsed="1"/>
+    <w:lsdException w:name="Table Grid 2" w:semiHidden="1" w:unhideWhenUsed="1"/>
+    <w:lsdException w:name="Table Grid 3" w:semiHidden="1" w:unhideWhenUsed="1"/>
+    <w:lsdException w:name="Table Grid 4" w:semiHidden="1" w:unhideWhenUsed="1"/>
+    <w:lsdException w:name="Table Grid 5" w:semiHidden="1" w:unhideWhenUsed="1"/>
+    <w:lsdException w:name="Table Grid 6" w:semiHidden="1" w:unhideWhenUsed="1"/>
+    <w:lsdException w:name="Table Grid 7" w:semiHidden="1" w:unhideWhenUsed="1"/>
+    <w:lsdException w:name="Table Grid 8" w:semiHidden="1" w:unhideWhenUsed="1"/>
+    <w:lsdException w:name="Table List 1" w:semiHidden="1" w:unhideWhenUsed="1"/>
+    <w:lsdException w:name="Table List 2" w:semiHidden="1" w:unhideWhenUsed="1"/>
+    <w:lsdException w:name="Table List 3" w:semiHidden="1" w:unhideWhenUsed="1"/>
+    <w:lsdException w:name="Table List 4" w:semiHidden="1" w:unhideWhenUsed="1"/>
+    <w:lsdException w:name="Table List 5" w:semiHidden="1" w:unhideWhenUsed="1"/>
+    <w:lsdException w:name="Table List 6" w:semiHidden="1" w:unhideWhenUsed="1"/>
+    <w:lsdException w:name="Table List 7" w:semiHidden="1" w:unhideWhenUsed="1"/>
+    <w:lsdException w:name="Table List 8" w:semiHidden="1" w:unhideWhenUsed="1"/>
+    <w:lsdException w:name="Table 3D effects 1" w:semiHidden="1" w:unhideWhenUsed="1"/>
+    <w:lsdException w:name="Table 3D effects 2" w:semiHidden="1" w:unhideWhenUsed="1"/>
+    <w:lsdException w:name="Table 3D effects 3" w:semiHidden="1" w:unhideWhenUsed="1"/>
+    <w:lsdException w:name="Table Contemporary" w:semiHidden="1" w:unhideWhenUsed="1"/>
+    <w:lsdException w:name="Table Elegant" w:semiHidden="1" w:unhideWhenUsed="1"/>
+    <w:lsdException w:name="Table Professional" w:semiHidden="1" w:unhideWhenUsed="1"/>
+    <w:lsdException w:name="Table Subtle 1" w:semiHidden="1" w:unhideWhenUsed="1"/>
+    <w:lsdException w:name="Table Subtle 2" w:semiHidden="1" w:unhideWhenUsed="1"/>
+    <w:lsdException w:name="Table Web 1" w:semiHidden="1" w:unhideWhenUsed="1"/>
+    <w:lsdException w:name="Table Web 2" w:semiHidden="1" w:unhideWhenUsed="1"/>
+    <w:lsdException w:name="Table Web 3" w:semiHidden="1" w:unhideWhenUsed="1"/>
+    <w:lsdException w:name="Balloon Text" w:semiHidden="1" w:unhideWhenUsed="1"/>
+    <w:lsdException w:name="Table Grid" w:uiPriority="39"/>
+    <w:lsdException w:name="Table Theme" w:semiHidden="1" w:unhideWhenUsed="1"/>
+    <w:lsdException w:name="Placeholder Text" w:semiHidden="1"/>
+    <w:lsdException w:name="No Spacing" w:uiPriority="1" w:qFormat="1"/>
+    <w:lsdException w:name="Light Shading" w:uiPriority="60"/>
+    <w:lsdException w:name="Light List" w:uiPriority="61"/>
+    <w:lsdException w:name="Light Grid" w:uiPriority="62"/>
+    <w:lsdException w:name="Medium Shading 1" w:uiPriority="63"/>
+    <w:lsdException w:name="Medium Shading 2" w:uiPriority="64"/>
+    <w:lsdException w:name="Medium List 1" w:uiPriority="65"/>
+    <w:lsdException w:name="Medium List 2" w:uiPriority="66"/>
+    <w:lsdException w:name="Medium Grid 1" w:uiPriority="67"/>
+    <w:lsdException w:name="Medium Grid 2" w:uiPriority="68"/>
+    <w:lsdException w:name="Medium Grid 3" w:uiPriority="69"/>
+    <w:lsdException w:name="Dark List" w:uiPriority="70"/>
+    <w:lsdException w:name="Colorful Shading" w:uiPriority="71"/>
+    <w:lsdException w:name="Colorful List" w:uiPriority="72"/>
+    <w:lsdException w:name="Colorful Grid" w:uiPriority="73"/>
+    <w:lsdException w:name="Light Shading Accent 1" w:uiPriority="60"/>
+    <w:lsdException w:name="Light List Accent 1" w:uiPriority="61"/>
+    <w:lsdException w:name="Light Grid Accent 1" w:uiPriority="62"/>
+    <w:lsdException w:name="Medium Shading 1 Accent 1" w:uiPriority="63"/>
+    <w:lsdException w:name="Medium Shading 2 Accent 1" w:uiPriority="64"/>
+    <w:lsdException w:name="Medium List 1 Accent 1" w:uiPriority="65"/>
+    <w:lsdException w:name="Revision" w:semiHidden="1"/>
+    <w:lsdException w:name="List Paragraph" w:uiPriority="34" w:qFormat="1"/>
+    <w:lsdException w:name="Quote" w:uiPriority="29" w:qFormat="1"/>
+    <w:lsdException w:name="Intense Quote" w:uiPriority="30" w:qFormat="1"/>
+    <w:lsdException w:name="Medium List 2 Accent 1" w:uiPriority="66"/>
+    <w:lsdException w:name="Medium Grid 1 Accent 1" w:uiPriority="67"/>
+    <w:lsdException w:name="Medium Grid 2 Accent 1" w:uiPriority="68"/>
+    <w:lsdException w:name="Medium Grid 3 Accent 1" w:uiPriority="69"/>
+    <w:lsdException w:name="Dark List Accent 1" w:uiPriority="70"/>
+    <w:lsdException w:name="Colorful Shading Accent 1" w:uiPriority="71"/>
+    <w:lsdException w:name="Colorful List Accent 1" w:uiPriority="72"/>
+    <w:lsdException w:name="Colorful Grid Accent 1" w:uiPriority="73"/>
+    <w:lsdException w:name="Light Shading Accent 2" w:uiPriority="60"/>
+    <w:lsdException w:name="Light List Accent 2" w:uiPriority="61"/>
+    <w:lsdException w:name="Light Grid Accent 2" w:uiPriority="62"/>
+    <w:lsdException w:name="Medium Shading 1 Accent 2" w:uiPriority="63"/>
+    <w:lsdException w:name="Medium Shading 2 Accent 2" w:uiPriority="64"/>
+    <w:lsdException w:name="Medium List 1 Accent 2" w:uiPriority="65"/>
+    <w:lsdException w:name="Medium List 2 Accent 2" w:uiPriority="66"/>
+    <w:lsdException w:name="Medium Grid 1 Accent 2" w:uiPriority="67"/>
+    <w:lsdException w:name="Medium Grid 2 Accent 2" w:uiPriority="68"/>
+    <w:lsdException w:name="Medium Grid 3 Accent 2" w:uiPriority="69"/>
+    <w:lsdException w:name="Dark List Accent 2" w:uiPriority="70"/>
+    <w:lsdException w:name="Colorful Shading Accent 2" w:uiPriority="71"/>
+    <w:lsdException w:name="Colorful List Accent 2" w:uiPriority="72"/>
+    <w:lsdException w:name="Colorful Grid Accent 2" w:uiPriority="73"/>
+    <w:lsdException w:name="Light Shading Accent 3" w:uiPriority="60"/>
+    <w:lsdException w:name="Light List Accent 3" w:uiPriority="61"/>
+    <w:lsdException w:name="Light Grid Accent 3" w:uiPriority="62"/>
+    <w:lsdException w:name="Medium Shading 1 Accent 3" w:uiPriority="63"/>
+    <w:lsdException w:name="Medium Shading 2 Accent 3" w:uiPriority="64"/>
+    <w:lsdException w:name="Medium List 1 Accent 3" w:uiPriority="65"/>
+    <w:lsdException w:name="Medium List 2 Accent 3" w:uiPriority="66"/>
+    <w:lsdException w:name="Medium Grid 1 Accent 3" w:uiPriority="67"/>
+    <w:lsdException w:name="Medium Grid 2 Accent 3" w:uiPriority="68"/>
+    <w:lsdException w:name="Medium Grid 3 Accent 3" w:uiPriority="69"/>
+    <w:lsdException w:name="Dark List Accent 3" w:uiPriority="70"/>
+    <w:lsdException w:name="Colorful Shading Accent 3" w:uiPriority="71"/>
+    <w:lsdException w:name="Colorful List Accent 3" w:uiPriority="72"/>
+    <w:lsdException w:name="Colorful Grid Accent 3" w:uiPriority="73"/>
+    <w:lsdException w:name="Light Shading Accent 4" w:uiPriority="60"/>
+    <w:lsdException w:name="Light List Accent 4" w:uiPriority="61"/>
+    <w:lsdException w:name="Light Grid Accent 4" w:uiPriority="62"/>
+    <w:lsdException w:name="Medium Shading 1 Accent 4" w:uiPriority="63"/>
+    <w:lsdException w:name="Medium Shading 2 Accent 4" w:uiPriority="64"/>
+    <w:lsdException w:name="Medium List 1 Accent 4" w:uiPriority="65"/>
+    <w:lsdException w:name="Medium List 2 Accent 4" w:uiPriority="66"/>
+    <w:lsdException w:name="Medium Grid 1 Accent 4" w:uiPriority="67"/>
+    <w:lsdException w:name="Medium Grid 2 Accent 4" w:uiPriority="68"/>
+    <w:lsdException w:name="Medium Grid 3 Accent 4" w:uiPriority="69"/>
+    <w:lsdException w:name="Dark List Accent 4" w:uiPriority="70"/>
+    <w:lsdException w:name="Colorful Shading Accent 4" w:uiPriority="71"/>
+    <w:lsdException w:name="Colorful List Accent 4" w:uiPriority="72"/>
+    <w:lsdException w:name="Colorful Grid Accent 4" w:uiPriority="73"/>
+    <w:lsdException w:name="Light Shading Accent 5" w:uiPriority="60"/>
+    <w:lsdException w:name="Light List Accent 5" w:uiPriority="61"/>
+    <w:lsdException w:name="Light Grid Accent 5" w:uiPriority="62"/>
+    <w:lsdException w:name="Medium Shading 1 Accent 5" w:uiPriority="63"/>
+    <w:lsdException w:name="Medium Shading 2 Accent 5" w:uiPriority="64"/>
+    <w:lsdException w:name="Medium List 1 Accent 5" w:uiPriority="65"/>
+    <w:lsdException w:name="Medium List 2 Accent 5" w:uiPriority="66"/>
+    <w:lsdException w:name="Medium Grid 1 Accent 5" w:uiPriority="67"/>
+    <w:lsdException w:name="Medium Grid 2 Accent 5" w:uiPriority="68"/>
+    <w:lsdException w:name="Medium Grid 3 Accent 5" w:uiPriority="69"/>
+    <w:lsdException w:name="Dark List Accent 5" w:uiPriority="70"/>
+    <w:lsdException w:name="Colorful Shading Accent 5" w:uiPriority="71"/>
+    <w:lsdException w:name="Colorful List Accent 5" w:uiPriority="72"/>
+    <w:lsdException w:name="Colorful Grid Accent 5" w:uiPriority="73"/>
+    <w:lsdException w:name="Light Shading Accent 6" w:uiPriority="60"/>
+    <w:lsdException w:name="Light List Accent 6" w:uiPriority="61"/>
+    <w:lsdException w:name="Light Grid Accent 6" w:uiPriority="62"/>
+    <w:lsdException w:name="Medium Shading 1 Accent 6" w:uiPriority="63"/>
+    <w:lsdException w:name="Medium Shading 2 Accent 6" w:uiPriority="64"/>
+    <w:lsdException w:name="Medium List 1 Accent 6" w:uiPriority="65"/>
+    <w:lsdException w:name="Medium List 2 Accent 6" w:uiPriority="66"/>
+    <w:lsdException w:name="Medium Grid 1 Accent 6" w:uiPriority="67"/>
+    <w:lsdException w:name="Medium Grid 2 Accent 6" w:uiPriority="68"/>
+    <w:lsdException w:name="Medium Grid 3 Accent 6" w:uiPriority="69"/>
+    <w:lsdException w:name="Dark List Accent 6" w:uiPriority="70"/>
+    <w:lsdException w:name="Colorful Shading Accent 6" w:uiPriority="71"/>
+    <w:lsdException w:name="Colorful List Accent 6" w:uiPriority="72"/>
+    <w:lsdException w:name="Colorful Grid Accent 6" w:uiPriority="73"/>
+    <w:lsdException w:name="Subtle Emphasis" w:uiPriority="19" w:qFormat="1"/>
+    <w:lsdException w:name="Intense Emphasis" w:uiPriority="21" w:qFormat="1"/>
+    <w:lsdException w:name="Subtle Reference" w:uiPriority="31" w:qFormat="1"/>
+    <w:lsdException w:name="Intense Reference" w:uiPriority="32" w:qFormat="1"/>
+    <w:lsdException w:name="Book Title" w:uiPriority="33" w:qFormat="1"/>
+    <w:lsdException w:name="Bibliography" w:semiHidden="1" w:uiPriority="37" w:unhideWhenUsed="1"/>
+    <w:lsdException w:name="TOC Heading" w:semiHidden="1" w:uiPriority="39" w:unhideWhenUsed="1" w:qFormat="1"/>
+    <w:lsdException w:name="Plain Table 1" w:uiPriority="41"/>
+    <w:lsdException w:name="Plain Table 2" w:uiPriority="42"/>
+    <w:lsdException w:name="Plain Table 3" w:uiPriority="43"/>
+    <w:lsdException w:name="Plain Table 4" w:uiPriority="44"/>
+    <w:lsdException w:name="Plain Table 5" w:uiPriority="45"/>
+    <w:lsdException w:name="Grid Table Light" w:uiPriority="40"/>
+    <w:lsdException w:name="Grid Table 1 Light" w:uiPriority="46"/>
+    <w:lsdException w:name="Grid Table 2" w:uiPriority="47"/>
+    <w:lsdException w:name="Grid Table 3" w:uiPriority="48"/>
+    <w:lsdException w:name="Grid Table 4" w:uiPriority="49"/>
+    <w:lsdException w:name="Grid Table 5 Dark" w:uiPriority="50"/>
+    <w:lsdException w:name="Grid Table 6 Colorful" w:uiPriority="51"/>
+    <w:lsdException w:name="Grid Table 7 Colorful" w:uiPriority="52"/>
+    <w:lsdException w:name="Grid Table 1 Light Accent 1" w:uiPriority="46"/>
+    <w:lsdException w:name="Grid Table 2 Accent 1" w:uiPriority="47"/>
+    <w:lsdException w:name="Grid Table 3 Accent 1" w:uiPriority="48"/>
+    <w:lsdException w:name="Grid Table 4 Accent 1" w:uiPriority="49"/>
+    <w:lsdException w:name="Grid Table 5 Dark Accent 1" w:uiPriority="50"/>
+    <w:lsdException w:name="Grid Table 6 Colorful Accent 1" w:uiPriority="51"/>
+    <w:lsdException w:name="Grid Table 7 Colorful Accent 1" w:uiPriority="52"/>
+    <w:lsdException w:name="Grid Table 1 Light Accent 2" w:uiPriority="46"/>
+    <w:lsdException w:name="Grid Table 2 Accent 2" w:uiPriority="47"/>
+    <w:lsdException w:name="Grid Table 3 Accent 2" w:uiPriority="48"/>
+    <w:lsdException w:name="Grid Table 4 Accent 2" w:uiPriority="49"/>
+    <w:lsdException w:name="Grid Table 5 Dark Accent 2" w:uiPriority="50"/>
+    <w:lsdException w:name="Grid Table 6 Colorful Accent 2" w:uiPriority="51"/>
+    <w:lsdException w:name="Grid Table 7 Colorful Accent 2" w:uiPriority="52"/>
+    <w:lsdException w:name="Grid Table 1 Light Accent 3" w:uiPriority="46"/>
+    <w:lsdException w:name="Grid Table 2 Accent 3" w:uiPriority="47"/>
+    <w:lsdException w:name="Grid Table 3 Accent 3" w:uiPriority="48"/>
+    <w:lsdException w:name="Grid Table 4 Accent 3" w:uiPriority="49"/>
+    <w:lsdException w:name="Grid Table 5 Dark Accent 3" w:uiPriority="50"/>
+    <w:lsdException w:name="Grid Table 6 Colorful Accent 3" w:uiPriority="51"/>
+    <w:lsdException w:name="Grid Table 7 Colorful Accent 3" w:uiPriority="52"/>
+    <w:lsdException w:name="Grid Table 1 Light Accent 4" w:uiPriority="46"/>
+    <w:lsdException w:name="Grid Table 2 Accent 4" w:uiPriority="47"/>
+    <w:lsdException w:name="Grid Table 3 Accent 4" w:uiPriority="48"/>
+    <w:lsdException w:name="Grid Table 4 Accent 4" w:uiPriority="49"/>
+    <w:lsdException w:name="Grid Table 5 Dark Accent 4" w:uiPriority="50"/>
+    <w:lsdException w:name="Grid Table 6 Colorful Accent 4" w:uiPriority="51"/>
+    <w:lsdException w:name="Grid Table 7 Colorful Accent 4" w:uiPriority="52"/>
+    <w:lsdException w:name="Grid Table 1 Light Accent 5" w:uiPriority="46"/>
+    <w:lsdException w:name="Grid Table 2 Accent 5" w:uiPriority="47"/>
+    <w:lsdException w:name="Grid Table 3 Accent 5" w:uiPriority="48"/>
+    <w:lsdException w:name="Grid Table 4 Accent 5" w:uiPriority="49"/>
+    <w:lsdException w:name="Grid Table 5 Dark Accent 5" w:uiPriority="50"/>
+    <w:lsdException w:name="Grid Table 6 Colorful Accent 5" w:uiPriority="51"/>
+    <w:lsdException w:name="Grid Table 7 Colorful Accent 5" w:uiPriority="52"/>
+    <w:lsdException w:name="Grid Table 1 Light Accent 6" w:uiPriority="46"/>
+    <w:lsdException w:name="Grid Table 2 Accent 6" w:uiPriority="47"/>
+    <w:lsdException w:name="Grid Table 3 Accent 6" w:uiPriority="48"/>
+    <w:lsdException w:name="Grid Table 4 Accent 6" w:uiPriority="49"/>
+    <w:lsdException w:name="Grid Table 5 Dark Accent 6" w:uiPriority="50"/>
+    <w:lsdException w:name="Grid Table 6 Colorful Accent 6" w:uiPriority="51"/>
+    <w:lsdException w:name="Grid Table 7 Colorful Accent 6" w:uiPriority="52"/>
+    <w:lsdException w:name="List Table 1 Light" w:uiPriority="46"/>
+    <w:lsdException w:name="List Table 2" w:uiPriority="47"/>
+    <w:lsdException w:name="List Table 3" w:uiPriority="48"/>
+    <w:lsdException w:name="List Table 4" w:uiPriority="49"/>
+    <w:lsdException w:name="List Table 5 Dark" w:uiPriority="50"/>
+    <w:lsdException w:name="List Table 6 Colorful" w:uiPriority="51"/>
+    <w:lsdException w:name="List Table 7 Colorful" w:uiPriority="52"/>
+    <w:lsdException w:name="List Table 1 Light Accent 1" w:uiPriority="46"/>
+    <w:lsdException w:name="List Table 2 Accent 1" w:uiPriority="47"/>
+    <w:lsdException w:name="List Table 3 Accent 1" w:uiPriority="48"/>
+    <w:lsdException w:name="List Table 4 Accent 1" w:uiPriority="49"/>
+    <w:lsdException w:name="List Table 5 Dark Accent 1" w:uiPriority="50"/>
+    <w:lsdException w:name="List Table 6 Colorful Accent 1" w:uiPriority="51"/>
+    <w:lsdException w:name="List Table 7 Colorful Accent 1" w:uiPriority="52"/>
+    <w:lsdException w:name="List Table 1 Light Accent 2" w:uiPriority="46"/>
+    <w:lsdException w:name="List Table 2 Accent 2" w:uiPriority="47"/>
+    <w:lsdException w:name="List Table 3 Accent 2" w:uiPriority="48"/>
+    <w:lsdException w:name="List Table 4 Accent 2" w:uiPriority="49"/>
+    <w:lsdException w:name="List Table 5 Dark Accent 2" w:uiPriority="50"/>
+    <w:lsdException w:name="List Table 6 Colorful Accent 2" w:uiPriority="51"/>
+    <w:lsdException w:name="List Table 7 Colorful Accent 2" w:uiPriority="52"/>
+    <w:lsdException w:name="List Table 1 Light Accent 3" w:uiPriority="46"/>
+    <w:lsdException w:name="List Table 2 Accent 3" w:uiPriority="47"/>
+    <w:lsdException w:name="List Table 3 Accent 3" w:uiPriority="48"/>
+    <w:lsdException w:name="List Table 4 Accent 3" w:uiPriority="49"/>
+    <w:lsdException w:name="List Table 5 Dark Accent 3" w:uiPriority="50"/>
+    <w:lsdException w:name="List Table 6 Colorful Accent 3" w:uiPriority="51"/>
+    <w:lsdException w:name="List Table 7 Colorful Accent 3" w:uiPriority="52"/>
+    <w:lsdException w:name="List Table 1 Light Accent 4" w:uiPriority="46"/>
+    <w:lsdException w:name="List Table 2 Accent 4" w:uiPriority="47"/>
+    <w:lsdException w:name="List Table 3 Accent 4" w:uiPriority="48"/>
+    <w:lsdException w:name="List Table 4 Accent 4" w:uiPriority="49"/>
+    <w:lsdException w:name="List Table 5 Dark Accent 4" w:uiPriority="50"/>
+    <w:lsdException w:name="List Table 6 Colorful Accent 4" w:uiPriority="51"/>
+    <w:lsdException w:name="List Table 7 Colorful Accent 4" w:uiPriority="52"/>
+    <w:lsdException w:name="List Table 1 Light Accent 5" w:uiPriority="46"/>
+    <w:lsdException w:name="List Table 2 Accent 5" w:uiPriority="47"/>
+    <w:lsdException w:name="List Table 3 Accent 5" w:uiPriority="48"/>
+    <w:lsdException w:name="List Table 4 Accent 5" w:uiPriority="49"/>
+    <w:lsdException w:name="List Table 5 Dark Accent 5" w:uiPriority="50"/>
+    <w:lsdException w:name="List Table 6 Colorful Accent 5" w:uiPriority="51"/>
+    <w:lsdException w:name="List Table 7 Colorful Accent 5" w:uiPriority="52"/>
+    <w:lsdException w:name="List Table 1 Light Accent 6" w:uiPriority="46"/>
+    <w:lsdException w:name="List Table 2 Accent 6" w:uiPriority="47"/>
+    <w:lsdException w:name="List Table 3 Accent 6" w:uiPriority="48"/>
+    <w:lsdException w:name="List Table 4 Accent 6" w:uiPriority="49"/>
+    <w:lsdException w:name="List Table 5 Dark Accent 6" w:uiPriority="50"/>
+    <w:lsdException w:name="List Table 6 Colorful Accent 6" w:uiPriority="51"/>
+    <w:lsdException w:name="List Table 7 Colorful Accent 6" w:uiPriority="52"/>
   </w:latentStyles>
   <w:style w:type="paragraph" w:default="1" w:styleId="Normal">
     <w:name w:val="Normal"/>
@@ -4754,7 +4708,6 @@
     <w:uiPriority w:val="99"/>
     <w:semiHidden/>
     <w:unhideWhenUsed/>
-    <w:qFormat/>
     <w:tblPr>
       <w:tblInd w:w="0" w:type="dxa"/>
       <w:tblCellMar>
@@ -4804,7 +4757,6 @@
       <w:spacing w:after="0" w:line="240" w:lineRule="auto"/>
     </w:pPr>
     <w:tblPr>
-      <w:tblInd w:w="0" w:type="dxa"/>
       <w:tblBorders>
         <w:top w:val="single" w:sz="4" w:space="0" w:color="auto"/>
         <w:left w:val="single" w:sz="4" w:space="0" w:color="auto"/>
@@ -4813,12 +4765,6 @@
         <w:insideH w:val="single" w:sz="4" w:space="0" w:color="auto"/>
         <w:insideV w:val="single" w:sz="4" w:space="0" w:color="auto"/>
       </w:tblBorders>
-      <w:tblCellMar>
-        <w:top w:w="0" w:type="dxa"/>
-        <w:left w:w="108" w:type="dxa"/>
-        <w:bottom w:w="0" w:type="dxa"/>
-        <w:right w:w="108" w:type="dxa"/>
-      </w:tblCellMar>
     </w:tblPr>
   </w:style>
   <w:style w:type="character" w:customStyle="1" w:styleId="Ttulo2Car">
@@ -5165,7 +5111,7 @@
   <a:extraClrSchemeLst/>
   <a:extLst>
     <a:ext uri="{05A4C25C-085E-4340-85A3-A5531E510DB2}">
-      <thm15:themeFamily xmlns="" xmlns:thm15="http://schemas.microsoft.com/office/thememl/2012/main" name="Office Theme" id="{62F939B6-93AF-4DB8-9C6B-D6C7DFDC589F}" vid="{4A3C46E8-61CC-4603-A589-7422A47A8E4A}"/>
+      <thm15:themeFamily xmlns:thm15="http://schemas.microsoft.com/office/thememl/2012/main" name="Office Theme" id="{62F939B6-93AF-4DB8-9C6B-D6C7DFDC589F}" vid="{4A3C46E8-61CC-4603-A589-7422A47A8E4A}"/>
     </a:ext>
   </a:extLst>
 </a:theme>

</xml_diff>

<commit_message>
Modelo ER inventario Físico
1.	Se genera modelo de datos para el inventario de hardware
2.	Se procede a generar script de base de datos para SQL server y luego generar la interfaz de usuario correspondiente al modelo de dato actual generado.
</commit_message>
<xml_diff>
--- a/Documentacion/Explicación modelo entidad relación SMIT.docx
+++ b/Documentacion/Explicación modelo entidad relación SMIT.docx
@@ -1,6 +1,6 @@
 
 <file path=word/document.xml><?xml version="1.0" encoding="utf-8"?>
-<w:document xmlns:wpc="http://schemas.microsoft.com/office/word/2010/wordprocessingCanvas" xmlns:mc="http://schemas.openxmlformats.org/markup-compatibility/2006" xmlns:o="urn:schemas-microsoft-com:office:office" xmlns:r="http://schemas.openxmlformats.org/officeDocument/2006/relationships" xmlns:m="http://schemas.openxmlformats.org/officeDocument/2006/math" xmlns:v="urn:schemas-microsoft-com:vml" xmlns:wp14="http://schemas.microsoft.com/office/word/2010/wordprocessingDrawing" xmlns:wp="http://schemas.openxmlformats.org/drawingml/2006/wordprocessingDrawing" xmlns:w10="urn:schemas-microsoft-com:office:word" xmlns:w="http://schemas.openxmlformats.org/wordprocessingml/2006/main" xmlns:w14="http://schemas.microsoft.com/office/word/2010/wordml" xmlns:w15="http://schemas.microsoft.com/office/word/2012/wordml" xmlns:wpg="http://schemas.microsoft.com/office/word/2010/wordprocessingGroup" xmlns:wpi="http://schemas.microsoft.com/office/word/2010/wordprocessingInk" xmlns:wne="http://schemas.microsoft.com/office/word/2006/wordml" xmlns:wps="http://schemas.microsoft.com/office/word/2010/wordprocessingShape" mc:Ignorable="w14 w15 wp14">
+<w:document xmlns:ve="http://schemas.openxmlformats.org/markup-compatibility/2006" xmlns:o="urn:schemas-microsoft-com:office:office" xmlns:r="http://schemas.openxmlformats.org/officeDocument/2006/relationships" xmlns:m="http://schemas.openxmlformats.org/officeDocument/2006/math" xmlns:v="urn:schemas-microsoft-com:vml" xmlns:wp="http://schemas.openxmlformats.org/drawingml/2006/wordprocessingDrawing" xmlns:w10="urn:schemas-microsoft-com:office:word" xmlns:w="http://schemas.openxmlformats.org/wordprocessingml/2006/main" xmlns:wne="http://schemas.microsoft.com/office/word/2006/wordml">
   <w:body>
     <w:p>
       <w:pPr>
@@ -45,47 +45,23 @@
     <w:p>
       <w:pPr>
         <w:pStyle w:val="Ttulo2"/>
-        <w:rPr>
-          <w:lang w:val="es-CO"/>
-        </w:rPr>
-      </w:pPr>
-      <w:r>
-        <w:rPr>
-          <w:lang w:val="es-CO"/>
-        </w:rPr>
+      </w:pPr>
+      <w:r>
         <w:t>Inventario</w:t>
       </w:r>
       <w:r>
-        <w:rPr>
-          <w:lang w:val="es-CO"/>
-        </w:rPr>
         <w:t>s</w:t>
       </w:r>
     </w:p>
     <w:p>
       <w:pPr>
         <w:pStyle w:val="Ttulo3"/>
-        <w:rPr>
-          <w:lang w:val="es-CO"/>
-        </w:rPr>
-      </w:pPr>
-      <w:r>
-        <w:rPr>
-          <w:lang w:val="es-CO"/>
-        </w:rPr>
-        <w:t xml:space="preserve">Inventario </w:t>
-      </w:r>
-      <w:r>
-        <w:rPr>
-          <w:lang w:val="es-CO"/>
-        </w:rPr>
-        <w:t xml:space="preserve">general </w:t>
-      </w:r>
-      <w:r>
-        <w:rPr>
-          <w:lang w:val="es-CO"/>
-        </w:rPr>
-        <w:t>de hardware</w:t>
+      </w:pPr>
+      <w:r>
+        <w:t>Dispos</w:t>
+      </w:r>
+      <w:r>
+        <w:t>itivos</w:t>
       </w:r>
     </w:p>
     <w:p>
@@ -105,171 +81,133 @@
           <w:szCs w:val="24"/>
           <w:lang w:val="es-CO"/>
         </w:rPr>
-        <w:t xml:space="preserve">Se </w:t>
-      </w:r>
-      <w:r>
-        <w:rPr>
-          <w:rFonts w:ascii="Arial" w:hAnsi="Arial" w:cs="Arial"/>
-          <w:sz w:val="24"/>
-          <w:szCs w:val="24"/>
-          <w:lang w:val="es-CO"/>
-        </w:rPr>
-        <w:t>requiere un</w:t>
-      </w:r>
-      <w:r>
-        <w:rPr>
-          <w:rFonts w:ascii="Arial" w:hAnsi="Arial" w:cs="Arial"/>
-          <w:sz w:val="24"/>
-          <w:szCs w:val="24"/>
-          <w:lang w:val="es-CO"/>
-        </w:rPr>
-        <w:t xml:space="preserve"> inventario </w:t>
-      </w:r>
-      <w:r>
-        <w:rPr>
-          <w:rFonts w:ascii="Arial" w:hAnsi="Arial" w:cs="Arial"/>
-          <w:sz w:val="24"/>
-          <w:szCs w:val="24"/>
-          <w:lang w:val="es-CO"/>
-        </w:rPr>
-        <w:t xml:space="preserve">de </w:t>
-      </w:r>
-      <w:r>
-        <w:rPr>
-          <w:rFonts w:ascii="Arial" w:hAnsi="Arial" w:cs="Arial"/>
-          <w:sz w:val="24"/>
-          <w:szCs w:val="24"/>
-          <w:lang w:val="es-CO"/>
-        </w:rPr>
-        <w:t>dispositivos</w:t>
-      </w:r>
-      <w:r>
-        <w:rPr>
-          <w:rFonts w:ascii="Arial" w:hAnsi="Arial" w:cs="Arial"/>
-          <w:sz w:val="24"/>
-          <w:szCs w:val="24"/>
-          <w:lang w:val="es-CO"/>
-        </w:rPr>
-        <w:t xml:space="preserve"> identificados </w:t>
-      </w:r>
-      <w:r>
-        <w:rPr>
-          <w:rFonts w:ascii="Arial" w:hAnsi="Arial" w:cs="Arial"/>
-          <w:sz w:val="24"/>
-          <w:szCs w:val="24"/>
-          <w:lang w:val="es-CO"/>
-        </w:rPr>
-        <w:t>por un número de serie</w:t>
-      </w:r>
-      <w:r>
-        <w:rPr>
-          <w:rFonts w:ascii="Arial" w:hAnsi="Arial" w:cs="Arial"/>
-          <w:sz w:val="24"/>
-          <w:szCs w:val="24"/>
-          <w:lang w:val="es-CO"/>
-        </w:rPr>
-        <w:t xml:space="preserve"> único</w:t>
-      </w:r>
-      <w:r>
-        <w:rPr>
-          <w:rFonts w:ascii="Arial" w:hAnsi="Arial" w:cs="Arial"/>
-          <w:sz w:val="24"/>
-          <w:szCs w:val="24"/>
-          <w:lang w:val="es-CO"/>
-        </w:rPr>
-        <w:t xml:space="preserve">, un tipo </w:t>
-      </w:r>
-      <w:bookmarkStart w:id="0" w:name="_GoBack"/>
-      <w:bookmarkEnd w:id="0"/>
-      <w:r>
-        <w:rPr>
-          <w:rFonts w:ascii="Arial" w:hAnsi="Arial" w:cs="Arial"/>
-          <w:sz w:val="24"/>
-          <w:szCs w:val="24"/>
-          <w:lang w:val="es-CO"/>
-        </w:rPr>
-        <w:t>de dispositivo</w:t>
-      </w:r>
-      <w:r>
-        <w:rPr>
-          <w:rFonts w:ascii="Arial" w:hAnsi="Arial" w:cs="Arial"/>
-          <w:sz w:val="24"/>
-          <w:szCs w:val="24"/>
-          <w:lang w:val="es-CO"/>
-        </w:rPr>
-        <w:t>s</w:t>
-      </w:r>
-      <w:r>
-        <w:rPr>
-          <w:rFonts w:ascii="Arial" w:hAnsi="Arial" w:cs="Arial"/>
-          <w:sz w:val="24"/>
-          <w:szCs w:val="24"/>
-          <w:lang w:val="es-CO"/>
-        </w:rPr>
-        <w:t xml:space="preserve">, una marca, </w:t>
-      </w:r>
-      <w:r>
-        <w:rPr>
-          <w:rFonts w:ascii="Arial" w:hAnsi="Arial" w:cs="Arial"/>
-          <w:sz w:val="24"/>
-          <w:szCs w:val="24"/>
-          <w:lang w:val="es-CO"/>
-        </w:rPr>
-        <w:t xml:space="preserve">un </w:t>
-      </w:r>
-      <w:r>
-        <w:rPr>
-          <w:rFonts w:ascii="Arial" w:hAnsi="Arial" w:cs="Arial"/>
-          <w:sz w:val="24"/>
-          <w:szCs w:val="24"/>
-          <w:lang w:val="es-CO"/>
-        </w:rPr>
-        <w:t>modelo</w:t>
-      </w:r>
-      <w:r>
-        <w:rPr>
-          <w:rFonts w:ascii="Arial" w:hAnsi="Arial" w:cs="Arial"/>
-          <w:sz w:val="24"/>
-          <w:szCs w:val="24"/>
-          <w:lang w:val="es-CO"/>
-        </w:rPr>
-        <w:t xml:space="preserve"> y un estado donde indique su </w:t>
-      </w:r>
-      <w:r>
-        <w:rPr>
-          <w:rFonts w:ascii="Arial" w:hAnsi="Arial" w:cs="Arial"/>
-          <w:sz w:val="24"/>
-          <w:szCs w:val="24"/>
-          <w:lang w:val="es-CO"/>
-        </w:rPr>
-        <w:t>uso</w:t>
-      </w:r>
-      <w:r>
-        <w:rPr>
-          <w:rFonts w:ascii="Arial" w:hAnsi="Arial" w:cs="Arial"/>
-          <w:sz w:val="24"/>
-          <w:szCs w:val="24"/>
-          <w:lang w:val="es-CO"/>
-        </w:rPr>
-        <w:t xml:space="preserve"> como Activo </w:t>
-      </w:r>
-      <w:r>
-        <w:rPr>
-          <w:rFonts w:ascii="Arial" w:hAnsi="Arial" w:cs="Arial"/>
-          <w:sz w:val="24"/>
-          <w:szCs w:val="24"/>
-          <w:lang w:val="es-CO"/>
-        </w:rPr>
-        <w:t xml:space="preserve">o </w:t>
-      </w:r>
-      <w:r>
-        <w:rPr>
-          <w:rFonts w:ascii="Arial" w:hAnsi="Arial" w:cs="Arial"/>
-          <w:sz w:val="24"/>
-          <w:szCs w:val="24"/>
-          <w:lang w:val="es-CO"/>
-        </w:rPr>
-        <w:t>Inactivo</w:t>
+        <w:t xml:space="preserve">Cada dispositivo </w:t>
+      </w:r>
+      <w:r>
+        <w:rPr>
+          <w:rFonts w:ascii="Arial" w:hAnsi="Arial" w:cs="Arial"/>
+          <w:sz w:val="24"/>
+          <w:szCs w:val="24"/>
+          <w:lang w:val="es-CO"/>
+        </w:rPr>
+        <w:t xml:space="preserve">es definido por un tipo especial de dispositivo el cual </w:t>
+      </w:r>
+      <w:r>
+        <w:rPr>
+          <w:rFonts w:ascii="Arial" w:hAnsi="Arial" w:cs="Arial"/>
+          <w:sz w:val="24"/>
+          <w:szCs w:val="24"/>
+          <w:lang w:val="es-CO"/>
+        </w:rPr>
+        <w:t>pertenece a una categoría (Computadores, impresoras,</w:t>
+      </w:r>
+      <w:r>
+        <w:rPr>
+          <w:rFonts w:ascii="Arial" w:hAnsi="Arial" w:cs="Arial"/>
+          <w:sz w:val="24"/>
+          <w:szCs w:val="24"/>
+          <w:lang w:val="es-CO"/>
+        </w:rPr>
+        <w:t xml:space="preserve"> Monitores, P</w:t>
+      </w:r>
+      <w:r>
+        <w:rPr>
+          <w:rFonts w:ascii="Arial" w:hAnsi="Arial" w:cs="Arial"/>
+          <w:sz w:val="24"/>
+          <w:szCs w:val="24"/>
+          <w:lang w:val="es-CO"/>
+        </w:rPr>
+        <w:t>eriféricos,</w:t>
+      </w:r>
+      <w:r>
+        <w:rPr>
+          <w:rFonts w:ascii="Arial" w:hAnsi="Arial" w:cs="Arial"/>
+          <w:sz w:val="24"/>
+          <w:szCs w:val="24"/>
+          <w:lang w:val="es-CO"/>
+        </w:rPr>
+        <w:t xml:space="preserve"> R</w:t>
+      </w:r>
+      <w:r>
+        <w:rPr>
+          <w:rFonts w:ascii="Arial" w:hAnsi="Arial" w:cs="Arial"/>
+          <w:sz w:val="24"/>
+          <w:szCs w:val="24"/>
+          <w:lang w:val="es-CO"/>
+        </w:rPr>
+        <w:t xml:space="preserve">ed y </w:t>
+      </w:r>
+      <w:r>
+        <w:rPr>
+          <w:rFonts w:ascii="Arial" w:hAnsi="Arial" w:cs="Arial"/>
+          <w:sz w:val="24"/>
+          <w:szCs w:val="24"/>
+          <w:lang w:val="es-CO"/>
+        </w:rPr>
+        <w:t>E</w:t>
+      </w:r>
+      <w:r>
+        <w:rPr>
+          <w:rFonts w:ascii="Arial" w:hAnsi="Arial" w:cs="Arial"/>
+          <w:sz w:val="24"/>
+          <w:szCs w:val="24"/>
+          <w:lang w:val="es-CO"/>
+        </w:rPr>
+        <w:t>léctricos).</w:t>
+      </w:r>
+      <w:r>
+        <w:rPr>
+          <w:rFonts w:ascii="Arial" w:hAnsi="Arial" w:cs="Arial"/>
+          <w:sz w:val="24"/>
+          <w:szCs w:val="24"/>
+          <w:lang w:val="es-CO"/>
+        </w:rPr>
+        <w:t xml:space="preserve"> </w:t>
+      </w:r>
+      <w:r>
+        <w:rPr>
+          <w:rFonts w:ascii="Arial" w:hAnsi="Arial" w:cs="Arial"/>
+          <w:sz w:val="24"/>
+          <w:szCs w:val="24"/>
+          <w:lang w:val="es-CO"/>
+        </w:rPr>
+        <w:t>Por cada dispositivo</w:t>
+      </w:r>
+      <w:r>
+        <w:rPr>
+          <w:rFonts w:ascii="Arial" w:hAnsi="Arial" w:cs="Arial"/>
+          <w:sz w:val="24"/>
+          <w:szCs w:val="24"/>
+          <w:lang w:val="es-CO"/>
+        </w:rPr>
+        <w:t xml:space="preserve"> re requiere conocer el serial, la mar</w:t>
+      </w:r>
+      <w:r>
+        <w:rPr>
+          <w:rFonts w:ascii="Arial" w:hAnsi="Arial" w:cs="Arial"/>
+          <w:sz w:val="24"/>
+          <w:szCs w:val="24"/>
+          <w:lang w:val="es-CO"/>
+        </w:rPr>
+        <w:t>ca o fabricante, modelo,</w:t>
+      </w:r>
+      <w:r>
+        <w:rPr>
+          <w:rFonts w:ascii="Arial" w:hAnsi="Arial" w:cs="Arial"/>
+          <w:sz w:val="24"/>
+          <w:szCs w:val="24"/>
+          <w:lang w:val="es-CO"/>
+        </w:rPr>
+        <w:t xml:space="preserve"> estado de </w:t>
+      </w:r>
+      <w:r>
+        <w:rPr>
+          <w:rFonts w:ascii="Arial" w:hAnsi="Arial" w:cs="Arial"/>
+          <w:sz w:val="24"/>
+          <w:szCs w:val="24"/>
+          <w:lang w:val="es-CO"/>
+        </w:rPr>
+        <w:t xml:space="preserve"> estado de uso (Usando, Libre)</w:t>
       </w:r>
       <w:r>
         <w:rPr>
@@ -283,11 +221,6 @@
     </w:p>
     <w:p>
       <w:pPr>
-        <w:pStyle w:val="Prrafodelista"/>
-        <w:numPr>
-          <w:ilvl w:val="0"/>
-          <w:numId w:val="7"/>
-        </w:numPr>
         <w:jc w:val="both"/>
         <w:rPr>
           <w:rFonts w:ascii="Arial" w:hAnsi="Arial" w:cs="Arial"/>
@@ -348,41 +281,23 @@
           <w:szCs w:val="24"/>
           <w:lang w:val="es-CO"/>
         </w:rPr>
-        <w:t>catalogado</w:t>
-      </w:r>
-      <w:r>
-        <w:rPr>
-          <w:rFonts w:ascii="Arial" w:hAnsi="Arial" w:cs="Arial"/>
-          <w:sz w:val="24"/>
-          <w:szCs w:val="24"/>
-          <w:lang w:val="es-CO"/>
-        </w:rPr>
-        <w:t xml:space="preserve"> dentro de lo</w:t>
-      </w:r>
-      <w:r>
-        <w:rPr>
-          <w:rFonts w:ascii="Arial" w:hAnsi="Arial" w:cs="Arial"/>
-          <w:sz w:val="24"/>
-          <w:szCs w:val="24"/>
-          <w:lang w:val="es-CO"/>
-        </w:rPr>
-        <w:t>s siguiente</w:t>
-      </w:r>
-      <w:r>
-        <w:rPr>
-          <w:rFonts w:ascii="Arial" w:hAnsi="Arial" w:cs="Arial"/>
-          <w:sz w:val="24"/>
-          <w:szCs w:val="24"/>
-          <w:lang w:val="es-CO"/>
-        </w:rPr>
-        <w:t>s tipos el cual pertenece  a una categoría.</w:t>
+        <w:t xml:space="preserve">definido por un tipo de dispositivo </w:t>
+      </w:r>
+      <w:r>
+        <w:rPr>
+          <w:rFonts w:ascii="Arial" w:hAnsi="Arial" w:cs="Arial"/>
+          <w:sz w:val="24"/>
+          <w:szCs w:val="24"/>
+          <w:lang w:val="es-CO"/>
+        </w:rPr>
+        <w:t>el cual pertenece  a una categoría.</w:t>
       </w:r>
     </w:p>
     <w:tbl>
       <w:tblPr>
         <w:tblStyle w:val="Tablaconcuadrcula"/>
         <w:tblW w:w="8926" w:type="dxa"/>
-        <w:tblLook w:val="04A0" w:firstRow="1" w:lastRow="0" w:firstColumn="1" w:lastColumn="0" w:noHBand="0" w:noVBand="1"/>
+        <w:tblLook w:val="04A0"/>
       </w:tblPr>
       <w:tblGrid>
         <w:gridCol w:w="2270"/>
@@ -800,7 +715,7 @@
                 <w:szCs w:val="20"/>
                 <w:lang w:val="es-CO"/>
               </w:rPr>
-              <w:t>Digital.</w:t>
+              <w:t>Pantalla curva</w:t>
             </w:r>
           </w:p>
           <w:p>
@@ -824,16 +739,7 @@
                 <w:szCs w:val="20"/>
                 <w:lang w:val="es-CO"/>
               </w:rPr>
-              <w:t>Táctil</w:t>
-            </w:r>
-            <w:r>
-              <w:rPr>
-                <w:rFonts w:ascii="Arial" w:hAnsi="Arial" w:cs="Arial"/>
-                <w:sz w:val="20"/>
-                <w:szCs w:val="20"/>
-                <w:lang w:val="es-CO"/>
-              </w:rPr>
-              <w:t>.</w:t>
+              <w:t>Pantalla plana</w:t>
             </w:r>
           </w:p>
         </w:tc>
@@ -923,7 +829,7 @@
                 <w:szCs w:val="20"/>
                 <w:lang w:val="es-CO"/>
               </w:rPr>
-              <w:t>Mouses</w:t>
+              <w:t>Mouse</w:t>
             </w:r>
             <w:r>
               <w:rPr>
@@ -1055,7 +961,7 @@
                 <w:szCs w:val="20"/>
                 <w:lang w:val="es-CO"/>
               </w:rPr>
-              <w:t>Scaner</w:t>
+              <w:t>Escáner</w:t>
             </w:r>
             <w:r>
               <w:rPr>
@@ -1098,30 +1004,6 @@
                 <w:lang w:val="es-CO"/>
               </w:rPr>
               <w:t>.</w:t>
-            </w:r>
-          </w:p>
-          <w:p>
-            <w:pPr>
-              <w:pStyle w:val="Prrafodelista"/>
-              <w:numPr>
-                <w:ilvl w:val="0"/>
-                <w:numId w:val="8"/>
-              </w:numPr>
-              <w:rPr>
-                <w:rFonts w:ascii="Arial" w:hAnsi="Arial" w:cs="Arial"/>
-                <w:sz w:val="20"/>
-                <w:szCs w:val="20"/>
-                <w:lang w:val="es-CO"/>
-              </w:rPr>
-            </w:pPr>
-            <w:r>
-              <w:rPr>
-                <w:rFonts w:ascii="Arial" w:hAnsi="Arial" w:cs="Arial"/>
-                <w:sz w:val="20"/>
-                <w:szCs w:val="20"/>
-                <w:lang w:val="es-CO"/>
-              </w:rPr>
-              <w:t>Monitores</w:t>
             </w:r>
           </w:p>
         </w:tc>
@@ -1171,6 +1053,7 @@
                 <w:lang w:val="es-CO"/>
               </w:rPr>
             </w:pPr>
+            <w:proofErr w:type="spellStart"/>
             <w:r>
               <w:rPr>
                 <w:rFonts w:ascii="Arial" w:hAnsi="Arial" w:cs="Arial"/>
@@ -1180,6 +1063,7 @@
               </w:rPr>
               <w:t>Switch</w:t>
             </w:r>
+            <w:proofErr w:type="spellEnd"/>
           </w:p>
           <w:p>
             <w:pPr>
@@ -1195,6 +1079,7 @@
                 <w:lang w:val="es-CO"/>
               </w:rPr>
             </w:pPr>
+            <w:proofErr w:type="spellStart"/>
             <w:r>
               <w:rPr>
                 <w:rFonts w:ascii="Arial" w:hAnsi="Arial" w:cs="Arial"/>
@@ -1213,6 +1098,7 @@
               </w:rPr>
               <w:t>uter</w:t>
             </w:r>
+            <w:proofErr w:type="spellEnd"/>
           </w:p>
           <w:p>
             <w:pPr>
@@ -1228,14 +1114,25 @@
                 <w:lang w:val="es-CO"/>
               </w:rPr>
             </w:pPr>
-            <w:r>
-              <w:rPr>
-                <w:rFonts w:ascii="Arial" w:hAnsi="Arial" w:cs="Arial"/>
-                <w:sz w:val="20"/>
-                <w:szCs w:val="20"/>
-                <w:lang w:val="es-CO"/>
-              </w:rPr>
-              <w:t>Acces Point</w:t>
+            <w:proofErr w:type="spellStart"/>
+            <w:r>
+              <w:rPr>
+                <w:rFonts w:ascii="Arial" w:hAnsi="Arial" w:cs="Arial"/>
+                <w:sz w:val="20"/>
+                <w:szCs w:val="20"/>
+                <w:lang w:val="es-CO"/>
+              </w:rPr>
+              <w:t>Acces</w:t>
+            </w:r>
+            <w:proofErr w:type="spellEnd"/>
+            <w:r>
+              <w:rPr>
+                <w:rFonts w:ascii="Arial" w:hAnsi="Arial" w:cs="Arial"/>
+                <w:sz w:val="20"/>
+                <w:szCs w:val="20"/>
+                <w:lang w:val="es-CO"/>
+              </w:rPr>
+              <w:t xml:space="preserve"> Point</w:t>
             </w:r>
           </w:p>
           <w:p>
@@ -1393,12 +1290,17 @@
     <w:p>
       <w:pPr>
         <w:rPr>
-          <w:u w:val="single"/>
-          <w:lang w:val="es-CO"/>
-        </w:rPr>
-      </w:pPr>
-      <w:r>
-        <w:rPr>
+          <w:rFonts w:ascii="Arial" w:hAnsi="Arial" w:cs="Arial"/>
+          <w:sz w:val="24"/>
+          <w:szCs w:val="24"/>
+          <w:lang w:val="es-CO"/>
+        </w:rPr>
+      </w:pPr>
+      <w:r>
+        <w:rPr>
+          <w:rFonts w:ascii="Arial" w:hAnsi="Arial" w:cs="Arial"/>
+          <w:sz w:val="24"/>
+          <w:szCs w:val="24"/>
           <w:lang w:val="es-CO"/>
         </w:rPr>
         <w:br w:type="page"/>
@@ -1422,7 +1324,34 @@
           <w:lang w:val="es-CO"/>
         </w:rPr>
         <w:lastRenderedPageBreak/>
-        <w:t>Por cada tipo de dispositivo se requiere</w:t>
+        <w:t>Según la categoría</w:t>
+      </w:r>
+      <w:r>
+        <w:rPr>
+          <w:rFonts w:ascii="Arial" w:hAnsi="Arial" w:cs="Arial"/>
+          <w:sz w:val="24"/>
+          <w:szCs w:val="24"/>
+          <w:lang w:val="es-CO"/>
+        </w:rPr>
+        <w:t xml:space="preserve"> de dispositivo</w:t>
+      </w:r>
+      <w:r>
+        <w:rPr>
+          <w:rFonts w:ascii="Arial" w:hAnsi="Arial" w:cs="Arial"/>
+          <w:sz w:val="24"/>
+          <w:szCs w:val="24"/>
+          <w:lang w:val="es-CO"/>
+        </w:rPr>
+        <w:t>,</w:t>
+      </w:r>
+      <w:r>
+        <w:rPr>
+          <w:rFonts w:ascii="Arial" w:hAnsi="Arial" w:cs="Arial"/>
+          <w:sz w:val="24"/>
+          <w:szCs w:val="24"/>
+          <w:lang w:val="es-CO"/>
+        </w:rPr>
+        <w:t xml:space="preserve"> se requiere</w:t>
       </w:r>
       <w:r>
         <w:rPr>
@@ -1448,7 +1377,7 @@
       <w:tblPr>
         <w:tblStyle w:val="Tablaconcuadrcula"/>
         <w:tblW w:w="8926" w:type="dxa"/>
-        <w:tblLook w:val="04A0" w:firstRow="1" w:lastRow="0" w:firstColumn="1" w:lastColumn="0" w:noHBand="0" w:noVBand="1"/>
+        <w:tblLook w:val="04A0"/>
       </w:tblPr>
       <w:tblGrid>
         <w:gridCol w:w="2270"/>
@@ -1562,7 +1491,7 @@
                 <w:szCs w:val="20"/>
                 <w:lang w:val="es-CO"/>
               </w:rPr>
-              <w:t>Procesador instalado</w:t>
+              <w:t>Procesadores instalados</w:t>
             </w:r>
           </w:p>
           <w:p>
@@ -1586,25 +1515,7 @@
                 <w:szCs w:val="20"/>
                 <w:lang w:val="es-CO"/>
               </w:rPr>
-              <w:t>C</w:t>
-            </w:r>
-            <w:r>
-              <w:rPr>
-                <w:rFonts w:ascii="Arial" w:hAnsi="Arial" w:cs="Arial"/>
-                <w:sz w:val="20"/>
-                <w:szCs w:val="20"/>
-                <w:lang w:val="es-CO"/>
-              </w:rPr>
-              <w:t>apacidad de disco duro</w:t>
-            </w:r>
-            <w:r>
-              <w:rPr>
-                <w:rFonts w:ascii="Arial" w:hAnsi="Arial" w:cs="Arial"/>
-                <w:sz w:val="20"/>
-                <w:szCs w:val="20"/>
-                <w:lang w:val="es-CO"/>
-              </w:rPr>
-              <w:t>.</w:t>
+              <w:t>HDD instalados</w:t>
             </w:r>
           </w:p>
           <w:p>
@@ -1628,30 +1539,6 @@
                 <w:szCs w:val="20"/>
                 <w:lang w:val="es-CO"/>
               </w:rPr>
-              <w:t>Interfaz de disco duro</w:t>
-            </w:r>
-          </w:p>
-          <w:p>
-            <w:pPr>
-              <w:pStyle w:val="Prrafodelista"/>
-              <w:numPr>
-                <w:ilvl w:val="0"/>
-                <w:numId w:val="5"/>
-              </w:numPr>
-              <w:rPr>
-                <w:rFonts w:ascii="Arial" w:hAnsi="Arial" w:cs="Arial"/>
-                <w:sz w:val="20"/>
-                <w:szCs w:val="20"/>
-                <w:lang w:val="es-CO"/>
-              </w:rPr>
-            </w:pPr>
-            <w:r>
-              <w:rPr>
-                <w:rFonts w:ascii="Arial" w:hAnsi="Arial" w:cs="Arial"/>
-                <w:sz w:val="20"/>
-                <w:szCs w:val="20"/>
-                <w:lang w:val="es-CO"/>
-              </w:rPr>
               <w:t xml:space="preserve">Capacidad de </w:t>
             </w:r>
             <w:r>
@@ -1662,63 +1549,6 @@
                 <w:lang w:val="es-CO"/>
               </w:rPr>
               <w:t>Memoria RAM.</w:t>
-            </w:r>
-          </w:p>
-          <w:p>
-            <w:pPr>
-              <w:pStyle w:val="Prrafodelista"/>
-              <w:numPr>
-                <w:ilvl w:val="0"/>
-                <w:numId w:val="5"/>
-              </w:numPr>
-              <w:rPr>
-                <w:rFonts w:ascii="Arial" w:hAnsi="Arial" w:cs="Arial"/>
-                <w:sz w:val="20"/>
-                <w:szCs w:val="20"/>
-                <w:lang w:val="es-CO"/>
-              </w:rPr>
-            </w:pPr>
-            <w:r>
-              <w:rPr>
-                <w:rFonts w:ascii="Arial" w:hAnsi="Arial" w:cs="Arial"/>
-                <w:sz w:val="20"/>
-                <w:szCs w:val="20"/>
-                <w:lang w:val="es-CO"/>
-              </w:rPr>
-              <w:t>Tarjeta de video adicional</w:t>
-            </w:r>
-          </w:p>
-          <w:p>
-            <w:pPr>
-              <w:pStyle w:val="Prrafodelista"/>
-              <w:numPr>
-                <w:ilvl w:val="0"/>
-                <w:numId w:val="5"/>
-              </w:numPr>
-              <w:rPr>
-                <w:rFonts w:ascii="Arial" w:hAnsi="Arial" w:cs="Arial"/>
-                <w:sz w:val="20"/>
-                <w:szCs w:val="20"/>
-                <w:lang w:val="es-CO"/>
-              </w:rPr>
-            </w:pPr>
-            <w:r>
-              <w:rPr>
-                <w:rFonts w:ascii="Arial" w:hAnsi="Arial" w:cs="Arial"/>
-                <w:sz w:val="20"/>
-                <w:szCs w:val="20"/>
-                <w:lang w:val="es-CO"/>
-              </w:rPr>
-              <w:t xml:space="preserve">Tarjeta de </w:t>
-            </w:r>
-            <w:r>
-              <w:rPr>
-                <w:rFonts w:ascii="Arial" w:hAnsi="Arial" w:cs="Arial"/>
-                <w:sz w:val="20"/>
-                <w:szCs w:val="20"/>
-                <w:lang w:val="es-CO"/>
-              </w:rPr>
-              <w:t>red adicional</w:t>
             </w:r>
           </w:p>
         </w:tc>
@@ -1880,7 +1710,25 @@
                 <w:szCs w:val="20"/>
                 <w:lang w:val="es-CO"/>
               </w:rPr>
-              <w:t>Tipo de monitor (LED, LCD)</w:t>
+              <w:t>Tipo de monitor (</w:t>
+            </w:r>
+            <w:r>
+              <w:rPr>
+                <w:rFonts w:ascii="Arial" w:hAnsi="Arial" w:cs="Arial"/>
+                <w:sz w:val="20"/>
+                <w:szCs w:val="20"/>
+                <w:lang w:val="es-CO"/>
+              </w:rPr>
+              <w:t>LCD, TFT, LED, PDP</w:t>
+            </w:r>
+            <w:r>
+              <w:rPr>
+                <w:rFonts w:ascii="Arial" w:hAnsi="Arial" w:cs="Arial"/>
+                <w:sz w:val="20"/>
+                <w:szCs w:val="20"/>
+                <w:lang w:val="es-CO"/>
+              </w:rPr>
+              <w:t>)</w:t>
             </w:r>
           </w:p>
           <w:p>
@@ -1947,6 +1795,30 @@
                 <w:lang w:val="es-CO"/>
               </w:rPr>
               <w:t>)</w:t>
+            </w:r>
+          </w:p>
+          <w:p>
+            <w:pPr>
+              <w:pStyle w:val="Prrafodelista"/>
+              <w:numPr>
+                <w:ilvl w:val="0"/>
+                <w:numId w:val="5"/>
+              </w:numPr>
+              <w:rPr>
+                <w:rFonts w:ascii="Arial" w:hAnsi="Arial" w:cs="Arial"/>
+                <w:sz w:val="20"/>
+                <w:szCs w:val="20"/>
+                <w:lang w:val="es-CO"/>
+              </w:rPr>
+            </w:pPr>
+            <w:r>
+              <w:rPr>
+                <w:rFonts w:ascii="Arial" w:hAnsi="Arial" w:cs="Arial"/>
+                <w:sz w:val="20"/>
+                <w:szCs w:val="20"/>
+                <w:lang w:val="es-CO"/>
+              </w:rPr>
+              <w:t>Disponibilidad táctil</w:t>
             </w:r>
           </w:p>
         </w:tc>
@@ -1973,7 +1845,7 @@
                 <w:szCs w:val="20"/>
                 <w:lang w:val="es-CO"/>
               </w:rPr>
-              <w:t>RED</w:t>
+              <w:t>PERIFERICOS</w:t>
             </w:r>
           </w:p>
         </w:tc>
@@ -2003,7 +1875,7 @@
                 <w:szCs w:val="20"/>
                 <w:lang w:val="es-CO"/>
               </w:rPr>
-              <w:t>Velocidad de transferencia</w:t>
+              <w:t>I/O</w:t>
             </w:r>
           </w:p>
           <w:p>
@@ -2027,54 +1899,42 @@
                 <w:szCs w:val="20"/>
                 <w:lang w:val="es-CO"/>
               </w:rPr>
-              <w:t>Bandas</w:t>
-            </w:r>
-            <w:r>
-              <w:rPr>
-                <w:rFonts w:ascii="Arial" w:hAnsi="Arial" w:cs="Arial"/>
-                <w:sz w:val="20"/>
-                <w:szCs w:val="20"/>
-                <w:lang w:val="es-CO"/>
-              </w:rPr>
-              <w:t xml:space="preserve"> (2.4 </w:t>
-            </w:r>
-            <w:r>
-              <w:rPr>
-                <w:rFonts w:ascii="Arial" w:hAnsi="Arial" w:cs="Arial"/>
-                <w:sz w:val="20"/>
-                <w:szCs w:val="20"/>
-                <w:lang w:val="es-CO"/>
-              </w:rPr>
-              <w:t>GHz</w:t>
-            </w:r>
-            <w:r>
-              <w:rPr>
-                <w:rFonts w:ascii="Arial" w:hAnsi="Arial" w:cs="Arial"/>
-                <w:sz w:val="20"/>
-                <w:szCs w:val="20"/>
-                <w:lang w:val="es-CO"/>
-              </w:rPr>
-              <w:t xml:space="preserve">, 5 </w:t>
-            </w:r>
-            <w:r>
-              <w:rPr>
-                <w:rFonts w:ascii="Arial" w:hAnsi="Arial" w:cs="Arial"/>
-                <w:sz w:val="20"/>
-                <w:szCs w:val="20"/>
-                <w:lang w:val="es-CO"/>
-              </w:rPr>
-              <w:t>GHz</w:t>
-            </w:r>
-            <w:r>
-              <w:rPr>
-                <w:rFonts w:ascii="Arial" w:hAnsi="Arial" w:cs="Arial"/>
-                <w:sz w:val="20"/>
-                <w:szCs w:val="20"/>
-                <w:lang w:val="es-CO"/>
-              </w:rPr>
-              <w:t>)</w:t>
-            </w:r>
-          </w:p>
+              <w:t>Interfaz de comunicación</w:t>
+            </w:r>
+          </w:p>
+        </w:tc>
+      </w:tr>
+      <w:tr>
+        <w:tc>
+          <w:tcPr>
+            <w:tcW w:w="0" w:type="auto"/>
+            <w:vAlign w:val="center"/>
+          </w:tcPr>
+          <w:p>
+            <w:pPr>
+              <w:rPr>
+                <w:rFonts w:ascii="Arial" w:hAnsi="Arial" w:cs="Arial"/>
+                <w:sz w:val="20"/>
+                <w:szCs w:val="20"/>
+                <w:lang w:val="es-CO"/>
+              </w:rPr>
+            </w:pPr>
+            <w:r>
+              <w:rPr>
+                <w:rFonts w:ascii="Arial" w:hAnsi="Arial" w:cs="Arial"/>
+                <w:sz w:val="20"/>
+                <w:szCs w:val="20"/>
+                <w:lang w:val="es-CO"/>
+              </w:rPr>
+              <w:t>RED</w:t>
+            </w:r>
+          </w:p>
+        </w:tc>
+        <w:tc>
+          <w:tcPr>
+            <w:tcW w:w="6656" w:type="dxa"/>
+            <w:vAlign w:val="center"/>
+          </w:tcPr>
           <w:p>
             <w:pPr>
               <w:pStyle w:val="Prrafodelista"/>
@@ -2096,16 +1956,7 @@
                 <w:szCs w:val="20"/>
                 <w:lang w:val="es-CO"/>
               </w:rPr>
-              <w:t>Categoría</w:t>
-            </w:r>
-            <w:r>
-              <w:rPr>
-                <w:rFonts w:ascii="Arial" w:hAnsi="Arial" w:cs="Arial"/>
-                <w:sz w:val="20"/>
-                <w:szCs w:val="20"/>
-                <w:lang w:val="es-CO"/>
-              </w:rPr>
-              <w:t xml:space="preserve"> (5e,6,6a)</w:t>
+              <w:t>Velocidad de transferencia</w:t>
             </w:r>
           </w:p>
           <w:p>
@@ -2129,34 +1980,43 @@
                 <w:szCs w:val="20"/>
                 <w:lang w:val="es-CO"/>
               </w:rPr>
-              <w:t>Numero de puertos (</w:t>
-            </w:r>
-            <w:r>
-              <w:rPr>
-                <w:rFonts w:ascii="Arial" w:hAnsi="Arial" w:cs="Arial"/>
-                <w:sz w:val="20"/>
-                <w:szCs w:val="20"/>
-                <w:lang w:val="es-CO"/>
-              </w:rPr>
-              <w:t>LAN</w:t>
-            </w:r>
-            <w:r>
-              <w:rPr>
-                <w:rFonts w:ascii="Arial" w:hAnsi="Arial" w:cs="Arial"/>
-                <w:sz w:val="20"/>
-                <w:szCs w:val="20"/>
-                <w:lang w:val="es-CO"/>
-              </w:rPr>
-              <w:t>/</w:t>
-            </w:r>
-            <w:r>
-              <w:rPr>
-                <w:rFonts w:ascii="Arial" w:hAnsi="Arial" w:cs="Arial"/>
-                <w:sz w:val="20"/>
-                <w:szCs w:val="20"/>
-                <w:lang w:val="es-CO"/>
-              </w:rPr>
-              <w:t>Ethernet</w:t>
+              <w:t>Bandas</w:t>
+            </w:r>
+            <w:r>
+              <w:rPr>
+                <w:rFonts w:ascii="Arial" w:hAnsi="Arial" w:cs="Arial"/>
+                <w:sz w:val="20"/>
+                <w:szCs w:val="20"/>
+                <w:lang w:val="es-CO"/>
+              </w:rPr>
+              <w:t xml:space="preserve"> (2.4 </w:t>
+            </w:r>
+            <w:r>
+              <w:rPr>
+                <w:rFonts w:ascii="Arial" w:hAnsi="Arial" w:cs="Arial"/>
+                <w:sz w:val="20"/>
+                <w:szCs w:val="20"/>
+                <w:lang w:val="es-CO"/>
+              </w:rPr>
+              <w:t>GHz</w:t>
+            </w:r>
+            <w:r>
+              <w:rPr>
+                <w:rFonts w:ascii="Arial" w:hAnsi="Arial" w:cs="Arial"/>
+                <w:sz w:val="20"/>
+                <w:szCs w:val="20"/>
+                <w:lang w:val="es-CO"/>
+              </w:rPr>
+              <w:t xml:space="preserve">, 5 </w:t>
+            </w:r>
+            <w:r>
+              <w:rPr>
+                <w:rFonts w:ascii="Arial" w:hAnsi="Arial" w:cs="Arial"/>
+                <w:sz w:val="20"/>
+                <w:szCs w:val="20"/>
+                <w:lang w:val="es-CO"/>
+              </w:rPr>
+              <w:t>GHz</w:t>
             </w:r>
             <w:r>
               <w:rPr>
@@ -2189,7 +2049,181 @@
                 <w:szCs w:val="20"/>
                 <w:lang w:val="es-CO"/>
               </w:rPr>
+              <w:t>Categoría</w:t>
+            </w:r>
+            <w:r>
+              <w:rPr>
+                <w:rFonts w:ascii="Arial" w:hAnsi="Arial" w:cs="Arial"/>
+                <w:sz w:val="20"/>
+                <w:szCs w:val="20"/>
+                <w:lang w:val="es-CO"/>
+              </w:rPr>
+              <w:t xml:space="preserve"> (5e,6,6a)</w:t>
+            </w:r>
+          </w:p>
+          <w:p>
+            <w:pPr>
+              <w:pStyle w:val="Prrafodelista"/>
+              <w:numPr>
+                <w:ilvl w:val="0"/>
+                <w:numId w:val="5"/>
+              </w:numPr>
+              <w:rPr>
+                <w:rFonts w:ascii="Arial" w:hAnsi="Arial" w:cs="Arial"/>
+                <w:sz w:val="20"/>
+                <w:szCs w:val="20"/>
+                <w:lang w:val="es-CO"/>
+              </w:rPr>
+            </w:pPr>
+            <w:r>
+              <w:rPr>
+                <w:rFonts w:ascii="Arial" w:hAnsi="Arial" w:cs="Arial"/>
+                <w:sz w:val="20"/>
+                <w:szCs w:val="20"/>
+                <w:lang w:val="es-CO"/>
+              </w:rPr>
+              <w:t>Numero de puertos (</w:t>
+            </w:r>
+            <w:r>
+              <w:rPr>
+                <w:rFonts w:ascii="Arial" w:hAnsi="Arial" w:cs="Arial"/>
+                <w:sz w:val="20"/>
+                <w:szCs w:val="20"/>
+                <w:lang w:val="es-CO"/>
+              </w:rPr>
+              <w:t>LAN</w:t>
+            </w:r>
+            <w:r>
+              <w:rPr>
+                <w:rFonts w:ascii="Arial" w:hAnsi="Arial" w:cs="Arial"/>
+                <w:sz w:val="20"/>
+                <w:szCs w:val="20"/>
+                <w:lang w:val="es-CO"/>
+              </w:rPr>
+              <w:t>/</w:t>
+            </w:r>
+            <w:r>
+              <w:rPr>
+                <w:rFonts w:ascii="Arial" w:hAnsi="Arial" w:cs="Arial"/>
+                <w:sz w:val="20"/>
+                <w:szCs w:val="20"/>
+                <w:lang w:val="es-CO"/>
+              </w:rPr>
+              <w:t>Ethernet</w:t>
+            </w:r>
+            <w:r>
+              <w:rPr>
+                <w:rFonts w:ascii="Arial" w:hAnsi="Arial" w:cs="Arial"/>
+                <w:sz w:val="20"/>
+                <w:szCs w:val="20"/>
+                <w:lang w:val="es-CO"/>
+              </w:rPr>
+              <w:t>)</w:t>
+            </w:r>
+          </w:p>
+          <w:p>
+            <w:pPr>
+              <w:pStyle w:val="Prrafodelista"/>
+              <w:numPr>
+                <w:ilvl w:val="0"/>
+                <w:numId w:val="5"/>
+              </w:numPr>
+              <w:rPr>
+                <w:rFonts w:ascii="Arial" w:hAnsi="Arial" w:cs="Arial"/>
+                <w:sz w:val="20"/>
+                <w:szCs w:val="20"/>
+                <w:lang w:val="es-CO"/>
+              </w:rPr>
+            </w:pPr>
+            <w:r>
+              <w:rPr>
+                <w:rFonts w:ascii="Arial" w:hAnsi="Arial" w:cs="Arial"/>
+                <w:sz w:val="20"/>
+                <w:szCs w:val="20"/>
+                <w:lang w:val="es-CO"/>
+              </w:rPr>
               <w:t>Administrable (SI/NO)</w:t>
+            </w:r>
+          </w:p>
+        </w:tc>
+      </w:tr>
+      <w:tr>
+        <w:tc>
+          <w:tcPr>
+            <w:tcW w:w="0" w:type="auto"/>
+            <w:vAlign w:val="center"/>
+          </w:tcPr>
+          <w:p>
+            <w:pPr>
+              <w:rPr>
+                <w:rFonts w:ascii="Arial" w:hAnsi="Arial" w:cs="Arial"/>
+                <w:sz w:val="20"/>
+                <w:szCs w:val="20"/>
+                <w:lang w:val="es-CO"/>
+              </w:rPr>
+            </w:pPr>
+            <w:r>
+              <w:rPr>
+                <w:rFonts w:ascii="Arial" w:hAnsi="Arial" w:cs="Arial"/>
+                <w:sz w:val="20"/>
+                <w:szCs w:val="20"/>
+                <w:lang w:val="es-CO"/>
+              </w:rPr>
+              <w:t>ELECTRICOS</w:t>
+            </w:r>
+          </w:p>
+        </w:tc>
+        <w:tc>
+          <w:tcPr>
+            <w:tcW w:w="6656" w:type="dxa"/>
+            <w:vAlign w:val="center"/>
+          </w:tcPr>
+          <w:p>
+            <w:pPr>
+              <w:pStyle w:val="Prrafodelista"/>
+              <w:numPr>
+                <w:ilvl w:val="0"/>
+                <w:numId w:val="5"/>
+              </w:numPr>
+              <w:rPr>
+                <w:rFonts w:ascii="Arial" w:hAnsi="Arial" w:cs="Arial"/>
+                <w:sz w:val="20"/>
+                <w:szCs w:val="20"/>
+                <w:lang w:val="es-CO"/>
+              </w:rPr>
+            </w:pPr>
+            <w:r>
+              <w:rPr>
+                <w:rFonts w:ascii="Arial" w:hAnsi="Arial" w:cs="Arial"/>
+                <w:sz w:val="20"/>
+                <w:szCs w:val="20"/>
+                <w:lang w:val="es-CO"/>
+              </w:rPr>
+              <w:t>Capacidad</w:t>
+            </w:r>
+          </w:p>
+          <w:p>
+            <w:pPr>
+              <w:pStyle w:val="Prrafodelista"/>
+              <w:numPr>
+                <w:ilvl w:val="0"/>
+                <w:numId w:val="5"/>
+              </w:numPr>
+              <w:rPr>
+                <w:rFonts w:ascii="Arial" w:hAnsi="Arial" w:cs="Arial"/>
+                <w:sz w:val="20"/>
+                <w:szCs w:val="20"/>
+                <w:lang w:val="es-CO"/>
+              </w:rPr>
+            </w:pPr>
+            <w:r>
+              <w:rPr>
+                <w:rFonts w:ascii="Arial" w:hAnsi="Arial" w:cs="Arial"/>
+                <w:sz w:val="20"/>
+                <w:szCs w:val="20"/>
+                <w:lang w:val="es-CO"/>
+              </w:rPr>
+              <w:t>Consumo</w:t>
             </w:r>
           </w:p>
         </w:tc>
@@ -2236,34 +2270,25 @@
           <w:szCs w:val="24"/>
           <w:lang w:val="es-CO"/>
         </w:rPr>
-        <w:t>Dentro del inventario físico se debe considerar</w:t>
-      </w:r>
-      <w:r>
-        <w:rPr>
-          <w:rFonts w:ascii="Arial" w:hAnsi="Arial" w:cs="Arial"/>
-          <w:sz w:val="24"/>
-          <w:szCs w:val="24"/>
-          <w:lang w:val="es-CO"/>
-        </w:rPr>
-        <w:t xml:space="preserve"> </w:t>
-      </w:r>
-      <w:r>
-        <w:rPr>
-          <w:rFonts w:ascii="Arial" w:hAnsi="Arial" w:cs="Arial"/>
-          <w:sz w:val="24"/>
-          <w:szCs w:val="24"/>
-          <w:lang w:val="es-CO"/>
-        </w:rPr>
-        <w:t xml:space="preserve">los </w:t>
-      </w:r>
-      <w:r>
-        <w:rPr>
-          <w:rFonts w:ascii="Arial" w:hAnsi="Arial" w:cs="Arial"/>
-          <w:sz w:val="24"/>
-          <w:szCs w:val="24"/>
-          <w:lang w:val="es-CO"/>
-        </w:rPr>
-        <w:t>repuestos, los cuales son componentes reemplazables en un dispositivo cuando en este lo requiera</w:t>
+        <w:t>Los repuestos</w:t>
+      </w:r>
+      <w:r>
+        <w:rPr>
+          <w:rFonts w:ascii="Arial" w:hAnsi="Arial" w:cs="Arial"/>
+          <w:sz w:val="24"/>
+          <w:szCs w:val="24"/>
+          <w:lang w:val="es-CO"/>
+        </w:rPr>
+        <w:t xml:space="preserve"> son componentes reemplazables en un dispositivo cuando en este lo requiera</w:t>
+      </w:r>
+      <w:r>
+        <w:rPr>
+          <w:rFonts w:ascii="Arial" w:hAnsi="Arial" w:cs="Arial"/>
+          <w:sz w:val="24"/>
+          <w:szCs w:val="24"/>
+          <w:lang w:val="es-CO"/>
+        </w:rPr>
+        <w:t xml:space="preserve"> ya sea por falla o por actualización</w:t>
       </w:r>
       <w:r>
         <w:rPr>
@@ -2451,7 +2476,1052 @@
           <w:szCs w:val="24"/>
           <w:lang w:val="es-CO"/>
         </w:rPr>
-        <w:t>Modelo de equipos compatibles</w:t>
+        <w:t>Observaciones (si son necesarias).</w:t>
+      </w:r>
+    </w:p>
+    <w:p>
+      <w:pPr>
+        <w:pStyle w:val="Ttulo4"/>
+        <w:rPr>
+          <w:lang w:val="es-CO"/>
+        </w:rPr>
+      </w:pPr>
+      <w:r>
+        <w:rPr>
+          <w:lang w:val="es-CO"/>
+        </w:rPr>
+        <w:t xml:space="preserve">Inventario en </w:t>
+      </w:r>
+      <w:r>
+        <w:rPr>
+          <w:lang w:val="es-CO"/>
+        </w:rPr>
+        <w:t>Bodega</w:t>
+      </w:r>
+    </w:p>
+    <w:p>
+      <w:pPr>
+        <w:jc w:val="both"/>
+        <w:rPr>
+          <w:rFonts w:asciiTheme="majorHAnsi" w:eastAsiaTheme="majorEastAsia" w:hAnsiTheme="majorHAnsi" w:cstheme="majorBidi"/>
+          <w:i/>
+          <w:iCs/>
+          <w:color w:val="2E74B5" w:themeColor="accent1" w:themeShade="BF"/>
+          <w:lang w:val="es-CO"/>
+        </w:rPr>
+      </w:pPr>
+      <w:r>
+        <w:rPr>
+          <w:rFonts w:ascii="Arial" w:hAnsi="Arial" w:cs="Arial"/>
+          <w:sz w:val="24"/>
+          <w:szCs w:val="24"/>
+          <w:lang w:val="es-CO"/>
+        </w:rPr>
+        <w:t xml:space="preserve">En una </w:t>
+      </w:r>
+      <w:r>
+        <w:rPr>
+          <w:rFonts w:ascii="Arial" w:hAnsi="Arial" w:cs="Arial"/>
+          <w:sz w:val="24"/>
+          <w:szCs w:val="24"/>
+          <w:lang w:val="es-CO"/>
+        </w:rPr>
+        <w:t>bodega ingresan</w:t>
+      </w:r>
+      <w:r>
+        <w:rPr>
+          <w:rFonts w:ascii="Arial" w:hAnsi="Arial" w:cs="Arial"/>
+          <w:sz w:val="24"/>
+          <w:szCs w:val="24"/>
+          <w:lang w:val="es-CO"/>
+        </w:rPr>
+        <w:t xml:space="preserve"> lo</w:t>
+      </w:r>
+      <w:r>
+        <w:rPr>
+          <w:rFonts w:ascii="Arial" w:hAnsi="Arial" w:cs="Arial"/>
+          <w:sz w:val="24"/>
+          <w:szCs w:val="24"/>
+          <w:lang w:val="es-CO"/>
+        </w:rPr>
+        <w:t>s</w:t>
+      </w:r>
+      <w:r>
+        <w:rPr>
+          <w:rFonts w:ascii="Arial" w:hAnsi="Arial" w:cs="Arial"/>
+          <w:sz w:val="24"/>
+          <w:szCs w:val="24"/>
+          <w:lang w:val="es-CO"/>
+        </w:rPr>
+        <w:t xml:space="preserve"> dispositivos</w:t>
+      </w:r>
+      <w:r>
+        <w:rPr>
+          <w:rFonts w:ascii="Arial" w:hAnsi="Arial" w:cs="Arial"/>
+          <w:sz w:val="24"/>
+          <w:szCs w:val="24"/>
+          <w:lang w:val="es-CO"/>
+        </w:rPr>
+        <w:t xml:space="preserve"> o repuestos</w:t>
+      </w:r>
+      <w:r>
+        <w:rPr>
+          <w:rFonts w:ascii="Arial" w:hAnsi="Arial" w:cs="Arial"/>
+          <w:sz w:val="24"/>
+          <w:szCs w:val="24"/>
+          <w:lang w:val="es-CO"/>
+        </w:rPr>
+        <w:t xml:space="preserve"> que</w:t>
+      </w:r>
+      <w:r>
+        <w:rPr>
+          <w:rFonts w:ascii="Arial" w:hAnsi="Arial" w:cs="Arial"/>
+          <w:sz w:val="24"/>
+          <w:szCs w:val="24"/>
+          <w:lang w:val="es-CO"/>
+        </w:rPr>
+        <w:t xml:space="preserve"> </w:t>
+      </w:r>
+      <w:r>
+        <w:rPr>
+          <w:rFonts w:ascii="Arial" w:hAnsi="Arial" w:cs="Arial"/>
+          <w:sz w:val="24"/>
+          <w:szCs w:val="24"/>
+          <w:lang w:val="es-CO"/>
+        </w:rPr>
+        <w:t>sea</w:t>
+      </w:r>
+      <w:r>
+        <w:rPr>
+          <w:rFonts w:ascii="Arial" w:hAnsi="Arial" w:cs="Arial"/>
+          <w:sz w:val="24"/>
+          <w:szCs w:val="24"/>
+          <w:lang w:val="es-CO"/>
+        </w:rPr>
+        <w:t>n</w:t>
+      </w:r>
+      <w:r>
+        <w:rPr>
+          <w:rFonts w:ascii="Arial" w:hAnsi="Arial" w:cs="Arial"/>
+          <w:sz w:val="24"/>
+          <w:szCs w:val="24"/>
+          <w:lang w:val="es-CO"/>
+        </w:rPr>
+        <w:t xml:space="preserve"> Nuevo</w:t>
+      </w:r>
+      <w:r>
+        <w:rPr>
+          <w:rFonts w:ascii="Arial" w:hAnsi="Arial" w:cs="Arial"/>
+          <w:sz w:val="24"/>
+          <w:szCs w:val="24"/>
+          <w:lang w:val="es-CO"/>
+        </w:rPr>
+        <w:t>s</w:t>
+      </w:r>
+      <w:r>
+        <w:rPr>
+          <w:rFonts w:ascii="Arial" w:hAnsi="Arial" w:cs="Arial"/>
+          <w:sz w:val="24"/>
+          <w:szCs w:val="24"/>
+          <w:lang w:val="es-CO"/>
+        </w:rPr>
+        <w:t xml:space="preserve"> o su estado de disponibilidad sea Libre</w:t>
+      </w:r>
+      <w:r>
+        <w:rPr>
+          <w:rFonts w:ascii="Arial" w:hAnsi="Arial" w:cs="Arial"/>
+          <w:sz w:val="24"/>
+          <w:szCs w:val="24"/>
+          <w:lang w:val="es-CO"/>
+        </w:rPr>
+        <w:t xml:space="preserve">. Este inventario puede ser rotativo, es decir, un </w:t>
+      </w:r>
+      <w:r>
+        <w:rPr>
+          <w:rFonts w:ascii="Arial" w:hAnsi="Arial" w:cs="Arial"/>
+          <w:sz w:val="24"/>
+          <w:szCs w:val="24"/>
+          <w:lang w:val="es-CO"/>
+        </w:rPr>
+        <w:t>dispositivo</w:t>
+      </w:r>
+      <w:r>
+        <w:rPr>
+          <w:rFonts w:ascii="Arial" w:hAnsi="Arial" w:cs="Arial"/>
+          <w:sz w:val="24"/>
+          <w:szCs w:val="24"/>
+          <w:lang w:val="es-CO"/>
+        </w:rPr>
+        <w:t xml:space="preserve"> o repuesto</w:t>
+      </w:r>
+      <w:r>
+        <w:rPr>
+          <w:rFonts w:ascii="Arial" w:hAnsi="Arial" w:cs="Arial"/>
+          <w:sz w:val="24"/>
+          <w:szCs w:val="24"/>
+          <w:lang w:val="es-CO"/>
+        </w:rPr>
+        <w:t xml:space="preserve"> puede entrar y s</w:t>
+      </w:r>
+      <w:r>
+        <w:rPr>
+          <w:rFonts w:ascii="Arial" w:hAnsi="Arial" w:cs="Arial"/>
+          <w:sz w:val="24"/>
+          <w:szCs w:val="24"/>
+          <w:lang w:val="es-CO"/>
+        </w:rPr>
+        <w:t>alir cuantas veces se requiera</w:t>
+      </w:r>
+      <w:r>
+        <w:rPr>
+          <w:rFonts w:ascii="Arial" w:hAnsi="Arial" w:cs="Arial"/>
+          <w:sz w:val="24"/>
+          <w:szCs w:val="24"/>
+          <w:lang w:val="es-CO"/>
+        </w:rPr>
+        <w:t>.</w:t>
+      </w:r>
+      <w:r>
+        <w:rPr>
+          <w:rFonts w:ascii="Arial" w:hAnsi="Arial" w:cs="Arial"/>
+          <w:sz w:val="24"/>
+          <w:szCs w:val="24"/>
+          <w:lang w:val="es-CO"/>
+        </w:rPr>
+        <w:t xml:space="preserve"> De la transacción se debe saber el serial del dispositivo o repuesto, </w:t>
+      </w:r>
+      <w:r>
+        <w:rPr>
+          <w:rFonts w:ascii="Arial" w:hAnsi="Arial" w:cs="Arial"/>
+          <w:sz w:val="24"/>
+          <w:szCs w:val="24"/>
+          <w:lang w:val="es-CO"/>
+        </w:rPr>
+        <w:t xml:space="preserve">numero de bodega, </w:t>
+      </w:r>
+      <w:r>
+        <w:rPr>
+          <w:rFonts w:ascii="Arial" w:hAnsi="Arial" w:cs="Arial"/>
+          <w:sz w:val="24"/>
+          <w:szCs w:val="24"/>
+          <w:lang w:val="es-CO"/>
+        </w:rPr>
+        <w:t>fecha de ingreso, fecha de salida, estado actual en la bodega  (Ingresado, Retirado)</w:t>
+      </w:r>
+      <w:r>
+        <w:rPr>
+          <w:rFonts w:ascii="Arial" w:hAnsi="Arial" w:cs="Arial"/>
+          <w:sz w:val="24"/>
+          <w:szCs w:val="24"/>
+          <w:lang w:val="es-CO"/>
+        </w:rPr>
+        <w:t xml:space="preserve"> y una descripción de esta (si se requiere).</w:t>
+      </w:r>
+    </w:p>
+    <w:p>
+      <w:pPr>
+        <w:rPr>
+          <w:rFonts w:asciiTheme="majorHAnsi" w:eastAsiaTheme="majorEastAsia" w:hAnsiTheme="majorHAnsi" w:cstheme="majorBidi"/>
+          <w:i/>
+          <w:iCs/>
+          <w:color w:val="2E74B5" w:themeColor="accent1" w:themeShade="BF"/>
+          <w:lang w:val="es-CO"/>
+        </w:rPr>
+      </w:pPr>
+      <w:r>
+        <w:rPr>
+          <w:lang w:val="es-CO"/>
+        </w:rPr>
+        <w:br w:type="page"/>
+      </w:r>
+    </w:p>
+    <w:p>
+      <w:pPr>
+        <w:pStyle w:val="Ttulo4"/>
+        <w:rPr>
+          <w:lang w:val="es-CO"/>
+        </w:rPr>
+      </w:pPr>
+      <w:r>
+        <w:rPr>
+          <w:lang w:val="es-CO"/>
+        </w:rPr>
+        <w:lastRenderedPageBreak/>
+        <w:t>D</w:t>
+      </w:r>
+      <w:r>
+        <w:rPr>
+          <w:lang w:val="es-CO"/>
+        </w:rPr>
+        <w:t>onaciones</w:t>
+      </w:r>
+    </w:p>
+    <w:p>
+      <w:pPr>
+        <w:jc w:val="both"/>
+        <w:rPr>
+          <w:rFonts w:ascii="Arial" w:hAnsi="Arial" w:cs="Arial"/>
+          <w:sz w:val="24"/>
+          <w:szCs w:val="24"/>
+          <w:lang w:val="es-CO"/>
+        </w:rPr>
+      </w:pPr>
+      <w:r>
+        <w:rPr>
+          <w:rFonts w:ascii="Arial" w:hAnsi="Arial" w:cs="Arial"/>
+          <w:sz w:val="24"/>
+          <w:szCs w:val="24"/>
+          <w:lang w:val="es-CO"/>
+        </w:rPr>
+        <w:t xml:space="preserve">Las donaciones se realizan cuando el dispositivo ya no cumple con los requerimientos </w:t>
+      </w:r>
+      <w:r>
+        <w:rPr>
+          <w:rFonts w:ascii="Arial" w:hAnsi="Arial" w:cs="Arial"/>
+          <w:sz w:val="24"/>
+          <w:szCs w:val="24"/>
+          <w:lang w:val="es-CO"/>
+        </w:rPr>
+        <w:t>mínimos</w:t>
+      </w:r>
+      <w:r>
+        <w:rPr>
+          <w:rFonts w:ascii="Arial" w:hAnsi="Arial" w:cs="Arial"/>
+          <w:sz w:val="24"/>
+          <w:szCs w:val="24"/>
+          <w:lang w:val="es-CO"/>
+        </w:rPr>
+        <w:t xml:space="preserve"> para operar dentro de la compañía.</w:t>
+      </w:r>
+    </w:p>
+    <w:p>
+      <w:pPr>
+        <w:pStyle w:val="Ttulo4"/>
+        <w:rPr>
+          <w:lang w:val="es-CO"/>
+        </w:rPr>
+      </w:pPr>
+      <w:r>
+        <w:rPr>
+          <w:lang w:val="es-CO"/>
+        </w:rPr>
+        <w:t>Bajas de Inventario</w:t>
+      </w:r>
+    </w:p>
+    <w:p>
+      <w:pPr>
+        <w:jc w:val="both"/>
+        <w:rPr>
+          <w:rFonts w:ascii="Arial" w:hAnsi="Arial" w:cs="Arial"/>
+          <w:sz w:val="24"/>
+          <w:szCs w:val="24"/>
+          <w:lang w:val="es-CO"/>
+        </w:rPr>
+      </w:pPr>
+      <w:r>
+        <w:rPr>
+          <w:rFonts w:ascii="Arial" w:hAnsi="Arial" w:cs="Arial"/>
+          <w:sz w:val="24"/>
+          <w:lang w:val="es-CO"/>
+        </w:rPr>
+        <w:t xml:space="preserve">En el inventario se da de baja un articulo cuando ya no se desea tener en circulación, la baja del inventario puede ocurrir de dos maneras cuando el elemento es donado o cuando el elemento es enviado a  disposición final. En ambos casos </w:t>
+      </w:r>
+      <w:r>
+        <w:rPr>
+          <w:rFonts w:ascii="Arial" w:hAnsi="Arial" w:cs="Arial"/>
+          <w:sz w:val="24"/>
+          <w:szCs w:val="24"/>
+          <w:lang w:val="es-CO"/>
+        </w:rPr>
+        <w:t>el dispositivo ya no cumple con los requerimientos mínimos para operar dentro de la compañía o cuando su integridad física se vio comprometida por algún daño irreparable.</w:t>
+      </w:r>
+    </w:p>
+    <w:p>
+      <w:pPr>
+        <w:pStyle w:val="Prrafodelista"/>
+        <w:numPr>
+          <w:ilvl w:val="0"/>
+          <w:numId w:val="11"/>
+        </w:numPr>
+        <w:rPr>
+          <w:rFonts w:ascii="Arial" w:hAnsi="Arial" w:cs="Arial"/>
+          <w:sz w:val="24"/>
+          <w:szCs w:val="24"/>
+          <w:lang w:val="es-CO"/>
+        </w:rPr>
+      </w:pPr>
+      <w:r>
+        <w:rPr>
+          <w:rFonts w:ascii="Arial" w:hAnsi="Arial" w:cs="Arial"/>
+          <w:sz w:val="24"/>
+          <w:szCs w:val="24"/>
+          <w:lang w:val="es-CO"/>
+        </w:rPr>
+        <w:t xml:space="preserve">Para dar </w:t>
+      </w:r>
+      <w:r>
+        <w:rPr>
+          <w:rFonts w:ascii="Arial" w:hAnsi="Arial" w:cs="Arial"/>
+          <w:sz w:val="24"/>
+          <w:szCs w:val="24"/>
+          <w:lang w:val="es-CO"/>
+        </w:rPr>
+        <w:t>de baja a un artículo</w:t>
+      </w:r>
+      <w:r>
+        <w:rPr>
+          <w:rFonts w:ascii="Arial" w:hAnsi="Arial" w:cs="Arial"/>
+          <w:sz w:val="24"/>
+          <w:szCs w:val="24"/>
+          <w:lang w:val="es-CO"/>
+        </w:rPr>
+        <w:t xml:space="preserve"> se debe saber lo siguiente:</w:t>
+      </w:r>
+    </w:p>
+    <w:p>
+      <w:pPr>
+        <w:pStyle w:val="Prrafodelista"/>
+        <w:numPr>
+          <w:ilvl w:val="0"/>
+          <w:numId w:val="5"/>
+        </w:numPr>
+        <w:rPr>
+          <w:rFonts w:ascii="Arial" w:hAnsi="Arial" w:cs="Arial"/>
+          <w:sz w:val="24"/>
+          <w:szCs w:val="24"/>
+          <w:lang w:val="es-CO"/>
+        </w:rPr>
+      </w:pPr>
+      <w:r>
+        <w:rPr>
+          <w:rFonts w:ascii="Arial" w:hAnsi="Arial" w:cs="Arial"/>
+          <w:sz w:val="24"/>
+          <w:szCs w:val="24"/>
+          <w:lang w:val="es-CO"/>
+        </w:rPr>
+        <w:t>Tipo de articulo (Dispositivo, Repuesto)</w:t>
+      </w:r>
+    </w:p>
+    <w:p>
+      <w:pPr>
+        <w:pStyle w:val="Prrafodelista"/>
+        <w:numPr>
+          <w:ilvl w:val="0"/>
+          <w:numId w:val="5"/>
+        </w:numPr>
+        <w:rPr>
+          <w:rFonts w:ascii="Arial" w:hAnsi="Arial" w:cs="Arial"/>
+          <w:sz w:val="24"/>
+          <w:szCs w:val="24"/>
+          <w:lang w:val="es-CO"/>
+        </w:rPr>
+      </w:pPr>
+      <w:r>
+        <w:rPr>
+          <w:rFonts w:ascii="Arial" w:hAnsi="Arial" w:cs="Arial"/>
+          <w:sz w:val="24"/>
+          <w:szCs w:val="24"/>
+          <w:lang w:val="es-CO"/>
+        </w:rPr>
+        <w:t>Concepto de baja (Donación, Disposición Final)</w:t>
+      </w:r>
+    </w:p>
+    <w:p>
+      <w:pPr>
+        <w:pStyle w:val="Prrafodelista"/>
+        <w:numPr>
+          <w:ilvl w:val="0"/>
+          <w:numId w:val="5"/>
+        </w:numPr>
+        <w:rPr>
+          <w:rFonts w:ascii="Arial" w:hAnsi="Arial" w:cs="Arial"/>
+          <w:sz w:val="24"/>
+          <w:szCs w:val="24"/>
+          <w:lang w:val="es-CO"/>
+        </w:rPr>
+      </w:pPr>
+      <w:r>
+        <w:rPr>
+          <w:rFonts w:ascii="Arial" w:hAnsi="Arial" w:cs="Arial"/>
+          <w:sz w:val="24"/>
+          <w:szCs w:val="24"/>
+          <w:lang w:val="es-CO"/>
+        </w:rPr>
+        <w:t>Serial del</w:t>
+      </w:r>
+      <w:r>
+        <w:rPr>
+          <w:rFonts w:ascii="Arial" w:hAnsi="Arial" w:cs="Arial"/>
+          <w:sz w:val="24"/>
+          <w:szCs w:val="24"/>
+          <w:lang w:val="es-CO"/>
+        </w:rPr>
+        <w:t xml:space="preserve"> artículo</w:t>
+      </w:r>
+      <w:r>
+        <w:rPr>
+          <w:rFonts w:ascii="Arial" w:hAnsi="Arial" w:cs="Arial"/>
+          <w:sz w:val="24"/>
+          <w:szCs w:val="24"/>
+          <w:lang w:val="es-CO"/>
+        </w:rPr>
+        <w:t xml:space="preserve">. </w:t>
+      </w:r>
+    </w:p>
+    <w:p>
+      <w:pPr>
+        <w:pStyle w:val="Prrafodelista"/>
+        <w:numPr>
+          <w:ilvl w:val="0"/>
+          <w:numId w:val="5"/>
+        </w:numPr>
+        <w:rPr>
+          <w:rFonts w:ascii="Arial" w:hAnsi="Arial" w:cs="Arial"/>
+          <w:sz w:val="24"/>
+          <w:szCs w:val="24"/>
+          <w:lang w:val="es-CO"/>
+        </w:rPr>
+      </w:pPr>
+      <w:r>
+        <w:rPr>
+          <w:rFonts w:ascii="Arial" w:hAnsi="Arial" w:cs="Arial"/>
+          <w:sz w:val="24"/>
+          <w:szCs w:val="24"/>
+          <w:lang w:val="es-CO"/>
+        </w:rPr>
+        <w:t>Fecha de la</w:t>
+      </w:r>
+      <w:r>
+        <w:rPr>
+          <w:rFonts w:ascii="Arial" w:hAnsi="Arial" w:cs="Arial"/>
+          <w:sz w:val="24"/>
+          <w:szCs w:val="24"/>
+          <w:lang w:val="es-CO"/>
+        </w:rPr>
+        <w:t xml:space="preserve"> transacción</w:t>
+      </w:r>
+      <w:r>
+        <w:rPr>
+          <w:rFonts w:ascii="Arial" w:hAnsi="Arial" w:cs="Arial"/>
+          <w:sz w:val="24"/>
+          <w:szCs w:val="24"/>
+          <w:lang w:val="es-CO"/>
+        </w:rPr>
+        <w:t>.</w:t>
+      </w:r>
+    </w:p>
+    <w:p>
+      <w:pPr>
+        <w:pStyle w:val="Prrafodelista"/>
+        <w:numPr>
+          <w:ilvl w:val="0"/>
+          <w:numId w:val="5"/>
+        </w:numPr>
+        <w:rPr>
+          <w:rFonts w:ascii="Arial" w:hAnsi="Arial" w:cs="Arial"/>
+          <w:sz w:val="24"/>
+          <w:szCs w:val="24"/>
+          <w:lang w:val="es-CO"/>
+        </w:rPr>
+      </w:pPr>
+      <w:r>
+        <w:rPr>
+          <w:rFonts w:ascii="Arial" w:hAnsi="Arial" w:cs="Arial"/>
+          <w:sz w:val="24"/>
+          <w:szCs w:val="24"/>
+          <w:lang w:val="es-CO"/>
+        </w:rPr>
+        <w:t>En caso de ser una donación:</w:t>
+      </w:r>
+    </w:p>
+    <w:p>
+      <w:pPr>
+        <w:pStyle w:val="Prrafodelista"/>
+        <w:numPr>
+          <w:ilvl w:val="1"/>
+          <w:numId w:val="5"/>
+        </w:numPr>
+        <w:rPr>
+          <w:rFonts w:ascii="Arial" w:hAnsi="Arial" w:cs="Arial"/>
+          <w:sz w:val="24"/>
+          <w:szCs w:val="24"/>
+          <w:lang w:val="es-CO"/>
+        </w:rPr>
+      </w:pPr>
+      <w:r>
+        <w:rPr>
+          <w:rFonts w:ascii="Arial" w:hAnsi="Arial" w:cs="Arial"/>
+          <w:sz w:val="24"/>
+          <w:szCs w:val="24"/>
+          <w:lang w:val="es-CO"/>
+        </w:rPr>
+        <w:t xml:space="preserve">Tipo de beneficiario (Empleado, Empresa/Fundación, </w:t>
+      </w:r>
+      <w:r>
+        <w:rPr>
+          <w:rFonts w:ascii="Arial" w:hAnsi="Arial" w:cs="Arial"/>
+          <w:sz w:val="24"/>
+          <w:szCs w:val="24"/>
+          <w:lang w:val="es-CO"/>
+        </w:rPr>
+        <w:t>Persona</w:t>
+      </w:r>
+      <w:r>
+        <w:rPr>
+          <w:rFonts w:ascii="Arial" w:hAnsi="Arial" w:cs="Arial"/>
+          <w:sz w:val="24"/>
+          <w:szCs w:val="24"/>
+          <w:lang w:val="es-CO"/>
+        </w:rPr>
+        <w:t xml:space="preserve"> </w:t>
+      </w:r>
+      <w:r>
+        <w:rPr>
+          <w:rFonts w:ascii="Arial" w:hAnsi="Arial" w:cs="Arial"/>
+          <w:sz w:val="24"/>
+          <w:szCs w:val="24"/>
+          <w:lang w:val="es-CO"/>
+        </w:rPr>
+        <w:t>Externa</w:t>
+      </w:r>
+      <w:r>
+        <w:rPr>
+          <w:rFonts w:ascii="Arial" w:hAnsi="Arial" w:cs="Arial"/>
+          <w:sz w:val="24"/>
+          <w:szCs w:val="24"/>
+          <w:lang w:val="es-CO"/>
+        </w:rPr>
+        <w:t>)</w:t>
+      </w:r>
+    </w:p>
+    <w:p>
+      <w:pPr>
+        <w:pStyle w:val="Prrafodelista"/>
+        <w:numPr>
+          <w:ilvl w:val="1"/>
+          <w:numId w:val="5"/>
+        </w:numPr>
+        <w:rPr>
+          <w:rFonts w:ascii="Arial" w:hAnsi="Arial" w:cs="Arial"/>
+          <w:sz w:val="24"/>
+          <w:szCs w:val="24"/>
+          <w:lang w:val="es-CO"/>
+        </w:rPr>
+      </w:pPr>
+      <w:r>
+        <w:rPr>
+          <w:rFonts w:ascii="Arial" w:hAnsi="Arial" w:cs="Arial"/>
+          <w:sz w:val="24"/>
+          <w:szCs w:val="24"/>
+          <w:lang w:val="es-CO"/>
+        </w:rPr>
+        <w:t xml:space="preserve">Beneficiario </w:t>
+      </w:r>
+      <w:r>
+        <w:rPr>
+          <w:rFonts w:ascii="Arial" w:hAnsi="Arial" w:cs="Arial"/>
+          <w:sz w:val="24"/>
+          <w:szCs w:val="24"/>
+          <w:lang w:val="es-CO"/>
+        </w:rPr>
+        <w:t>recibe el artículo</w:t>
+      </w:r>
+      <w:r>
+        <w:rPr>
+          <w:rFonts w:ascii="Arial" w:hAnsi="Arial" w:cs="Arial"/>
+          <w:sz w:val="24"/>
+          <w:szCs w:val="24"/>
+          <w:lang w:val="es-CO"/>
+        </w:rPr>
+        <w:t>.</w:t>
+      </w:r>
+    </w:p>
+    <w:p>
+      <w:pPr>
+        <w:pStyle w:val="Prrafodelista"/>
+        <w:numPr>
+          <w:ilvl w:val="0"/>
+          <w:numId w:val="5"/>
+        </w:numPr>
+        <w:rPr>
+          <w:rFonts w:ascii="Arial" w:hAnsi="Arial" w:cs="Arial"/>
+          <w:sz w:val="24"/>
+          <w:szCs w:val="24"/>
+          <w:lang w:val="es-CO"/>
+        </w:rPr>
+      </w:pPr>
+      <w:r>
+        <w:rPr>
+          <w:rFonts w:ascii="Arial" w:hAnsi="Arial" w:cs="Arial"/>
+          <w:sz w:val="24"/>
+          <w:szCs w:val="24"/>
+          <w:lang w:val="es-CO"/>
+        </w:rPr>
+        <w:t>En caso de ser enviado a disposición final:</w:t>
+      </w:r>
+    </w:p>
+    <w:p>
+      <w:pPr>
+        <w:pStyle w:val="Prrafodelista"/>
+        <w:numPr>
+          <w:ilvl w:val="1"/>
+          <w:numId w:val="5"/>
+        </w:numPr>
+        <w:rPr>
+          <w:rFonts w:ascii="Arial" w:hAnsi="Arial" w:cs="Arial"/>
+          <w:sz w:val="24"/>
+          <w:szCs w:val="24"/>
+          <w:lang w:val="es-CO"/>
+        </w:rPr>
+      </w:pPr>
+      <w:r>
+        <w:rPr>
+          <w:rFonts w:ascii="Arial" w:hAnsi="Arial" w:cs="Arial"/>
+          <w:sz w:val="24"/>
+          <w:szCs w:val="24"/>
+          <w:lang w:val="es-CO"/>
+        </w:rPr>
+        <w:t>Proveedor encargado de disponer de los residuos</w:t>
+      </w:r>
+    </w:p>
+    <w:p>
+      <w:pPr>
+        <w:pStyle w:val="Prrafodelista"/>
+        <w:numPr>
+          <w:ilvl w:val="0"/>
+          <w:numId w:val="5"/>
+        </w:numPr>
+        <w:rPr>
+          <w:rFonts w:ascii="Arial" w:hAnsi="Arial" w:cs="Arial"/>
+          <w:sz w:val="24"/>
+          <w:szCs w:val="24"/>
+          <w:lang w:val="es-CO"/>
+        </w:rPr>
+      </w:pPr>
+      <w:r>
+        <w:rPr>
+          <w:rFonts w:ascii="Arial" w:hAnsi="Arial" w:cs="Arial"/>
+          <w:sz w:val="24"/>
+          <w:szCs w:val="24"/>
+          <w:lang w:val="es-CO"/>
+        </w:rPr>
+        <w:t xml:space="preserve">Certificado </w:t>
+      </w:r>
+      <w:r>
+        <w:rPr>
+          <w:rFonts w:ascii="Arial" w:hAnsi="Arial" w:cs="Arial"/>
+          <w:sz w:val="24"/>
+          <w:szCs w:val="24"/>
+          <w:lang w:val="es-CO"/>
+        </w:rPr>
+        <w:t>o acta de baja</w:t>
+      </w:r>
+    </w:p>
+    <w:p>
+      <w:pPr>
+        <w:pStyle w:val="Prrafodelista"/>
+        <w:numPr>
+          <w:ilvl w:val="0"/>
+          <w:numId w:val="5"/>
+        </w:numPr>
+        <w:rPr>
+          <w:rFonts w:ascii="Arial" w:hAnsi="Arial" w:cs="Arial"/>
+          <w:sz w:val="24"/>
+          <w:szCs w:val="24"/>
+          <w:lang w:val="es-CO"/>
+        </w:rPr>
+      </w:pPr>
+      <w:r>
+        <w:rPr>
+          <w:rFonts w:ascii="Arial" w:hAnsi="Arial" w:cs="Arial"/>
+          <w:sz w:val="24"/>
+          <w:szCs w:val="24"/>
+          <w:lang w:val="es-CO"/>
+        </w:rPr>
+        <w:t>Descripción de la transacción.</w:t>
+      </w:r>
+      <w:r>
+        <w:rPr>
+          <w:rFonts w:ascii="Arial" w:hAnsi="Arial" w:cs="Arial"/>
+          <w:sz w:val="24"/>
+          <w:szCs w:val="24"/>
+          <w:lang w:val="es-CO"/>
+        </w:rPr>
+        <w:t xml:space="preserve"> </w:t>
+      </w:r>
+    </w:p>
+    <w:p>
+      <w:pPr>
+        <w:rPr>
+          <w:rFonts w:ascii="Arial" w:hAnsi="Arial" w:cs="Arial"/>
+          <w:sz w:val="24"/>
+          <w:szCs w:val="24"/>
+          <w:lang w:val="es-CO"/>
+        </w:rPr>
+      </w:pPr>
+      <w:r>
+        <w:rPr>
+          <w:rFonts w:ascii="Arial" w:hAnsi="Arial" w:cs="Arial"/>
+          <w:i/>
+          <w:sz w:val="24"/>
+          <w:szCs w:val="24"/>
+          <w:lang w:val="es-CO"/>
+        </w:rPr>
+        <w:t>Reglas</w:t>
+      </w:r>
+    </w:p>
+    <w:p>
+      <w:pPr>
+        <w:pStyle w:val="Prrafodelista"/>
+        <w:numPr>
+          <w:ilvl w:val="0"/>
+          <w:numId w:val="5"/>
+        </w:numPr>
+        <w:rPr>
+          <w:rFonts w:ascii="Arial" w:hAnsi="Arial" w:cs="Arial"/>
+          <w:sz w:val="24"/>
+          <w:szCs w:val="24"/>
+          <w:lang w:val="es-CO"/>
+        </w:rPr>
+      </w:pPr>
+      <w:r>
+        <w:rPr>
+          <w:rFonts w:ascii="Arial" w:hAnsi="Arial" w:cs="Arial"/>
+          <w:sz w:val="24"/>
+          <w:szCs w:val="24"/>
+          <w:lang w:val="es-CO"/>
+        </w:rPr>
+        <w:t xml:space="preserve">Un </w:t>
+      </w:r>
+      <w:r>
+        <w:rPr>
+          <w:rFonts w:ascii="Arial" w:hAnsi="Arial" w:cs="Arial"/>
+          <w:sz w:val="24"/>
+          <w:szCs w:val="24"/>
+          <w:lang w:val="es-CO"/>
+        </w:rPr>
+        <w:t>articulo</w:t>
+      </w:r>
+      <w:r>
+        <w:rPr>
+          <w:rFonts w:ascii="Arial" w:hAnsi="Arial" w:cs="Arial"/>
+          <w:sz w:val="24"/>
+          <w:szCs w:val="24"/>
+          <w:lang w:val="es-CO"/>
+        </w:rPr>
+        <w:t xml:space="preserve"> solo pued</w:t>
+      </w:r>
+      <w:r>
+        <w:rPr>
+          <w:rFonts w:ascii="Arial" w:hAnsi="Arial" w:cs="Arial"/>
+          <w:sz w:val="24"/>
+          <w:szCs w:val="24"/>
+          <w:lang w:val="es-CO"/>
+        </w:rPr>
+        <w:t>o ser dado de baja una sola vez y en una baja pueden estar varios dispositivos.</w:t>
+      </w:r>
+      <w:r>
+        <w:rPr>
+          <w:rFonts w:ascii="Arial" w:hAnsi="Arial" w:cs="Arial"/>
+          <w:sz w:val="24"/>
+          <w:szCs w:val="24"/>
+          <w:lang w:val="es-CO"/>
+        </w:rPr>
+        <w:t xml:space="preserve"> </w:t>
+      </w:r>
+    </w:p>
+    <w:p>
+      <w:pPr>
+        <w:pStyle w:val="Prrafodelista"/>
+        <w:numPr>
+          <w:ilvl w:val="0"/>
+          <w:numId w:val="5"/>
+        </w:numPr>
+        <w:rPr>
+          <w:rFonts w:ascii="Arial" w:hAnsi="Arial" w:cs="Arial"/>
+          <w:sz w:val="24"/>
+          <w:szCs w:val="24"/>
+          <w:lang w:val="es-CO"/>
+        </w:rPr>
+      </w:pPr>
+      <w:r>
+        <w:rPr>
+          <w:rFonts w:ascii="Arial" w:hAnsi="Arial" w:cs="Arial"/>
+          <w:sz w:val="24"/>
+          <w:szCs w:val="24"/>
+          <w:lang w:val="es-CO"/>
+        </w:rPr>
+        <w:t>Un beneficiario puede recibir varias donaciones.</w:t>
+      </w:r>
+    </w:p>
+    <w:p>
+      <w:pPr>
+        <w:pStyle w:val="Prrafodelista"/>
+        <w:numPr>
+          <w:ilvl w:val="0"/>
+          <w:numId w:val="5"/>
+        </w:numPr>
+        <w:rPr>
+          <w:rFonts w:ascii="Arial" w:hAnsi="Arial" w:cs="Arial"/>
+          <w:sz w:val="24"/>
+          <w:szCs w:val="24"/>
+          <w:lang w:val="es-CO"/>
+        </w:rPr>
+      </w:pPr>
+      <w:r>
+        <w:rPr>
+          <w:rFonts w:ascii="Arial" w:hAnsi="Arial" w:cs="Arial"/>
+          <w:sz w:val="24"/>
+          <w:szCs w:val="24"/>
+          <w:lang w:val="es-CO"/>
+        </w:rPr>
+        <w:t>Un proveedor puede dar disposición a uno o muchos dispositivos.</w:t>
+      </w:r>
+    </w:p>
+    <w:p>
+      <w:pPr>
+        <w:pStyle w:val="Ttulo4"/>
+        <w:rPr>
+          <w:lang w:val="es-CO"/>
+        </w:rPr>
+      </w:pPr>
+      <w:r>
+        <w:rPr>
+          <w:lang w:val="es-CO"/>
+        </w:rPr>
+        <w:t>Asignaciones</w:t>
+      </w:r>
+    </w:p>
+    <w:p>
+      <w:pPr>
+        <w:jc w:val="both"/>
+        <w:rPr>
+          <w:rFonts w:ascii="Arial" w:hAnsi="Arial" w:cs="Arial"/>
+          <w:sz w:val="24"/>
+          <w:szCs w:val="24"/>
+          <w:lang w:val="es-CO"/>
+        </w:rPr>
+      </w:pPr>
+      <w:r>
+        <w:rPr>
+          <w:rFonts w:ascii="Arial" w:hAnsi="Arial" w:cs="Arial"/>
+          <w:sz w:val="24"/>
+          <w:szCs w:val="24"/>
+          <w:lang w:val="es-CO"/>
+        </w:rPr>
+        <w:t xml:space="preserve">Un dispositivo se asigna cuando es requerido por un empleado para </w:t>
+      </w:r>
+      <w:r>
+        <w:rPr>
+          <w:rFonts w:ascii="Arial" w:hAnsi="Arial" w:cs="Arial"/>
+          <w:sz w:val="24"/>
+          <w:szCs w:val="24"/>
+          <w:lang w:val="es-CO"/>
+        </w:rPr>
+        <w:t>que realice</w:t>
+      </w:r>
+      <w:r>
+        <w:rPr>
+          <w:rFonts w:ascii="Arial" w:hAnsi="Arial" w:cs="Arial"/>
+          <w:sz w:val="24"/>
+          <w:szCs w:val="24"/>
+          <w:lang w:val="es-CO"/>
+        </w:rPr>
+        <w:t xml:space="preserve"> sus actividades laborales. Cuando un dispositivo se requiere para el uso colectivo de varios empleados, se asigna al administrador encargado de la oficina en su momento.</w:t>
+      </w:r>
+    </w:p>
+    <w:p>
+      <w:pPr>
+        <w:jc w:val="both"/>
+        <w:rPr>
+          <w:rFonts w:ascii="Arial" w:hAnsi="Arial" w:cs="Arial"/>
+          <w:sz w:val="24"/>
+          <w:szCs w:val="24"/>
+          <w:lang w:val="es-CO"/>
+        </w:rPr>
+      </w:pPr>
+      <w:r>
+        <w:rPr>
+          <w:rFonts w:ascii="Arial" w:hAnsi="Arial" w:cs="Arial"/>
+          <w:sz w:val="24"/>
+          <w:szCs w:val="24"/>
+          <w:lang w:val="es-CO"/>
+        </w:rPr>
+        <w:t>Para asignar un dispositivo de debe conocer el serial, la oficina en el que estará ubicado</w:t>
+      </w:r>
+      <w:r>
+        <w:rPr>
+          <w:rFonts w:ascii="Arial" w:hAnsi="Arial" w:cs="Arial"/>
+          <w:sz w:val="24"/>
+          <w:szCs w:val="24"/>
+          <w:lang w:val="es-CO"/>
+        </w:rPr>
+        <w:t>, el usuario al que se le asigna, fecha de asignación,</w:t>
+      </w:r>
+      <w:r>
+        <w:rPr>
+          <w:rFonts w:ascii="Arial" w:hAnsi="Arial" w:cs="Arial"/>
+          <w:sz w:val="24"/>
+          <w:szCs w:val="24"/>
+          <w:lang w:val="es-CO"/>
+        </w:rPr>
+        <w:t xml:space="preserve"> fecha de retiro,</w:t>
+      </w:r>
+      <w:r>
+        <w:rPr>
+          <w:rFonts w:ascii="Arial" w:hAnsi="Arial" w:cs="Arial"/>
+          <w:sz w:val="24"/>
+          <w:szCs w:val="24"/>
+          <w:lang w:val="es-CO"/>
+        </w:rPr>
+        <w:t xml:space="preserve"> tipo de uso (Individual o Colectivo)</w:t>
+      </w:r>
+      <w:r>
+        <w:rPr>
+          <w:rFonts w:ascii="Arial" w:hAnsi="Arial" w:cs="Arial"/>
+          <w:sz w:val="24"/>
+          <w:szCs w:val="24"/>
+          <w:lang w:val="es-CO"/>
+        </w:rPr>
+        <w:t>, estado de asignación (</w:t>
+      </w:r>
+      <w:r>
+        <w:rPr>
+          <w:rFonts w:ascii="Arial" w:hAnsi="Arial" w:cs="Arial"/>
+          <w:sz w:val="24"/>
+          <w:szCs w:val="24"/>
+          <w:lang w:val="es-CO"/>
+        </w:rPr>
+        <w:t>Asignado o R</w:t>
+      </w:r>
+      <w:r>
+        <w:rPr>
+          <w:rFonts w:ascii="Arial" w:hAnsi="Arial" w:cs="Arial"/>
+          <w:sz w:val="24"/>
+          <w:szCs w:val="24"/>
+          <w:lang w:val="es-CO"/>
+        </w:rPr>
+        <w:t>etirado).</w:t>
+      </w:r>
+    </w:p>
+    <w:p>
+      <w:pPr>
+        <w:jc w:val="both"/>
+        <w:rPr>
+          <w:rFonts w:ascii="Arial" w:hAnsi="Arial" w:cs="Arial"/>
+          <w:sz w:val="24"/>
+          <w:szCs w:val="24"/>
+          <w:lang w:val="es-CO"/>
+        </w:rPr>
+      </w:pPr>
+      <w:r>
+        <w:rPr>
+          <w:rFonts w:ascii="Arial" w:hAnsi="Arial" w:cs="Arial"/>
+          <w:sz w:val="24"/>
+          <w:szCs w:val="24"/>
+          <w:lang w:val="es-CO"/>
+        </w:rPr>
+        <w:t>Reglas</w:t>
       </w:r>
     </w:p>
     <w:p>
@@ -2476,32 +3546,7 @@
           <w:szCs w:val="24"/>
           <w:lang w:val="es-CO"/>
         </w:rPr>
-        <w:t>Observaciones (si son necesarias).</w:t>
-      </w:r>
-    </w:p>
-    <w:p>
-      <w:pPr>
-        <w:jc w:val="both"/>
-        <w:rPr>
-          <w:rFonts w:ascii="Arial" w:hAnsi="Arial" w:cs="Arial"/>
-          <w:sz w:val="24"/>
-          <w:szCs w:val="24"/>
-          <w:lang w:val="es-CO"/>
-        </w:rPr>
-      </w:pPr>
-    </w:p>
-    <w:p>
-      <w:pPr>
-        <w:pStyle w:val="Ttulo4"/>
-        <w:rPr>
-          <w:lang w:val="es-CO"/>
-        </w:rPr>
-      </w:pPr>
-      <w:r>
-        <w:rPr>
-          <w:lang w:val="es-CO"/>
-        </w:rPr>
-        <w:t>Bodega</w:t>
+        <w:t>Un dispositivo puede ser asignado a uno o más usuarios y a un usuario se le pueden asignar uno o más dispositivos.</w:t>
       </w:r>
     </w:p>
     <w:p>
@@ -2509,7 +3554,7 @@
         <w:pStyle w:val="Prrafodelista"/>
         <w:numPr>
           <w:ilvl w:val="0"/>
-          <w:numId w:val="7"/>
+          <w:numId w:val="5"/>
         </w:numPr>
         <w:jc w:val="both"/>
         <w:rPr>
@@ -2526,643 +3571,16 @@
           <w:szCs w:val="24"/>
           <w:lang w:val="es-CO"/>
         </w:rPr>
-        <w:t>En la bodega de sistemas, se consigna todo lo no esté en servicio activo (</w:t>
-      </w:r>
-      <w:r>
-        <w:rPr>
-          <w:rFonts w:ascii="Arial" w:hAnsi="Arial" w:cs="Arial"/>
-          <w:sz w:val="24"/>
-          <w:szCs w:val="24"/>
-          <w:lang w:val="es-CO"/>
-        </w:rPr>
-        <w:t>dispositivos</w:t>
-      </w:r>
-      <w:r>
-        <w:rPr>
-          <w:rFonts w:ascii="Arial" w:hAnsi="Arial" w:cs="Arial"/>
-          <w:sz w:val="24"/>
-          <w:szCs w:val="24"/>
-          <w:lang w:val="es-CO"/>
-        </w:rPr>
-        <w:t xml:space="preserve"> o repuestos) llevando su respectivo control: Serial del artículo (si lo posee),</w:t>
-      </w:r>
-      <w:r>
-        <w:rPr>
-          <w:rFonts w:ascii="Arial" w:hAnsi="Arial" w:cs="Arial"/>
-          <w:sz w:val="24"/>
-          <w:szCs w:val="24"/>
-          <w:lang w:val="es-CO"/>
-        </w:rPr>
-        <w:t xml:space="preserve"> fecha del </w:t>
-      </w:r>
-      <w:r>
-        <w:rPr>
-          <w:rFonts w:ascii="Arial" w:hAnsi="Arial" w:cs="Arial"/>
-          <w:sz w:val="24"/>
-          <w:szCs w:val="24"/>
-          <w:lang w:val="es-CO"/>
-        </w:rPr>
-        <w:t>último</w:t>
-      </w:r>
-      <w:r>
-        <w:rPr>
-          <w:rFonts w:ascii="Arial" w:hAnsi="Arial" w:cs="Arial"/>
-          <w:sz w:val="24"/>
-          <w:szCs w:val="24"/>
-          <w:lang w:val="es-CO"/>
-        </w:rPr>
-        <w:t xml:space="preserve"> arqueo</w:t>
-      </w:r>
-      <w:r>
-        <w:rPr>
-          <w:rFonts w:ascii="Arial" w:hAnsi="Arial" w:cs="Arial"/>
-          <w:sz w:val="24"/>
-          <w:szCs w:val="24"/>
-          <w:lang w:val="es-CO"/>
-        </w:rPr>
-        <w:t xml:space="preserve"> y alguna descripción adicional si es necesario</w:t>
-      </w:r>
-      <w:r>
-        <w:rPr>
-          <w:rFonts w:ascii="Arial" w:hAnsi="Arial" w:cs="Arial"/>
-          <w:sz w:val="24"/>
-          <w:szCs w:val="24"/>
-          <w:lang w:val="es-CO"/>
-        </w:rPr>
-        <w:t>.</w:t>
-      </w:r>
-    </w:p>
-    <w:p>
-      <w:pPr>
-        <w:jc w:val="both"/>
-        <w:rPr>
-          <w:rFonts w:ascii="Arial" w:hAnsi="Arial" w:cs="Arial"/>
-          <w:sz w:val="24"/>
-          <w:szCs w:val="24"/>
-          <w:lang w:val="es-CO"/>
-        </w:rPr>
-      </w:pPr>
-    </w:p>
-    <w:p>
-      <w:pPr>
-        <w:jc w:val="both"/>
-        <w:rPr>
-          <w:rFonts w:ascii="Arial" w:hAnsi="Arial" w:cs="Arial"/>
-          <w:sz w:val="24"/>
-          <w:szCs w:val="24"/>
-          <w:lang w:val="es-CO"/>
-        </w:rPr>
-      </w:pPr>
-      <w:r>
-        <w:rPr>
-          <w:rFonts w:ascii="Arial" w:hAnsi="Arial" w:cs="Arial"/>
-          <w:sz w:val="24"/>
-          <w:szCs w:val="24"/>
-          <w:lang w:val="es-CO"/>
-        </w:rPr>
-        <w:t xml:space="preserve">Disponibilidad </w:t>
-      </w:r>
-    </w:p>
-    <w:p>
-      <w:pPr>
-        <w:ind w:left="720"/>
-        <w:jc w:val="both"/>
-        <w:rPr>
-          <w:rFonts w:ascii="Arial" w:hAnsi="Arial" w:cs="Arial"/>
-          <w:sz w:val="24"/>
-          <w:szCs w:val="24"/>
-          <w:lang w:val="es-CO"/>
-        </w:rPr>
-      </w:pPr>
-      <w:r>
-        <w:rPr>
-          <w:rFonts w:ascii="Arial" w:hAnsi="Arial" w:cs="Arial"/>
-          <w:sz w:val="24"/>
-          <w:szCs w:val="24"/>
-          <w:lang w:val="es-CO"/>
-        </w:rPr>
-        <w:t xml:space="preserve"> y demás dispositivos que estén a cargo del área, que</w:t>
-      </w:r>
-      <w:r>
-        <w:rPr>
-          <w:rFonts w:ascii="Arial" w:hAnsi="Arial" w:cs="Arial"/>
-          <w:sz w:val="24"/>
-          <w:szCs w:val="24"/>
-          <w:lang w:val="es-CO"/>
-        </w:rPr>
-        <w:t xml:space="preserve"> deben</w:t>
-      </w:r>
-      <w:r>
-        <w:rPr>
-          <w:rFonts w:ascii="Arial" w:hAnsi="Arial" w:cs="Arial"/>
-          <w:sz w:val="24"/>
-          <w:szCs w:val="24"/>
-          <w:lang w:val="es-CO"/>
-        </w:rPr>
-        <w:t xml:space="preserve"> ser identificados inici</w:t>
-      </w:r>
-      <w:r>
-        <w:rPr>
-          <w:rFonts w:ascii="Arial" w:hAnsi="Arial" w:cs="Arial"/>
-          <w:sz w:val="24"/>
-          <w:szCs w:val="24"/>
-          <w:lang w:val="es-CO"/>
-        </w:rPr>
-        <w:t xml:space="preserve">al mente por un serial, modelo y una </w:t>
-      </w:r>
-      <w:r>
-        <w:rPr>
-          <w:rFonts w:ascii="Arial" w:hAnsi="Arial" w:cs="Arial"/>
-          <w:sz w:val="24"/>
-          <w:szCs w:val="24"/>
-          <w:lang w:val="es-CO"/>
-        </w:rPr>
-        <w:t xml:space="preserve">marca. Para los dispositivos que consideren </w:t>
-      </w:r>
-      <w:r>
-        <w:rPr>
-          <w:rFonts w:ascii="Arial" w:hAnsi="Arial" w:cs="Arial"/>
-          <w:sz w:val="24"/>
-          <w:szCs w:val="24"/>
-          <w:highlight w:val="green"/>
-          <w:lang w:val="es-CO"/>
-        </w:rPr>
-        <w:t>activo fijo</w:t>
-      </w:r>
-      <w:r>
-        <w:rPr>
-          <w:rFonts w:ascii="Arial" w:hAnsi="Arial" w:cs="Arial"/>
-          <w:sz w:val="24"/>
-          <w:szCs w:val="24"/>
-          <w:highlight w:val="green"/>
-          <w:lang w:val="es-CO"/>
-        </w:rPr>
-        <w:t>s</w:t>
-      </w:r>
-      <w:r>
-        <w:rPr>
-          <w:rFonts w:ascii="Arial" w:hAnsi="Arial" w:cs="Arial"/>
-          <w:sz w:val="24"/>
-          <w:szCs w:val="24"/>
-          <w:lang w:val="es-CO"/>
-        </w:rPr>
-        <w:t xml:space="preserve"> para la compañía se debe considerar la fecha de compra, valor de compra, </w:t>
-      </w:r>
-      <w:r>
-        <w:rPr>
-          <w:rFonts w:ascii="Arial" w:hAnsi="Arial" w:cs="Arial"/>
-          <w:sz w:val="24"/>
-          <w:szCs w:val="24"/>
-          <w:highlight w:val="green"/>
-          <w:lang w:val="es-CO"/>
-        </w:rPr>
-        <w:t>proveedor</w:t>
-      </w:r>
-      <w:r>
-        <w:rPr>
-          <w:rFonts w:ascii="Arial" w:hAnsi="Arial" w:cs="Arial"/>
-          <w:sz w:val="24"/>
-          <w:szCs w:val="24"/>
-          <w:lang w:val="es-CO"/>
-        </w:rPr>
-        <w:t xml:space="preserve">, número de </w:t>
-      </w:r>
-      <w:r>
-        <w:rPr>
-          <w:rFonts w:ascii="Arial" w:hAnsi="Arial" w:cs="Arial"/>
-          <w:sz w:val="24"/>
-          <w:szCs w:val="24"/>
-          <w:highlight w:val="green"/>
-          <w:lang w:val="es-CO"/>
-        </w:rPr>
-        <w:t>fractura</w:t>
-      </w:r>
-      <w:r>
-        <w:rPr>
-          <w:rFonts w:ascii="Arial" w:hAnsi="Arial" w:cs="Arial"/>
-          <w:sz w:val="24"/>
-          <w:szCs w:val="24"/>
-          <w:lang w:val="es-CO"/>
-        </w:rPr>
-        <w:t xml:space="preserve"> que </w:t>
-      </w:r>
-      <w:r>
-        <w:rPr>
-          <w:rFonts w:ascii="Arial" w:hAnsi="Arial" w:cs="Arial"/>
-          <w:sz w:val="24"/>
-          <w:szCs w:val="24"/>
-          <w:lang w:val="es-CO"/>
-        </w:rPr>
-        <w:t>se reportara</w:t>
-      </w:r>
-      <w:r>
-        <w:rPr>
-          <w:rFonts w:ascii="Arial" w:hAnsi="Arial" w:cs="Arial"/>
-          <w:sz w:val="24"/>
-          <w:szCs w:val="24"/>
-          <w:lang w:val="es-CO"/>
-        </w:rPr>
-        <w:t xml:space="preserve"> ante el área </w:t>
-      </w:r>
-      <w:r>
-        <w:rPr>
-          <w:rFonts w:ascii="Arial" w:hAnsi="Arial" w:cs="Arial"/>
-          <w:sz w:val="24"/>
-          <w:szCs w:val="24"/>
-          <w:lang w:val="es-CO"/>
-        </w:rPr>
-        <w:t>de contabilidad</w:t>
-      </w:r>
-      <w:r>
-        <w:rPr>
-          <w:rFonts w:ascii="Arial" w:hAnsi="Arial" w:cs="Arial"/>
-          <w:sz w:val="24"/>
-          <w:szCs w:val="24"/>
-          <w:lang w:val="es-CO"/>
-        </w:rPr>
-        <w:t xml:space="preserve">. Si el valor de este activo fijo, supera el millón de pesos colombianos ($ 1.000.000) o si su precio en dólares supera este precio, adicionalmente se debe amparar </w:t>
-      </w:r>
-      <w:r>
-        <w:rPr>
-          <w:rFonts w:ascii="Arial" w:hAnsi="Arial" w:cs="Arial"/>
-          <w:sz w:val="24"/>
-          <w:szCs w:val="24"/>
-          <w:lang w:val="es-CO"/>
-        </w:rPr>
-        <w:lastRenderedPageBreak/>
-        <w:t xml:space="preserve">este dispositivo con </w:t>
-      </w:r>
-      <w:r>
-        <w:rPr>
-          <w:rFonts w:ascii="Arial" w:hAnsi="Arial" w:cs="Arial"/>
-          <w:sz w:val="24"/>
-          <w:szCs w:val="24"/>
-          <w:highlight w:val="green"/>
-          <w:lang w:val="es-CO"/>
-        </w:rPr>
-        <w:t>una póliza de seguro</w:t>
-      </w:r>
-      <w:r>
-        <w:rPr>
-          <w:rFonts w:ascii="Arial" w:hAnsi="Arial" w:cs="Arial"/>
-          <w:sz w:val="24"/>
-          <w:szCs w:val="24"/>
-          <w:lang w:val="es-CO"/>
-        </w:rPr>
-        <w:t xml:space="preserve"> de riesgos, indicando el número de póliza,  la fecha de asegurado, valor por el que se asegura (este valor debe ser el mismo que indica la factura + iva), fecha en la que se aconseja retirar de la póliza (esta fecha se calcula con la fecha de asegurado+5años) e indicar si el dispositivo se encuentra aún asegurado o no.</w:t>
-      </w:r>
-    </w:p>
-    <w:p>
-      <w:pPr>
-        <w:jc w:val="both"/>
-        <w:rPr>
-          <w:rFonts w:ascii="Arial" w:hAnsi="Arial" w:cs="Arial"/>
-          <w:sz w:val="24"/>
-          <w:szCs w:val="24"/>
-          <w:lang w:val="es-CO"/>
-        </w:rPr>
-      </w:pPr>
-    </w:p>
-    <w:p>
-      <w:pPr>
-        <w:jc w:val="both"/>
-        <w:rPr>
-          <w:rFonts w:ascii="Arial" w:hAnsi="Arial" w:cs="Arial"/>
-          <w:sz w:val="24"/>
-          <w:szCs w:val="24"/>
-          <w:lang w:val="es-CO"/>
-        </w:rPr>
-      </w:pPr>
-    </w:p>
-    <w:p>
-      <w:pPr>
-        <w:jc w:val="both"/>
-        <w:rPr>
-          <w:rFonts w:ascii="Arial" w:hAnsi="Arial" w:cs="Arial"/>
-          <w:sz w:val="24"/>
-          <w:szCs w:val="24"/>
-          <w:lang w:val="es-CO"/>
-        </w:rPr>
-      </w:pPr>
-    </w:p>
-    <w:p>
-      <w:pPr>
-        <w:jc w:val="both"/>
-        <w:rPr>
-          <w:rFonts w:ascii="Arial" w:hAnsi="Arial" w:cs="Arial"/>
-          <w:sz w:val="24"/>
-          <w:szCs w:val="24"/>
-          <w:lang w:val="es-CO"/>
-        </w:rPr>
-      </w:pPr>
-      <w:r>
-        <w:rPr>
-          <w:rFonts w:ascii="Arial" w:hAnsi="Arial" w:cs="Arial"/>
-          <w:sz w:val="24"/>
-          <w:szCs w:val="24"/>
-          <w:lang w:val="es-CO"/>
-        </w:rPr>
-        <w:t xml:space="preserve"> los </w:t>
-      </w:r>
-      <w:r>
-        <w:rPr>
-          <w:rFonts w:ascii="Arial" w:hAnsi="Arial" w:cs="Arial"/>
-          <w:sz w:val="24"/>
-          <w:szCs w:val="24"/>
-          <w:lang w:val="es-CO"/>
-        </w:rPr>
-        <w:t>cua</w:t>
-      </w:r>
-      <w:r>
-        <w:rPr>
-          <w:rFonts w:ascii="Arial" w:hAnsi="Arial" w:cs="Arial"/>
-          <w:sz w:val="24"/>
-          <w:szCs w:val="24"/>
-          <w:lang w:val="es-CO"/>
-        </w:rPr>
-        <w:t>les</w:t>
-      </w:r>
-      <w:r>
-        <w:rPr>
-          <w:rFonts w:ascii="Arial" w:hAnsi="Arial" w:cs="Arial"/>
-          <w:sz w:val="24"/>
-          <w:szCs w:val="24"/>
-          <w:lang w:val="es-CO"/>
-        </w:rPr>
-        <w:t xml:space="preserve"> </w:t>
-      </w:r>
-      <w:r>
-        <w:rPr>
-          <w:rFonts w:ascii="Arial" w:hAnsi="Arial" w:cs="Arial"/>
-          <w:sz w:val="24"/>
-          <w:szCs w:val="24"/>
-          <w:lang w:val="es-CO"/>
-        </w:rPr>
-        <w:t>podrá</w:t>
-      </w:r>
-      <w:r>
-        <w:rPr>
-          <w:rFonts w:ascii="Arial" w:hAnsi="Arial" w:cs="Arial"/>
-          <w:sz w:val="24"/>
-          <w:szCs w:val="24"/>
-          <w:lang w:val="es-CO"/>
-        </w:rPr>
-        <w:t>n</w:t>
-      </w:r>
-      <w:r>
-        <w:rPr>
-          <w:rFonts w:ascii="Arial" w:hAnsi="Arial" w:cs="Arial"/>
-          <w:sz w:val="24"/>
-          <w:szCs w:val="24"/>
-          <w:lang w:val="es-CO"/>
-        </w:rPr>
-        <w:t xml:space="preserve"> ser</w:t>
-      </w:r>
-      <w:r>
-        <w:rPr>
-          <w:rFonts w:ascii="Arial" w:hAnsi="Arial" w:cs="Arial"/>
-          <w:sz w:val="24"/>
-          <w:szCs w:val="24"/>
-          <w:lang w:val="es-CO"/>
-        </w:rPr>
-        <w:t xml:space="preserve"> </w:t>
-      </w:r>
-      <w:r>
-        <w:rPr>
-          <w:rFonts w:ascii="Arial" w:hAnsi="Arial" w:cs="Arial"/>
-          <w:sz w:val="24"/>
-          <w:szCs w:val="24"/>
-          <w:lang w:val="es-CO"/>
-        </w:rPr>
-        <w:t xml:space="preserve">asignados </w:t>
-      </w:r>
-      <w:r>
-        <w:rPr>
-          <w:rFonts w:ascii="Arial" w:hAnsi="Arial" w:cs="Arial"/>
-          <w:sz w:val="24"/>
-          <w:szCs w:val="24"/>
-          <w:lang w:val="es-CO"/>
-        </w:rPr>
-        <w:t>a</w:t>
-      </w:r>
-      <w:r>
-        <w:rPr>
-          <w:rFonts w:ascii="Arial" w:hAnsi="Arial" w:cs="Arial"/>
-          <w:sz w:val="24"/>
-          <w:szCs w:val="24"/>
-          <w:lang w:val="es-CO"/>
-        </w:rPr>
-        <w:t xml:space="preserve"> una oficina y a un empleado</w:t>
-      </w:r>
-      <w:r>
-        <w:rPr>
-          <w:rFonts w:ascii="Arial" w:hAnsi="Arial" w:cs="Arial"/>
-          <w:sz w:val="24"/>
-          <w:szCs w:val="24"/>
-          <w:lang w:val="es-CO"/>
-        </w:rPr>
-        <w:t xml:space="preserve"> que trabaje en ella</w:t>
-      </w:r>
-      <w:r>
-        <w:rPr>
-          <w:rFonts w:ascii="Arial" w:hAnsi="Arial" w:cs="Arial"/>
-          <w:sz w:val="24"/>
-          <w:szCs w:val="24"/>
-          <w:lang w:val="es-CO"/>
-        </w:rPr>
-        <w:t>, sabiendo que un usuario puede tener asignado uno o más dispositivos</w:t>
-      </w:r>
-      <w:r>
-        <w:rPr>
-          <w:rFonts w:ascii="Arial" w:hAnsi="Arial" w:cs="Arial"/>
-          <w:sz w:val="24"/>
-          <w:szCs w:val="24"/>
-          <w:lang w:val="es-CO"/>
-        </w:rPr>
-        <w:t xml:space="preserve"> a la vez;</w:t>
-      </w:r>
-      <w:r>
-        <w:rPr>
-          <w:rFonts w:ascii="Arial" w:hAnsi="Arial" w:cs="Arial"/>
-          <w:sz w:val="24"/>
-          <w:szCs w:val="24"/>
-          <w:lang w:val="es-CO"/>
-        </w:rPr>
-        <w:t xml:space="preserve"> por cada dispositivo se </w:t>
-      </w:r>
-      <w:r>
-        <w:rPr>
-          <w:rFonts w:ascii="Arial" w:hAnsi="Arial" w:cs="Arial"/>
-          <w:sz w:val="24"/>
-          <w:szCs w:val="24"/>
-          <w:lang w:val="es-CO"/>
-        </w:rPr>
-        <w:t>desean</w:t>
-      </w:r>
-      <w:r>
-        <w:rPr>
-          <w:rFonts w:ascii="Arial" w:hAnsi="Arial" w:cs="Arial"/>
-          <w:sz w:val="24"/>
-          <w:szCs w:val="24"/>
-          <w:lang w:val="es-CO"/>
-        </w:rPr>
-        <w:t xml:space="preserve"> saber su tipo (</w:t>
-      </w:r>
-      <w:r>
-        <w:rPr>
-          <w:rFonts w:ascii="Arial" w:hAnsi="Arial" w:cs="Arial"/>
-          <w:sz w:val="24"/>
-          <w:szCs w:val="24"/>
-        </w:rPr>
-        <w:t>cpu, portatil, impresora, monitor, teclado mouse</w:t>
-      </w:r>
-      <w:r>
-        <w:rPr>
-          <w:rFonts w:ascii="Arial" w:hAnsi="Arial" w:cs="Arial"/>
-          <w:sz w:val="24"/>
-          <w:szCs w:val="24"/>
-          <w:lang w:val="es-CO"/>
-        </w:rPr>
-        <w:t>)</w:t>
-      </w:r>
-      <w:r>
-        <w:rPr>
-          <w:rFonts w:ascii="Arial" w:hAnsi="Arial" w:cs="Arial"/>
-          <w:sz w:val="24"/>
-          <w:szCs w:val="24"/>
-          <w:lang w:val="es-CO"/>
-        </w:rPr>
-        <w:t>, serial, marca modelo, capacidad de almacenamiento, memoria ram instalada, tamaño, procesador instalado, sistema operativo, fecha de compra, y también se desea saber su tiempo de uso desde su fecha de compra. Un dispositivo puede estar en bodega o en el laboratorio de sistemas.</w:t>
-      </w:r>
-      <w:r>
-        <w:rPr>
-          <w:rFonts w:ascii="Arial" w:hAnsi="Arial" w:cs="Arial"/>
-          <w:sz w:val="24"/>
-          <w:szCs w:val="24"/>
-          <w:lang w:val="es-CO"/>
-        </w:rPr>
-        <w:t xml:space="preserve"> </w:t>
-      </w:r>
-      <w:r>
-        <w:rPr>
-          <w:rFonts w:ascii="Arial" w:hAnsi="Arial" w:cs="Arial"/>
-          <w:sz w:val="24"/>
-          <w:szCs w:val="24"/>
-          <w:lang w:val="es-CO"/>
-        </w:rPr>
-        <w:t>Cuando un equipo se registra como nuevo y si el valor de la compra supera el $1’000.000 sebe ser asegurado con una póliza de riesgos</w:t>
-      </w:r>
-      <w:r>
-        <w:rPr>
-          <w:rFonts w:ascii="Arial" w:hAnsi="Arial" w:cs="Arial"/>
-          <w:sz w:val="24"/>
-          <w:szCs w:val="24"/>
-          <w:lang w:val="es-CO"/>
-        </w:rPr>
-        <w:t xml:space="preserve">  por el mismo valor de la compra.</w:t>
-      </w:r>
-    </w:p>
-    <w:p>
-      <w:pPr>
-        <w:jc w:val="both"/>
-        <w:rPr>
-          <w:rFonts w:ascii="Arial" w:hAnsi="Arial" w:cs="Arial"/>
-          <w:sz w:val="24"/>
-          <w:szCs w:val="24"/>
-          <w:lang w:val="es-CO"/>
-        </w:rPr>
-      </w:pPr>
-      <w:r>
-        <w:rPr>
-          <w:rFonts w:ascii="Arial" w:hAnsi="Arial" w:cs="Arial"/>
-          <w:sz w:val="24"/>
-          <w:szCs w:val="24"/>
-          <w:lang w:val="es-CO"/>
-        </w:rPr>
-        <w:t>De la asignación de un equipo se desea saber (código del dispositivo que se asigna, oficina a la que se asigna el dispositivo, el código del empleado al que se le asigna el dispositivo y la fecha en la que fue asignado en dispositivo.</w:t>
-      </w:r>
-    </w:p>
-    <w:p>
-      <w:pPr>
-        <w:jc w:val="both"/>
-        <w:rPr>
-          <w:rFonts w:ascii="Arial" w:hAnsi="Arial" w:cs="Arial"/>
-          <w:sz w:val="24"/>
-          <w:szCs w:val="24"/>
-          <w:lang w:val="es-CO"/>
-        </w:rPr>
-      </w:pPr>
-      <w:r>
-        <w:rPr>
-          <w:rFonts w:ascii="Arial" w:hAnsi="Arial" w:cs="Arial"/>
-          <w:sz w:val="24"/>
-          <w:szCs w:val="24"/>
-          <w:lang w:val="es-CO"/>
-        </w:rPr>
-        <w:t>A los dispositivos de tipo</w:t>
-      </w:r>
-      <w:r>
-        <w:rPr>
-          <w:rFonts w:ascii="Arial" w:hAnsi="Arial" w:cs="Arial"/>
-          <w:sz w:val="24"/>
-          <w:szCs w:val="24"/>
-          <w:lang w:val="es-CO"/>
-        </w:rPr>
-        <w:t xml:space="preserve"> cpu</w:t>
-      </w:r>
-      <w:r>
-        <w:rPr>
-          <w:rFonts w:ascii="Arial" w:hAnsi="Arial" w:cs="Arial"/>
-          <w:sz w:val="24"/>
-          <w:szCs w:val="24"/>
-          <w:lang w:val="es-CO"/>
-        </w:rPr>
-        <w:t xml:space="preserve">, impresoras y servidores se les debe realizar un mantenimiento </w:t>
-      </w:r>
-      <w:r>
-        <w:rPr>
-          <w:rFonts w:ascii="Arial" w:hAnsi="Arial" w:cs="Arial"/>
-          <w:sz w:val="24"/>
-          <w:szCs w:val="24"/>
-          <w:lang w:val="es-CO"/>
-        </w:rPr>
-        <w:t>ya sea de tipo preventivo o correctivo; para los mantenimientos d</w:t>
-      </w:r>
-      <w:r>
-        <w:rPr>
-          <w:rFonts w:ascii="Arial" w:hAnsi="Arial" w:cs="Arial"/>
-          <w:sz w:val="24"/>
-          <w:szCs w:val="24"/>
-          <w:lang w:val="es-CO"/>
-        </w:rPr>
-        <w:t xml:space="preserve">e tipo preventivo </w:t>
-      </w:r>
-      <w:r>
-        <w:rPr>
-          <w:rFonts w:ascii="Arial" w:hAnsi="Arial" w:cs="Arial"/>
-          <w:sz w:val="24"/>
-          <w:szCs w:val="24"/>
-          <w:lang w:val="es-CO"/>
-        </w:rPr>
-        <w:t xml:space="preserve">se solicitan </w:t>
-      </w:r>
-      <w:r>
-        <w:rPr>
-          <w:rFonts w:ascii="Arial" w:hAnsi="Arial" w:cs="Arial"/>
-          <w:sz w:val="24"/>
-          <w:szCs w:val="24"/>
-          <w:lang w:val="es-CO"/>
-        </w:rPr>
-        <w:t xml:space="preserve">según </w:t>
-      </w:r>
-      <w:r>
-        <w:rPr>
-          <w:rFonts w:ascii="Arial" w:hAnsi="Arial" w:cs="Arial"/>
-          <w:sz w:val="24"/>
-          <w:szCs w:val="24"/>
-          <w:lang w:val="es-CO"/>
-        </w:rPr>
-        <w:t>la periodicidad de mantenimiento ya sea cada 6 o 12 meses al igual que los mantenimientos correctivos pero con la diferencia de que puede ser solicitado en el momento que el usuario lo indique. De estos mantenimientos se desea saber (código del dispositivo, proveedor que presta el servicio, el tipo de mantenimiento), una vez terminado el mantenimiento se desea saber la fecha en que termina, el diagnostico por el técnico y la fecha del próximo mantenimiento a realizar.</w:t>
+        <w:t>En una oficina pueden existir uno o más dispositivos, y un dispositivo puede se</w:t>
+      </w:r>
+      <w:r>
+        <w:rPr>
+          <w:rFonts w:ascii="Arial" w:hAnsi="Arial" w:cs="Arial"/>
+          <w:sz w:val="24"/>
+          <w:szCs w:val="24"/>
+          <w:lang w:val="es-CO"/>
+        </w:rPr>
+        <w:t>r asignado a una o más oficinas.</w:t>
       </w:r>
     </w:p>
     <w:sectPr>
@@ -3176,8 +3594,8 @@
 </file>
 
 <file path=word/numbering.xml><?xml version="1.0" encoding="utf-8"?>
-<w:numbering xmlns:wpc="http://schemas.microsoft.com/office/word/2010/wordprocessingCanvas" xmlns:mc="http://schemas.openxmlformats.org/markup-compatibility/2006" xmlns:o="urn:schemas-microsoft-com:office:office" xmlns:r="http://schemas.openxmlformats.org/officeDocument/2006/relationships" xmlns:m="http://schemas.openxmlformats.org/officeDocument/2006/math" xmlns:v="urn:schemas-microsoft-com:vml" xmlns:wp14="http://schemas.microsoft.com/office/word/2010/wordprocessingDrawing" xmlns:wp="http://schemas.openxmlformats.org/drawingml/2006/wordprocessingDrawing" xmlns:w10="urn:schemas-microsoft-com:office:word" xmlns:w="http://schemas.openxmlformats.org/wordprocessingml/2006/main" xmlns:w14="http://schemas.microsoft.com/office/word/2010/wordml" xmlns:w15="http://schemas.microsoft.com/office/word/2012/wordml" xmlns:wpg="http://schemas.microsoft.com/office/word/2010/wordprocessingGroup" xmlns:wpi="http://schemas.microsoft.com/office/word/2010/wordprocessingInk" xmlns:wne="http://schemas.microsoft.com/office/word/2006/wordml" xmlns:wps="http://schemas.microsoft.com/office/word/2010/wordprocessingShape" mc:Ignorable="w14 w15 wp14">
-  <w:abstractNum w:abstractNumId="0" w15:restartNumberingAfterBreak="0">
+<w:numbering xmlns:ve="http://schemas.openxmlformats.org/markup-compatibility/2006" xmlns:o="urn:schemas-microsoft-com:office:office" xmlns:r="http://schemas.openxmlformats.org/officeDocument/2006/relationships" xmlns:m="http://schemas.openxmlformats.org/officeDocument/2006/math" xmlns:v="urn:schemas-microsoft-com:vml" xmlns:wp="http://schemas.openxmlformats.org/drawingml/2006/wordprocessingDrawing" xmlns:w10="urn:schemas-microsoft-com:office:word" xmlns:w="http://schemas.openxmlformats.org/wordprocessingml/2006/main" xmlns:wne="http://schemas.microsoft.com/office/word/2006/wordml">
+  <w:abstractNum w:abstractNumId="0">
     <w:nsid w:val="08F72DDC"/>
     <w:multiLevelType w:val="hybridMultilevel"/>
     <w:tmpl w:val="5E5A24B2"/>
@@ -3289,7 +3707,7 @@
       </w:rPr>
     </w:lvl>
   </w:abstractNum>
-  <w:abstractNum w:abstractNumId="1" w15:restartNumberingAfterBreak="0">
+  <w:abstractNum w:abstractNumId="1">
     <w:nsid w:val="0F1301B3"/>
     <w:multiLevelType w:val="hybridMultilevel"/>
     <w:tmpl w:val="5C0A67E2"/>
@@ -3401,7 +3819,7 @@
       </w:rPr>
     </w:lvl>
   </w:abstractNum>
-  <w:abstractNum w:abstractNumId="2" w15:restartNumberingAfterBreak="0">
+  <w:abstractNum w:abstractNumId="2">
     <w:nsid w:val="10FD6FFA"/>
     <w:multiLevelType w:val="hybridMultilevel"/>
     <w:tmpl w:val="6686A93A"/>
@@ -3513,7 +3931,7 @@
       </w:rPr>
     </w:lvl>
   </w:abstractNum>
-  <w:abstractNum w:abstractNumId="3" w15:restartNumberingAfterBreak="0">
+  <w:abstractNum w:abstractNumId="3">
     <w:nsid w:val="12DC2703"/>
     <w:multiLevelType w:val="hybridMultilevel"/>
     <w:tmpl w:val="A9CC7156"/>
@@ -3625,7 +4043,119 @@
       </w:rPr>
     </w:lvl>
   </w:abstractNum>
-  <w:abstractNum w:abstractNumId="4" w15:restartNumberingAfterBreak="0">
+  <w:abstractNum w:abstractNumId="4">
+    <w:nsid w:val="21A027DD"/>
+    <w:multiLevelType w:val="hybridMultilevel"/>
+    <w:tmpl w:val="8CB0BA06"/>
+    <w:lvl w:ilvl="0" w:tplc="64129A0E">
+      <w:numFmt w:val="bullet"/>
+      <w:lvlText w:val=""/>
+      <w:lvlJc w:val="left"/>
+      <w:pPr>
+        <w:ind w:left="720" w:hanging="360"/>
+      </w:pPr>
+      <w:rPr>
+        <w:rFonts w:ascii="Wingdings" w:eastAsiaTheme="minorHAnsi" w:hAnsi="Wingdings" w:cs="Arial" w:hint="default"/>
+      </w:rPr>
+    </w:lvl>
+    <w:lvl w:ilvl="1" w:tplc="240A0003">
+      <w:start w:val="1"/>
+      <w:numFmt w:val="bullet"/>
+      <w:lvlText w:val="o"/>
+      <w:lvlJc w:val="left"/>
+      <w:pPr>
+        <w:ind w:left="1440" w:hanging="360"/>
+      </w:pPr>
+      <w:rPr>
+        <w:rFonts w:ascii="Courier New" w:hAnsi="Courier New" w:cs="Courier New" w:hint="default"/>
+      </w:rPr>
+    </w:lvl>
+    <w:lvl w:ilvl="2" w:tplc="240A0005" w:tentative="1">
+      <w:start w:val="1"/>
+      <w:numFmt w:val="bullet"/>
+      <w:lvlText w:val=""/>
+      <w:lvlJc w:val="left"/>
+      <w:pPr>
+        <w:ind w:left="2160" w:hanging="360"/>
+      </w:pPr>
+      <w:rPr>
+        <w:rFonts w:ascii="Wingdings" w:hAnsi="Wingdings" w:hint="default"/>
+      </w:rPr>
+    </w:lvl>
+    <w:lvl w:ilvl="3" w:tplc="240A0001" w:tentative="1">
+      <w:start w:val="1"/>
+      <w:numFmt w:val="bullet"/>
+      <w:lvlText w:val=""/>
+      <w:lvlJc w:val="left"/>
+      <w:pPr>
+        <w:ind w:left="2880" w:hanging="360"/>
+      </w:pPr>
+      <w:rPr>
+        <w:rFonts w:ascii="Symbol" w:hAnsi="Symbol" w:hint="default"/>
+      </w:rPr>
+    </w:lvl>
+    <w:lvl w:ilvl="4" w:tplc="240A0003" w:tentative="1">
+      <w:start w:val="1"/>
+      <w:numFmt w:val="bullet"/>
+      <w:lvlText w:val="o"/>
+      <w:lvlJc w:val="left"/>
+      <w:pPr>
+        <w:ind w:left="3600" w:hanging="360"/>
+      </w:pPr>
+      <w:rPr>
+        <w:rFonts w:ascii="Courier New" w:hAnsi="Courier New" w:cs="Courier New" w:hint="default"/>
+      </w:rPr>
+    </w:lvl>
+    <w:lvl w:ilvl="5" w:tplc="240A0005" w:tentative="1">
+      <w:start w:val="1"/>
+      <w:numFmt w:val="bullet"/>
+      <w:lvlText w:val=""/>
+      <w:lvlJc w:val="left"/>
+      <w:pPr>
+        <w:ind w:left="4320" w:hanging="360"/>
+      </w:pPr>
+      <w:rPr>
+        <w:rFonts w:ascii="Wingdings" w:hAnsi="Wingdings" w:hint="default"/>
+      </w:rPr>
+    </w:lvl>
+    <w:lvl w:ilvl="6" w:tplc="240A0001" w:tentative="1">
+      <w:start w:val="1"/>
+      <w:numFmt w:val="bullet"/>
+      <w:lvlText w:val=""/>
+      <w:lvlJc w:val="left"/>
+      <w:pPr>
+        <w:ind w:left="5040" w:hanging="360"/>
+      </w:pPr>
+      <w:rPr>
+        <w:rFonts w:ascii="Symbol" w:hAnsi="Symbol" w:hint="default"/>
+      </w:rPr>
+    </w:lvl>
+    <w:lvl w:ilvl="7" w:tplc="240A0003" w:tentative="1">
+      <w:start w:val="1"/>
+      <w:numFmt w:val="bullet"/>
+      <w:lvlText w:val="o"/>
+      <w:lvlJc w:val="left"/>
+      <w:pPr>
+        <w:ind w:left="5760" w:hanging="360"/>
+      </w:pPr>
+      <w:rPr>
+        <w:rFonts w:ascii="Courier New" w:hAnsi="Courier New" w:cs="Courier New" w:hint="default"/>
+      </w:rPr>
+    </w:lvl>
+    <w:lvl w:ilvl="8" w:tplc="240A0005" w:tentative="1">
+      <w:start w:val="1"/>
+      <w:numFmt w:val="bullet"/>
+      <w:lvlText w:val=""/>
+      <w:lvlJc w:val="left"/>
+      <w:pPr>
+        <w:ind w:left="6480" w:hanging="360"/>
+      </w:pPr>
+      <w:rPr>
+        <w:rFonts w:ascii="Wingdings" w:hAnsi="Wingdings" w:hint="default"/>
+      </w:rPr>
+    </w:lvl>
+  </w:abstractNum>
+  <w:abstractNum w:abstractNumId="5">
     <w:nsid w:val="2F951BD2"/>
     <w:multiLevelType w:val="hybridMultilevel"/>
     <w:tmpl w:val="16F06F4A"/>
@@ -3737,7 +4267,7 @@
       </w:rPr>
     </w:lvl>
   </w:abstractNum>
-  <w:abstractNum w:abstractNumId="5" w15:restartNumberingAfterBreak="0">
+  <w:abstractNum w:abstractNumId="6">
     <w:nsid w:val="511139EE"/>
     <w:multiLevelType w:val="hybridMultilevel"/>
     <w:tmpl w:val="60E6E11E"/>
@@ -3849,7 +4379,7 @@
       </w:rPr>
     </w:lvl>
   </w:abstractNum>
-  <w:abstractNum w:abstractNumId="6" w15:restartNumberingAfterBreak="0">
+  <w:abstractNum w:abstractNumId="7">
     <w:nsid w:val="71633CE9"/>
     <w:multiLevelType w:val="hybridMultilevel"/>
     <w:tmpl w:val="F3BAE050"/>
@@ -3961,7 +4491,7 @@
       </w:rPr>
     </w:lvl>
   </w:abstractNum>
-  <w:abstractNum w:abstractNumId="7" w15:restartNumberingAfterBreak="0">
+  <w:abstractNum w:abstractNumId="8">
     <w:nsid w:val="752D09FC"/>
     <w:multiLevelType w:val="hybridMultilevel"/>
     <w:tmpl w:val="EACC30B8"/>
@@ -4073,7 +4603,7 @@
       </w:rPr>
     </w:lvl>
   </w:abstractNum>
-  <w:abstractNum w:abstractNumId="8" w15:restartNumberingAfterBreak="0">
+  <w:abstractNum w:abstractNumId="9">
     <w:nsid w:val="753B2CAA"/>
     <w:multiLevelType w:val="hybridMultilevel"/>
     <w:tmpl w:val="D0D29B04"/>
@@ -4185,17 +4715,129 @@
       </w:rPr>
     </w:lvl>
   </w:abstractNum>
+  <w:abstractNum w:abstractNumId="10">
+    <w:nsid w:val="7F745AA3"/>
+    <w:multiLevelType w:val="hybridMultilevel"/>
+    <w:tmpl w:val="30F6C25A"/>
+    <w:lvl w:ilvl="0" w:tplc="DB525CC4">
+      <w:numFmt w:val="bullet"/>
+      <w:lvlText w:val=""/>
+      <w:lvlJc w:val="left"/>
+      <w:pPr>
+        <w:ind w:left="720" w:hanging="360"/>
+      </w:pPr>
+      <w:rPr>
+        <w:rFonts w:ascii="Symbol" w:eastAsiaTheme="minorHAnsi" w:hAnsi="Symbol" w:cs="Arial" w:hint="default"/>
+      </w:rPr>
+    </w:lvl>
+    <w:lvl w:ilvl="1" w:tplc="240A0003" w:tentative="1">
+      <w:start w:val="1"/>
+      <w:numFmt w:val="bullet"/>
+      <w:lvlText w:val="o"/>
+      <w:lvlJc w:val="left"/>
+      <w:pPr>
+        <w:ind w:left="1440" w:hanging="360"/>
+      </w:pPr>
+      <w:rPr>
+        <w:rFonts w:ascii="Courier New" w:hAnsi="Courier New" w:cs="Courier New" w:hint="default"/>
+      </w:rPr>
+    </w:lvl>
+    <w:lvl w:ilvl="2" w:tplc="240A0005" w:tentative="1">
+      <w:start w:val="1"/>
+      <w:numFmt w:val="bullet"/>
+      <w:lvlText w:val=""/>
+      <w:lvlJc w:val="left"/>
+      <w:pPr>
+        <w:ind w:left="2160" w:hanging="360"/>
+      </w:pPr>
+      <w:rPr>
+        <w:rFonts w:ascii="Wingdings" w:hAnsi="Wingdings" w:hint="default"/>
+      </w:rPr>
+    </w:lvl>
+    <w:lvl w:ilvl="3" w:tplc="240A0001" w:tentative="1">
+      <w:start w:val="1"/>
+      <w:numFmt w:val="bullet"/>
+      <w:lvlText w:val=""/>
+      <w:lvlJc w:val="left"/>
+      <w:pPr>
+        <w:ind w:left="2880" w:hanging="360"/>
+      </w:pPr>
+      <w:rPr>
+        <w:rFonts w:ascii="Symbol" w:hAnsi="Symbol" w:hint="default"/>
+      </w:rPr>
+    </w:lvl>
+    <w:lvl w:ilvl="4" w:tplc="240A0003" w:tentative="1">
+      <w:start w:val="1"/>
+      <w:numFmt w:val="bullet"/>
+      <w:lvlText w:val="o"/>
+      <w:lvlJc w:val="left"/>
+      <w:pPr>
+        <w:ind w:left="3600" w:hanging="360"/>
+      </w:pPr>
+      <w:rPr>
+        <w:rFonts w:ascii="Courier New" w:hAnsi="Courier New" w:cs="Courier New" w:hint="default"/>
+      </w:rPr>
+    </w:lvl>
+    <w:lvl w:ilvl="5" w:tplc="240A0005" w:tentative="1">
+      <w:start w:val="1"/>
+      <w:numFmt w:val="bullet"/>
+      <w:lvlText w:val=""/>
+      <w:lvlJc w:val="left"/>
+      <w:pPr>
+        <w:ind w:left="4320" w:hanging="360"/>
+      </w:pPr>
+      <w:rPr>
+        <w:rFonts w:ascii="Wingdings" w:hAnsi="Wingdings" w:hint="default"/>
+      </w:rPr>
+    </w:lvl>
+    <w:lvl w:ilvl="6" w:tplc="240A0001" w:tentative="1">
+      <w:start w:val="1"/>
+      <w:numFmt w:val="bullet"/>
+      <w:lvlText w:val=""/>
+      <w:lvlJc w:val="left"/>
+      <w:pPr>
+        <w:ind w:left="5040" w:hanging="360"/>
+      </w:pPr>
+      <w:rPr>
+        <w:rFonts w:ascii="Symbol" w:hAnsi="Symbol" w:hint="default"/>
+      </w:rPr>
+    </w:lvl>
+    <w:lvl w:ilvl="7" w:tplc="240A0003" w:tentative="1">
+      <w:start w:val="1"/>
+      <w:numFmt w:val="bullet"/>
+      <w:lvlText w:val="o"/>
+      <w:lvlJc w:val="left"/>
+      <w:pPr>
+        <w:ind w:left="5760" w:hanging="360"/>
+      </w:pPr>
+      <w:rPr>
+        <w:rFonts w:ascii="Courier New" w:hAnsi="Courier New" w:cs="Courier New" w:hint="default"/>
+      </w:rPr>
+    </w:lvl>
+    <w:lvl w:ilvl="8" w:tplc="240A0005" w:tentative="1">
+      <w:start w:val="1"/>
+      <w:numFmt w:val="bullet"/>
+      <w:lvlText w:val=""/>
+      <w:lvlJc w:val="left"/>
+      <w:pPr>
+        <w:ind w:left="6480" w:hanging="360"/>
+      </w:pPr>
+      <w:rPr>
+        <w:rFonts w:ascii="Wingdings" w:hAnsi="Wingdings" w:hint="default"/>
+      </w:rPr>
+    </w:lvl>
+  </w:abstractNum>
   <w:num w:numId="1">
-    <w:abstractNumId w:val="6"/>
+    <w:abstractNumId w:val="7"/>
   </w:num>
   <w:num w:numId="2">
     <w:abstractNumId w:val="3"/>
   </w:num>
   <w:num w:numId="3">
-    <w:abstractNumId w:val="8"/>
+    <w:abstractNumId w:val="9"/>
   </w:num>
   <w:num w:numId="4">
-    <w:abstractNumId w:val="4"/>
+    <w:abstractNumId w:val="5"/>
   </w:num>
   <w:num w:numId="5">
     <w:abstractNumId w:val="1"/>
@@ -4207,16 +4849,22 @@
     <w:abstractNumId w:val="0"/>
   </w:num>
   <w:num w:numId="8">
-    <w:abstractNumId w:val="7"/>
+    <w:abstractNumId w:val="8"/>
   </w:num>
   <w:num w:numId="9">
-    <w:abstractNumId w:val="5"/>
+    <w:abstractNumId w:val="6"/>
+  </w:num>
+  <w:num w:numId="10">
+    <w:abstractNumId w:val="10"/>
+  </w:num>
+  <w:num w:numId="11">
+    <w:abstractNumId w:val="4"/>
   </w:num>
 </w:numbering>
 </file>
 
 <file path=word/styles.xml><?xml version="1.0" encoding="utf-8"?>
-<w:styles xmlns:mc="http://schemas.openxmlformats.org/markup-compatibility/2006" xmlns:r="http://schemas.openxmlformats.org/officeDocument/2006/relationships" xmlns:w="http://schemas.openxmlformats.org/wordprocessingml/2006/main" xmlns:w14="http://schemas.microsoft.com/office/word/2010/wordml" xmlns:w15="http://schemas.microsoft.com/office/word/2012/wordml" mc:Ignorable="w14 w15">
+<w:styles xmlns:r="http://schemas.openxmlformats.org/officeDocument/2006/relationships" xmlns:w="http://schemas.openxmlformats.org/wordprocessingml/2006/main">
   <w:docDefaults>
     <w:rPrDefault>
       <w:rPr>
@@ -4232,378 +4880,144 @@
       </w:pPr>
     </w:pPrDefault>
   </w:docDefaults>
-  <w:latentStyles w:defLockedState="0" w:defUIPriority="99" w:defSemiHidden="0" w:defUnhideWhenUsed="0" w:defQFormat="0" w:count="371">
-    <w:lsdException w:name="Normal" w:uiPriority="0" w:qFormat="1"/>
-    <w:lsdException w:name="heading 1" w:uiPriority="9" w:qFormat="1"/>
-    <w:lsdException w:name="heading 2" w:semiHidden="1" w:uiPriority="9" w:unhideWhenUsed="1" w:qFormat="1"/>
-    <w:lsdException w:name="heading 3" w:semiHidden="1" w:uiPriority="9" w:unhideWhenUsed="1" w:qFormat="1"/>
-    <w:lsdException w:name="heading 4" w:semiHidden="1" w:uiPriority="9" w:unhideWhenUsed="1" w:qFormat="1"/>
-    <w:lsdException w:name="heading 5" w:semiHidden="1" w:uiPriority="9" w:unhideWhenUsed="1" w:qFormat="1"/>
-    <w:lsdException w:name="heading 6" w:semiHidden="1" w:uiPriority="9" w:unhideWhenUsed="1" w:qFormat="1"/>
-    <w:lsdException w:name="heading 7" w:semiHidden="1" w:uiPriority="9" w:unhideWhenUsed="1" w:qFormat="1"/>
-    <w:lsdException w:name="heading 8" w:semiHidden="1" w:uiPriority="9" w:unhideWhenUsed="1" w:qFormat="1"/>
-    <w:lsdException w:name="heading 9" w:semiHidden="1" w:uiPriority="9" w:unhideWhenUsed="1" w:qFormat="1"/>
-    <w:lsdException w:name="index 1" w:semiHidden="1" w:unhideWhenUsed="1"/>
-    <w:lsdException w:name="index 2" w:semiHidden="1" w:unhideWhenUsed="1"/>
-    <w:lsdException w:name="index 3" w:semiHidden="1" w:unhideWhenUsed="1"/>
-    <w:lsdException w:name="index 4" w:semiHidden="1" w:unhideWhenUsed="1"/>
-    <w:lsdException w:name="index 5" w:semiHidden="1" w:unhideWhenUsed="1"/>
-    <w:lsdException w:name="index 6" w:semiHidden="1" w:unhideWhenUsed="1"/>
-    <w:lsdException w:name="index 7" w:semiHidden="1" w:unhideWhenUsed="1"/>
-    <w:lsdException w:name="index 8" w:semiHidden="1" w:unhideWhenUsed="1"/>
-    <w:lsdException w:name="index 9" w:semiHidden="1" w:unhideWhenUsed="1"/>
-    <w:lsdException w:name="toc 1" w:semiHidden="1" w:uiPriority="39" w:unhideWhenUsed="1"/>
-    <w:lsdException w:name="toc 2" w:semiHidden="1" w:uiPriority="39" w:unhideWhenUsed="1"/>
-    <w:lsdException w:name="toc 3" w:semiHidden="1" w:uiPriority="39" w:unhideWhenUsed="1"/>
-    <w:lsdException w:name="toc 4" w:semiHidden="1" w:uiPriority="39" w:unhideWhenUsed="1"/>
-    <w:lsdException w:name="toc 5" w:semiHidden="1" w:uiPriority="39" w:unhideWhenUsed="1"/>
-    <w:lsdException w:name="toc 6" w:semiHidden="1" w:uiPriority="39" w:unhideWhenUsed="1"/>
-    <w:lsdException w:name="toc 7" w:semiHidden="1" w:uiPriority="39" w:unhideWhenUsed="1"/>
-    <w:lsdException w:name="toc 8" w:semiHidden="1" w:uiPriority="39" w:unhideWhenUsed="1"/>
-    <w:lsdException w:name="toc 9" w:semiHidden="1" w:uiPriority="39" w:unhideWhenUsed="1"/>
-    <w:lsdException w:name="Normal Indent" w:semiHidden="1" w:unhideWhenUsed="1"/>
-    <w:lsdException w:name="footnote text" w:semiHidden="1" w:unhideWhenUsed="1"/>
-    <w:lsdException w:name="annotation text" w:semiHidden="1" w:unhideWhenUsed="1"/>
-    <w:lsdException w:name="header" w:semiHidden="1" w:unhideWhenUsed="1"/>
-    <w:lsdException w:name="footer" w:semiHidden="1" w:unhideWhenUsed="1"/>
-    <w:lsdException w:name="index heading" w:semiHidden="1" w:unhideWhenUsed="1"/>
-    <w:lsdException w:name="caption" w:semiHidden="1" w:uiPriority="35" w:unhideWhenUsed="1" w:qFormat="1"/>
-    <w:lsdException w:name="table of figures" w:semiHidden="1" w:unhideWhenUsed="1"/>
-    <w:lsdException w:name="envelope address" w:semiHidden="1" w:unhideWhenUsed="1"/>
-    <w:lsdException w:name="envelope return" w:semiHidden="1" w:unhideWhenUsed="1"/>
-    <w:lsdException w:name="footnote reference" w:semiHidden="1" w:unhideWhenUsed="1"/>
-    <w:lsdException w:name="annotation reference" w:semiHidden="1" w:unhideWhenUsed="1"/>
-    <w:lsdException w:name="line number" w:semiHidden="1" w:unhideWhenUsed="1"/>
-    <w:lsdException w:name="page number" w:semiHidden="1" w:unhideWhenUsed="1"/>
-    <w:lsdException w:name="endnote reference" w:semiHidden="1" w:unhideWhenUsed="1"/>
-    <w:lsdException w:name="endnote text" w:semiHidden="1" w:unhideWhenUsed="1"/>
-    <w:lsdException w:name="table of authorities" w:semiHidden="1" w:unhideWhenUsed="1"/>
-    <w:lsdException w:name="macro" w:semiHidden="1" w:unhideWhenUsed="1"/>
-    <w:lsdException w:name="toa heading" w:semiHidden="1" w:unhideWhenUsed="1"/>
-    <w:lsdException w:name="List" w:semiHidden="1" w:unhideWhenUsed="1"/>
-    <w:lsdException w:name="List Bullet" w:semiHidden="1" w:unhideWhenUsed="1"/>
-    <w:lsdException w:name="List Number" w:semiHidden="1" w:unhideWhenUsed="1"/>
-    <w:lsdException w:name="List 2" w:semiHidden="1" w:unhideWhenUsed="1"/>
-    <w:lsdException w:name="List 3" w:semiHidden="1" w:unhideWhenUsed="1"/>
-    <w:lsdException w:name="List 4" w:semiHidden="1" w:unhideWhenUsed="1"/>
-    <w:lsdException w:name="List 5" w:semiHidden="1" w:unhideWhenUsed="1"/>
-    <w:lsdException w:name="List Bullet 2" w:semiHidden="1" w:unhideWhenUsed="1"/>
-    <w:lsdException w:name="List Bullet 3" w:semiHidden="1" w:unhideWhenUsed="1"/>
-    <w:lsdException w:name="List Bullet 4" w:semiHidden="1" w:unhideWhenUsed="1"/>
-    <w:lsdException w:name="List Bullet 5" w:semiHidden="1" w:unhideWhenUsed="1"/>
-    <w:lsdException w:name="List Number 2" w:semiHidden="1" w:unhideWhenUsed="1"/>
-    <w:lsdException w:name="List Number 3" w:semiHidden="1" w:unhideWhenUsed="1"/>
-    <w:lsdException w:name="List Number 4" w:semiHidden="1" w:unhideWhenUsed="1"/>
-    <w:lsdException w:name="List Number 5" w:semiHidden="1" w:unhideWhenUsed="1"/>
-    <w:lsdException w:name="Title" w:uiPriority="10" w:qFormat="1"/>
-    <w:lsdException w:name="Closing" w:semiHidden="1" w:unhideWhenUsed="1"/>
-    <w:lsdException w:name="Signature" w:semiHidden="1" w:unhideWhenUsed="1"/>
-    <w:lsdException w:name="Default Paragraph Font" w:semiHidden="1" w:uiPriority="1" w:unhideWhenUsed="1"/>
-    <w:lsdException w:name="Body Text" w:semiHidden="1" w:unhideWhenUsed="1"/>
-    <w:lsdException w:name="Body Text Indent" w:semiHidden="1" w:unhideWhenUsed="1"/>
-    <w:lsdException w:name="List Continue" w:semiHidden="1" w:unhideWhenUsed="1"/>
-    <w:lsdException w:name="List Continue 2" w:semiHidden="1" w:unhideWhenUsed="1"/>
-    <w:lsdException w:name="List Continue 3" w:semiHidden="1" w:unhideWhenUsed="1"/>
-    <w:lsdException w:name="List Continue 4" w:semiHidden="1" w:unhideWhenUsed="1"/>
-    <w:lsdException w:name="List Continue 5" w:semiHidden="1" w:unhideWhenUsed="1"/>
-    <w:lsdException w:name="Message Header" w:semiHidden="1" w:unhideWhenUsed="1"/>
-    <w:lsdException w:name="Subtitle" w:uiPriority="11" w:qFormat="1"/>
-    <w:lsdException w:name="Salutation" w:semiHidden="1" w:unhideWhenUsed="1"/>
-    <w:lsdException w:name="Date" w:semiHidden="1" w:unhideWhenUsed="1"/>
-    <w:lsdException w:name="Body Text First Indent" w:semiHidden="1" w:unhideWhenUsed="1"/>
-    <w:lsdException w:name="Body Text First Indent 2" w:semiHidden="1" w:unhideWhenUsed="1"/>
-    <w:lsdException w:name="Note Heading" w:semiHidden="1" w:unhideWhenUsed="1"/>
-    <w:lsdException w:name="Body Text 2" w:semiHidden="1" w:unhideWhenUsed="1"/>
-    <w:lsdException w:name="Body Text 3" w:semiHidden="1" w:unhideWhenUsed="1"/>
-    <w:lsdException w:name="Body Text Indent 2" w:semiHidden="1" w:unhideWhenUsed="1"/>
-    <w:lsdException w:name="Body Text Indent 3" w:semiHidden="1" w:unhideWhenUsed="1"/>
-    <w:lsdException w:name="Block Text" w:semiHidden="1" w:unhideWhenUsed="1"/>
-    <w:lsdException w:name="Hyperlink" w:semiHidden="1" w:unhideWhenUsed="1"/>
-    <w:lsdException w:name="FollowedHyperlink" w:semiHidden="1" w:unhideWhenUsed="1"/>
-    <w:lsdException w:name="Strong" w:uiPriority="22" w:qFormat="1"/>
-    <w:lsdException w:name="Emphasis" w:uiPriority="20" w:qFormat="1"/>
-    <w:lsdException w:name="Document Map" w:semiHidden="1" w:unhideWhenUsed="1"/>
-    <w:lsdException w:name="Plain Text" w:semiHidden="1" w:unhideWhenUsed="1"/>
-    <w:lsdException w:name="E-mail Signature" w:semiHidden="1" w:unhideWhenUsed="1"/>
-    <w:lsdException w:name="HTML Top of Form" w:semiHidden="1" w:unhideWhenUsed="1"/>
-    <w:lsdException w:name="HTML Bottom of Form" w:semiHidden="1" w:unhideWhenUsed="1"/>
-    <w:lsdException w:name="Normal (Web)" w:semiHidden="1" w:unhideWhenUsed="1"/>
-    <w:lsdException w:name="HTML Acronym" w:semiHidden="1" w:unhideWhenUsed="1"/>
-    <w:lsdException w:name="HTML Address" w:semiHidden="1" w:unhideWhenUsed="1"/>
-    <w:lsdException w:name="HTML Cite" w:semiHidden="1" w:unhideWhenUsed="1"/>
-    <w:lsdException w:name="HTML Code" w:semiHidden="1" w:unhideWhenUsed="1"/>
-    <w:lsdException w:name="HTML Definition" w:semiHidden="1" w:unhideWhenUsed="1"/>
-    <w:lsdException w:name="HTML Keyboard" w:semiHidden="1" w:unhideWhenUsed="1"/>
-    <w:lsdException w:name="HTML Preformatted" w:semiHidden="1" w:unhideWhenUsed="1"/>
-    <w:lsdException w:name="HTML Sample" w:semiHidden="1" w:unhideWhenUsed="1"/>
-    <w:lsdException w:name="HTML Typewriter" w:semiHidden="1" w:unhideWhenUsed="1"/>
-    <w:lsdException w:name="HTML Variable" w:semiHidden="1" w:unhideWhenUsed="1"/>
-    <w:lsdException w:name="Normal Table" w:semiHidden="1" w:unhideWhenUsed="1"/>
-    <w:lsdException w:name="annotation subject" w:semiHidden="1" w:unhideWhenUsed="1"/>
-    <w:lsdException w:name="No List" w:semiHidden="1" w:unhideWhenUsed="1"/>
-    <w:lsdException w:name="Outline List 1" w:semiHidden="1" w:unhideWhenUsed="1"/>
-    <w:lsdException w:name="Outline List 2" w:semiHidden="1" w:unhideWhenUsed="1"/>
-    <w:lsdException w:name="Outline List 3" w:semiHidden="1" w:unhideWhenUsed="1"/>
-    <w:lsdException w:name="Table Simple 1" w:semiHidden="1" w:unhideWhenUsed="1"/>
-    <w:lsdException w:name="Table Simple 2" w:semiHidden="1" w:unhideWhenUsed="1"/>
-    <w:lsdException w:name="Table Simple 3" w:semiHidden="1" w:unhideWhenUsed="1"/>
-    <w:lsdException w:name="Table Classic 1" w:semiHidden="1" w:unhideWhenUsed="1"/>
-    <w:lsdException w:name="Table Classic 2" w:semiHidden="1" w:unhideWhenUsed="1"/>
-    <w:lsdException w:name="Table Classic 3" w:semiHidden="1" w:unhideWhenUsed="1"/>
-    <w:lsdException w:name="Table Classic 4" w:semiHidden="1" w:unhideWhenUsed="1"/>
-    <w:lsdException w:name="Table Colorful 1" w:semiHidden="1" w:unhideWhenUsed="1"/>
-    <w:lsdException w:name="Table Colorful 2" w:semiHidden="1" w:unhideWhenUsed="1"/>
-    <w:lsdException w:name="Table Colorful 3" w:semiHidden="1" w:unhideWhenUsed="1"/>
-    <w:lsdException w:name="Table Columns 1" w:semiHidden="1" w:unhideWhenUsed="1"/>
-    <w:lsdException w:name="Table Columns 2" w:semiHidden="1" w:unhideWhenUsed="1"/>
-    <w:lsdException w:name="Table Columns 3" w:semiHidden="1" w:unhideWhenUsed="1"/>
-    <w:lsdException w:name="Table Columns 4" w:semiHidden="1" w:unhideWhenUsed="1"/>
-    <w:lsdException w:name="Table Columns 5" w:semiHidden="1" w:unhideWhenUsed="1"/>
-    <w:lsdException w:name="Table Grid 1" w:semiHidden="1" w:unhideWhenUsed="1"/>
-    <w:lsdException w:name="Table Grid 2" w:semiHidden="1" w:unhideWhenUsed="1"/>
-    <w:lsdException w:name="Table Grid 3" w:semiHidden="1" w:unhideWhenUsed="1"/>
-    <w:lsdException w:name="Table Grid 4" w:semiHidden="1" w:unhideWhenUsed="1"/>
-    <w:lsdException w:name="Table Grid 5" w:semiHidden="1" w:unhideWhenUsed="1"/>
-    <w:lsdException w:name="Table Grid 6" w:semiHidden="1" w:unhideWhenUsed="1"/>
-    <w:lsdException w:name="Table Grid 7" w:semiHidden="1" w:unhideWhenUsed="1"/>
-    <w:lsdException w:name="Table Grid 8" w:semiHidden="1" w:unhideWhenUsed="1"/>
-    <w:lsdException w:name="Table List 1" w:semiHidden="1" w:unhideWhenUsed="1"/>
-    <w:lsdException w:name="Table List 2" w:semiHidden="1" w:unhideWhenUsed="1"/>
-    <w:lsdException w:name="Table List 3" w:semiHidden="1" w:unhideWhenUsed="1"/>
-    <w:lsdException w:name="Table List 4" w:semiHidden="1" w:unhideWhenUsed="1"/>
-    <w:lsdException w:name="Table List 5" w:semiHidden="1" w:unhideWhenUsed="1"/>
-    <w:lsdException w:name="Table List 6" w:semiHidden="1" w:unhideWhenUsed="1"/>
-    <w:lsdException w:name="Table List 7" w:semiHidden="1" w:unhideWhenUsed="1"/>
-    <w:lsdException w:name="Table List 8" w:semiHidden="1" w:unhideWhenUsed="1"/>
-    <w:lsdException w:name="Table 3D effects 1" w:semiHidden="1" w:unhideWhenUsed="1"/>
-    <w:lsdException w:name="Table 3D effects 2" w:semiHidden="1" w:unhideWhenUsed="1"/>
-    <w:lsdException w:name="Table 3D effects 3" w:semiHidden="1" w:unhideWhenUsed="1"/>
-    <w:lsdException w:name="Table Contemporary" w:semiHidden="1" w:unhideWhenUsed="1"/>
-    <w:lsdException w:name="Table Elegant" w:semiHidden="1" w:unhideWhenUsed="1"/>
-    <w:lsdException w:name="Table Professional" w:semiHidden="1" w:unhideWhenUsed="1"/>
-    <w:lsdException w:name="Table Subtle 1" w:semiHidden="1" w:unhideWhenUsed="1"/>
-    <w:lsdException w:name="Table Subtle 2" w:semiHidden="1" w:unhideWhenUsed="1"/>
-    <w:lsdException w:name="Table Web 1" w:semiHidden="1" w:unhideWhenUsed="1"/>
-    <w:lsdException w:name="Table Web 2" w:semiHidden="1" w:unhideWhenUsed="1"/>
-    <w:lsdException w:name="Table Web 3" w:semiHidden="1" w:unhideWhenUsed="1"/>
-    <w:lsdException w:name="Balloon Text" w:semiHidden="1" w:unhideWhenUsed="1"/>
-    <w:lsdException w:name="Table Grid" w:uiPriority="39"/>
-    <w:lsdException w:name="Table Theme" w:semiHidden="1" w:unhideWhenUsed="1"/>
-    <w:lsdException w:name="Placeholder Text" w:semiHidden="1"/>
-    <w:lsdException w:name="No Spacing" w:uiPriority="1" w:qFormat="1"/>
-    <w:lsdException w:name="Light Shading" w:uiPriority="60"/>
-    <w:lsdException w:name="Light List" w:uiPriority="61"/>
-    <w:lsdException w:name="Light Grid" w:uiPriority="62"/>
-    <w:lsdException w:name="Medium Shading 1" w:uiPriority="63"/>
-    <w:lsdException w:name="Medium Shading 2" w:uiPriority="64"/>
-    <w:lsdException w:name="Medium List 1" w:uiPriority="65"/>
-    <w:lsdException w:name="Medium List 2" w:uiPriority="66"/>
-    <w:lsdException w:name="Medium Grid 1" w:uiPriority="67"/>
-    <w:lsdException w:name="Medium Grid 2" w:uiPriority="68"/>
-    <w:lsdException w:name="Medium Grid 3" w:uiPriority="69"/>
-    <w:lsdException w:name="Dark List" w:uiPriority="70"/>
-    <w:lsdException w:name="Colorful Shading" w:uiPriority="71"/>
-    <w:lsdException w:name="Colorful List" w:uiPriority="72"/>
-    <w:lsdException w:name="Colorful Grid" w:uiPriority="73"/>
-    <w:lsdException w:name="Light Shading Accent 1" w:uiPriority="60"/>
-    <w:lsdException w:name="Light List Accent 1" w:uiPriority="61"/>
-    <w:lsdException w:name="Light Grid Accent 1" w:uiPriority="62"/>
-    <w:lsdException w:name="Medium Shading 1 Accent 1" w:uiPriority="63"/>
-    <w:lsdException w:name="Medium Shading 2 Accent 1" w:uiPriority="64"/>
-    <w:lsdException w:name="Medium List 1 Accent 1" w:uiPriority="65"/>
-    <w:lsdException w:name="Revision" w:semiHidden="1"/>
-    <w:lsdException w:name="List Paragraph" w:uiPriority="34" w:qFormat="1"/>
-    <w:lsdException w:name="Quote" w:uiPriority="29" w:qFormat="1"/>
-    <w:lsdException w:name="Intense Quote" w:uiPriority="30" w:qFormat="1"/>
-    <w:lsdException w:name="Medium List 2 Accent 1" w:uiPriority="66"/>
-    <w:lsdException w:name="Medium Grid 1 Accent 1" w:uiPriority="67"/>
-    <w:lsdException w:name="Medium Grid 2 Accent 1" w:uiPriority="68"/>
-    <w:lsdException w:name="Medium Grid 3 Accent 1" w:uiPriority="69"/>
-    <w:lsdException w:name="Dark List Accent 1" w:uiPriority="70"/>
-    <w:lsdException w:name="Colorful Shading Accent 1" w:uiPriority="71"/>
-    <w:lsdException w:name="Colorful List Accent 1" w:uiPriority="72"/>
-    <w:lsdException w:name="Colorful Grid Accent 1" w:uiPriority="73"/>
-    <w:lsdException w:name="Light Shading Accent 2" w:uiPriority="60"/>
-    <w:lsdException w:name="Light List Accent 2" w:uiPriority="61"/>
-    <w:lsdException w:name="Light Grid Accent 2" w:uiPriority="62"/>
-    <w:lsdException w:name="Medium Shading 1 Accent 2" w:uiPriority="63"/>
-    <w:lsdException w:name="Medium Shading 2 Accent 2" w:uiPriority="64"/>
-    <w:lsdException w:name="Medium List 1 Accent 2" w:uiPriority="65"/>
-    <w:lsdException w:name="Medium List 2 Accent 2" w:uiPriority="66"/>
-    <w:lsdException w:name="Medium Grid 1 Accent 2" w:uiPriority="67"/>
-    <w:lsdException w:name="Medium Grid 2 Accent 2" w:uiPriority="68"/>
-    <w:lsdException w:name="Medium Grid 3 Accent 2" w:uiPriority="69"/>
-    <w:lsdException w:name="Dark List Accent 2" w:uiPriority="70"/>
-    <w:lsdException w:name="Colorful Shading Accent 2" w:uiPriority="71"/>
-    <w:lsdException w:name="Colorful List Accent 2" w:uiPriority="72"/>
-    <w:lsdException w:name="Colorful Grid Accent 2" w:uiPriority="73"/>
-    <w:lsdException w:name="Light Shading Accent 3" w:uiPriority="60"/>
-    <w:lsdException w:name="Light List Accent 3" w:uiPriority="61"/>
-    <w:lsdException w:name="Light Grid Accent 3" w:uiPriority="62"/>
-    <w:lsdException w:name="Medium Shading 1 Accent 3" w:uiPriority="63"/>
-    <w:lsdException w:name="Medium Shading 2 Accent 3" w:uiPriority="64"/>
-    <w:lsdException w:name="Medium List 1 Accent 3" w:uiPriority="65"/>
-    <w:lsdException w:name="Medium List 2 Accent 3" w:uiPriority="66"/>
-    <w:lsdException w:name="Medium Grid 1 Accent 3" w:uiPriority="67"/>
-    <w:lsdException w:name="Medium Grid 2 Accent 3" w:uiPriority="68"/>
-    <w:lsdException w:name="Medium Grid 3 Accent 3" w:uiPriority="69"/>
-    <w:lsdException w:name="Dark List Accent 3" w:uiPriority="70"/>
-    <w:lsdException w:name="Colorful Shading Accent 3" w:uiPriority="71"/>
-    <w:lsdException w:name="Colorful List Accent 3" w:uiPriority="72"/>
-    <w:lsdException w:name="Colorful Grid Accent 3" w:uiPriority="73"/>
-    <w:lsdException w:name="Light Shading Accent 4" w:uiPriority="60"/>
-    <w:lsdException w:name="Light List Accent 4" w:uiPriority="61"/>
-    <w:lsdException w:name="Light Grid Accent 4" w:uiPriority="62"/>
-    <w:lsdException w:name="Medium Shading 1 Accent 4" w:uiPriority="63"/>
-    <w:lsdException w:name="Medium Shading 2 Accent 4" w:uiPriority="64"/>
-    <w:lsdException w:name="Medium List 1 Accent 4" w:uiPriority="65"/>
-    <w:lsdException w:name="Medium List 2 Accent 4" w:uiPriority="66"/>
-    <w:lsdException w:name="Medium Grid 1 Accent 4" w:uiPriority="67"/>
-    <w:lsdException w:name="Medium Grid 2 Accent 4" w:uiPriority="68"/>
-    <w:lsdException w:name="Medium Grid 3 Accent 4" w:uiPriority="69"/>
-    <w:lsdException w:name="Dark List Accent 4" w:uiPriority="70"/>
-    <w:lsdException w:name="Colorful Shading Accent 4" w:uiPriority="71"/>
-    <w:lsdException w:name="Colorful List Accent 4" w:uiPriority="72"/>
-    <w:lsdException w:name="Colorful Grid Accent 4" w:uiPriority="73"/>
-    <w:lsdException w:name="Light Shading Accent 5" w:uiPriority="60"/>
-    <w:lsdException w:name="Light List Accent 5" w:uiPriority="61"/>
-    <w:lsdException w:name="Light Grid Accent 5" w:uiPriority="62"/>
-    <w:lsdException w:name="Medium Shading 1 Accent 5" w:uiPriority="63"/>
-    <w:lsdException w:name="Medium Shading 2 Accent 5" w:uiPriority="64"/>
-    <w:lsdException w:name="Medium List 1 Accent 5" w:uiPriority="65"/>
-    <w:lsdException w:name="Medium List 2 Accent 5" w:uiPriority="66"/>
-    <w:lsdException w:name="Medium Grid 1 Accent 5" w:uiPriority="67"/>
-    <w:lsdException w:name="Medium Grid 2 Accent 5" w:uiPriority="68"/>
-    <w:lsdException w:name="Medium Grid 3 Accent 5" w:uiPriority="69"/>
-    <w:lsdException w:name="Dark List Accent 5" w:uiPriority="70"/>
-    <w:lsdException w:name="Colorful Shading Accent 5" w:uiPriority="71"/>
-    <w:lsdException w:name="Colorful List Accent 5" w:uiPriority="72"/>
-    <w:lsdException w:name="Colorful Grid Accent 5" w:uiPriority="73"/>
-    <w:lsdException w:name="Light Shading Accent 6" w:uiPriority="60"/>
-    <w:lsdException w:name="Light List Accent 6" w:uiPriority="61"/>
-    <w:lsdException w:name="Light Grid Accent 6" w:uiPriority="62"/>
-    <w:lsdException w:name="Medium Shading 1 Accent 6" w:uiPriority="63"/>
-    <w:lsdException w:name="Medium Shading 2 Accent 6" w:uiPriority="64"/>
-    <w:lsdException w:name="Medium List 1 Accent 6" w:uiPriority="65"/>
-    <w:lsdException w:name="Medium List 2 Accent 6" w:uiPriority="66"/>
-    <w:lsdException w:name="Medium Grid 1 Accent 6" w:uiPriority="67"/>
-    <w:lsdException w:name="Medium Grid 2 Accent 6" w:uiPriority="68"/>
-    <w:lsdException w:name="Medium Grid 3 Accent 6" w:uiPriority="69"/>
-    <w:lsdException w:name="Dark List Accent 6" w:uiPriority="70"/>
-    <w:lsdException w:name="Colorful Shading Accent 6" w:uiPriority="71"/>
-    <w:lsdException w:name="Colorful List Accent 6" w:uiPriority="72"/>
-    <w:lsdException w:name="Colorful Grid Accent 6" w:uiPriority="73"/>
-    <w:lsdException w:name="Subtle Emphasis" w:uiPriority="19" w:qFormat="1"/>
-    <w:lsdException w:name="Intense Emphasis" w:uiPriority="21" w:qFormat="1"/>
-    <w:lsdException w:name="Subtle Reference" w:uiPriority="31" w:qFormat="1"/>
-    <w:lsdException w:name="Intense Reference" w:uiPriority="32" w:qFormat="1"/>
-    <w:lsdException w:name="Book Title" w:uiPriority="33" w:qFormat="1"/>
-    <w:lsdException w:name="Bibliography" w:semiHidden="1" w:uiPriority="37" w:unhideWhenUsed="1"/>
-    <w:lsdException w:name="TOC Heading" w:semiHidden="1" w:uiPriority="39" w:unhideWhenUsed="1" w:qFormat="1"/>
-    <w:lsdException w:name="Plain Table 1" w:uiPriority="41"/>
-    <w:lsdException w:name="Plain Table 2" w:uiPriority="42"/>
-    <w:lsdException w:name="Plain Table 3" w:uiPriority="43"/>
-    <w:lsdException w:name="Plain Table 4" w:uiPriority="44"/>
-    <w:lsdException w:name="Plain Table 5" w:uiPriority="45"/>
-    <w:lsdException w:name="Grid Table Light" w:uiPriority="40"/>
-    <w:lsdException w:name="Grid Table 1 Light" w:uiPriority="46"/>
-    <w:lsdException w:name="Grid Table 2" w:uiPriority="47"/>
-    <w:lsdException w:name="Grid Table 3" w:uiPriority="48"/>
-    <w:lsdException w:name="Grid Table 4" w:uiPriority="49"/>
-    <w:lsdException w:name="Grid Table 5 Dark" w:uiPriority="50"/>
-    <w:lsdException w:name="Grid Table 6 Colorful" w:uiPriority="51"/>
-    <w:lsdException w:name="Grid Table 7 Colorful" w:uiPriority="52"/>
-    <w:lsdException w:name="Grid Table 1 Light Accent 1" w:uiPriority="46"/>
-    <w:lsdException w:name="Grid Table 2 Accent 1" w:uiPriority="47"/>
-    <w:lsdException w:name="Grid Table 3 Accent 1" w:uiPriority="48"/>
-    <w:lsdException w:name="Grid Table 4 Accent 1" w:uiPriority="49"/>
-    <w:lsdException w:name="Grid Table 5 Dark Accent 1" w:uiPriority="50"/>
-    <w:lsdException w:name="Grid Table 6 Colorful Accent 1" w:uiPriority="51"/>
-    <w:lsdException w:name="Grid Table 7 Colorful Accent 1" w:uiPriority="52"/>
-    <w:lsdException w:name="Grid Table 1 Light Accent 2" w:uiPriority="46"/>
-    <w:lsdException w:name="Grid Table 2 Accent 2" w:uiPriority="47"/>
-    <w:lsdException w:name="Grid Table 3 Accent 2" w:uiPriority="48"/>
-    <w:lsdException w:name="Grid Table 4 Accent 2" w:uiPriority="49"/>
-    <w:lsdException w:name="Grid Table 5 Dark Accent 2" w:uiPriority="50"/>
-    <w:lsdException w:name="Grid Table 6 Colorful Accent 2" w:uiPriority="51"/>
-    <w:lsdException w:name="Grid Table 7 Colorful Accent 2" w:uiPriority="52"/>
-    <w:lsdException w:name="Grid Table 1 Light Accent 3" w:uiPriority="46"/>
-    <w:lsdException w:name="Grid Table 2 Accent 3" w:uiPriority="47"/>
-    <w:lsdException w:name="Grid Table 3 Accent 3" w:uiPriority="48"/>
-    <w:lsdException w:name="Grid Table 4 Accent 3" w:uiPriority="49"/>
-    <w:lsdException w:name="Grid Table 5 Dark Accent 3" w:uiPriority="50"/>
-    <w:lsdException w:name="Grid Table 6 Colorful Accent 3" w:uiPriority="51"/>
-    <w:lsdException w:name="Grid Table 7 Colorful Accent 3" w:uiPriority="52"/>
-    <w:lsdException w:name="Grid Table 1 Light Accent 4" w:uiPriority="46"/>
-    <w:lsdException w:name="Grid Table 2 Accent 4" w:uiPriority="47"/>
-    <w:lsdException w:name="Grid Table 3 Accent 4" w:uiPriority="48"/>
-    <w:lsdException w:name="Grid Table 4 Accent 4" w:uiPriority="49"/>
-    <w:lsdException w:name="Grid Table 5 Dark Accent 4" w:uiPriority="50"/>
-    <w:lsdException w:name="Grid Table 6 Colorful Accent 4" w:uiPriority="51"/>
-    <w:lsdException w:name="Grid Table 7 Colorful Accent 4" w:uiPriority="52"/>
-    <w:lsdException w:name="Grid Table 1 Light Accent 5" w:uiPriority="46"/>
-    <w:lsdException w:name="Grid Table 2 Accent 5" w:uiPriority="47"/>
-    <w:lsdException w:name="Grid Table 3 Accent 5" w:uiPriority="48"/>
-    <w:lsdException w:name="Grid Table 4 Accent 5" w:uiPriority="49"/>
-    <w:lsdException w:name="Grid Table 5 Dark Accent 5" w:uiPriority="50"/>
-    <w:lsdException w:name="Grid Table 6 Colorful Accent 5" w:uiPriority="51"/>
-    <w:lsdException w:name="Grid Table 7 Colorful Accent 5" w:uiPriority="52"/>
-    <w:lsdException w:name="Grid Table 1 Light Accent 6" w:uiPriority="46"/>
-    <w:lsdException w:name="Grid Table 2 Accent 6" w:uiPriority="47"/>
-    <w:lsdException w:name="Grid Table 3 Accent 6" w:uiPriority="48"/>
-    <w:lsdException w:name="Grid Table 4 Accent 6" w:uiPriority="49"/>
-    <w:lsdException w:name="Grid Table 5 Dark Accent 6" w:uiPriority="50"/>
-    <w:lsdException w:name="Grid Table 6 Colorful Accent 6" w:uiPriority="51"/>
-    <w:lsdException w:name="Grid Table 7 Colorful Accent 6" w:uiPriority="52"/>
-    <w:lsdException w:name="List Table 1 Light" w:uiPriority="46"/>
-    <w:lsdException w:name="List Table 2" w:uiPriority="47"/>
-    <w:lsdException w:name="List Table 3" w:uiPriority="48"/>
-    <w:lsdException w:name="List Table 4" w:uiPriority="49"/>
-    <w:lsdException w:name="List Table 5 Dark" w:uiPriority="50"/>
-    <w:lsdException w:name="List Table 6 Colorful" w:uiPriority="51"/>
-    <w:lsdException w:name="List Table 7 Colorful" w:uiPriority="52"/>
-    <w:lsdException w:name="List Table 1 Light Accent 1" w:uiPriority="46"/>
-    <w:lsdException w:name="List Table 2 Accent 1" w:uiPriority="47"/>
-    <w:lsdException w:name="List Table 3 Accent 1" w:uiPriority="48"/>
-    <w:lsdException w:name="List Table 4 Accent 1" w:uiPriority="49"/>
-    <w:lsdException w:name="List Table 5 Dark Accent 1" w:uiPriority="50"/>
-    <w:lsdException w:name="List Table 6 Colorful Accent 1" w:uiPriority="51"/>
-    <w:lsdException w:name="List Table 7 Colorful Accent 1" w:uiPriority="52"/>
-    <w:lsdException w:name="List Table 1 Light Accent 2" w:uiPriority="46"/>
-    <w:lsdException w:name="List Table 2 Accent 2" w:uiPriority="47"/>
-    <w:lsdException w:name="List Table 3 Accent 2" w:uiPriority="48"/>
-    <w:lsdException w:name="List Table 4 Accent 2" w:uiPriority="49"/>
-    <w:lsdException w:name="List Table 5 Dark Accent 2" w:uiPriority="50"/>
-    <w:lsdException w:name="List Table 6 Colorful Accent 2" w:uiPriority="51"/>
-    <w:lsdException w:name="List Table 7 Colorful Accent 2" w:uiPriority="52"/>
-    <w:lsdException w:name="List Table 1 Light Accent 3" w:uiPriority="46"/>
-    <w:lsdException w:name="List Table 2 Accent 3" w:uiPriority="47"/>
-    <w:lsdException w:name="List Table 3 Accent 3" w:uiPriority="48"/>
-    <w:lsdException w:name="List Table 4 Accent 3" w:uiPriority="49"/>
-    <w:lsdException w:name="List Table 5 Dark Accent 3" w:uiPriority="50"/>
-    <w:lsdException w:name="List Table 6 Colorful Accent 3" w:uiPriority="51"/>
-    <w:lsdException w:name="List Table 7 Colorful Accent 3" w:uiPriority="52"/>
-    <w:lsdException w:name="List Table 1 Light Accent 4" w:uiPriority="46"/>
-    <w:lsdException w:name="List Table 2 Accent 4" w:uiPriority="47"/>
-    <w:lsdException w:name="List Table 3 Accent 4" w:uiPriority="48"/>
-    <w:lsdException w:name="List Table 4 Accent 4" w:uiPriority="49"/>
-    <w:lsdException w:name="List Table 5 Dark Accent 4" w:uiPriority="50"/>
-    <w:lsdException w:name="List Table 6 Colorful Accent 4" w:uiPriority="51"/>
-    <w:lsdException w:name="List Table 7 Colorful Accent 4" w:uiPriority="52"/>
-    <w:lsdException w:name="List Table 1 Light Accent 5" w:uiPriority="46"/>
-    <w:lsdException w:name="List Table 2 Accent 5" w:uiPriority="47"/>
-    <w:lsdException w:name="List Table 3 Accent 5" w:uiPriority="48"/>
-    <w:lsdException w:name="List Table 4 Accent 5" w:uiPriority="49"/>
-    <w:lsdException w:name="List Table 5 Dark Accent 5" w:uiPriority="50"/>
-    <w:lsdException w:name="List Table 6 Colorful Accent 5" w:uiPriority="51"/>
-    <w:lsdException w:name="List Table 7 Colorful Accent 5" w:uiPriority="52"/>
-    <w:lsdException w:name="List Table 1 Light Accent 6" w:uiPriority="46"/>
-    <w:lsdException w:name="List Table 2 Accent 6" w:uiPriority="47"/>
-    <w:lsdException w:name="List Table 3 Accent 6" w:uiPriority="48"/>
-    <w:lsdException w:name="List Table 4 Accent 6" w:uiPriority="49"/>
-    <w:lsdException w:name="List Table 5 Dark Accent 6" w:uiPriority="50"/>
-    <w:lsdException w:name="List Table 6 Colorful Accent 6" w:uiPriority="51"/>
-    <w:lsdException w:name="List Table 7 Colorful Accent 6" w:uiPriority="52"/>
+  <w:latentStyles w:defLockedState="0" w:defUIPriority="99" w:defSemiHidden="1" w:defUnhideWhenUsed="1" w:defQFormat="0" w:count="267">
+    <w:lsdException w:name="Normal" w:semiHidden="0" w:uiPriority="0" w:unhideWhenUsed="0" w:qFormat="1"/>
+    <w:lsdException w:name="heading 1" w:semiHidden="0" w:uiPriority="9" w:unhideWhenUsed="0" w:qFormat="1"/>
+    <w:lsdException w:name="heading 2" w:uiPriority="9" w:qFormat="1"/>
+    <w:lsdException w:name="heading 3" w:uiPriority="9" w:qFormat="1"/>
+    <w:lsdException w:name="heading 4" w:uiPriority="9" w:qFormat="1"/>
+    <w:lsdException w:name="heading 5" w:uiPriority="9" w:qFormat="1"/>
+    <w:lsdException w:name="heading 6" w:uiPriority="9" w:qFormat="1"/>
+    <w:lsdException w:name="heading 7" w:uiPriority="9" w:qFormat="1"/>
+    <w:lsdException w:name="heading 8" w:uiPriority="9" w:qFormat="1"/>
+    <w:lsdException w:name="heading 9" w:uiPriority="9" w:qFormat="1"/>
+    <w:lsdException w:name="toc 1" w:uiPriority="39"/>
+    <w:lsdException w:name="toc 2" w:uiPriority="39"/>
+    <w:lsdException w:name="toc 3" w:uiPriority="39"/>
+    <w:lsdException w:name="toc 4" w:uiPriority="39"/>
+    <w:lsdException w:name="toc 5" w:uiPriority="39"/>
+    <w:lsdException w:name="toc 6" w:uiPriority="39"/>
+    <w:lsdException w:name="toc 7" w:uiPriority="39"/>
+    <w:lsdException w:name="toc 8" w:uiPriority="39"/>
+    <w:lsdException w:name="toc 9" w:uiPriority="39"/>
+    <w:lsdException w:name="caption" w:uiPriority="35" w:qFormat="1"/>
+    <w:lsdException w:name="Title" w:semiHidden="0" w:uiPriority="10" w:unhideWhenUsed="0" w:qFormat="1"/>
+    <w:lsdException w:name="Default Paragraph Font" w:uiPriority="1"/>
+    <w:lsdException w:name="Subtitle" w:semiHidden="0" w:uiPriority="11" w:unhideWhenUsed="0" w:qFormat="1"/>
+    <w:lsdException w:name="Strong" w:semiHidden="0" w:uiPriority="22" w:unhideWhenUsed="0" w:qFormat="1"/>
+    <w:lsdException w:name="Emphasis" w:semiHidden="0" w:uiPriority="20" w:unhideWhenUsed="0" w:qFormat="1"/>
+    <w:lsdException w:name="Table Grid" w:semiHidden="0" w:uiPriority="39" w:unhideWhenUsed="0"/>
+    <w:lsdException w:name="Placeholder Text" w:unhideWhenUsed="0"/>
+    <w:lsdException w:name="No Spacing" w:semiHidden="0" w:uiPriority="1" w:unhideWhenUsed="0" w:qFormat="1"/>
+    <w:lsdException w:name="Light Shading" w:semiHidden="0" w:uiPriority="60" w:unhideWhenUsed="0"/>
+    <w:lsdException w:name="Light List" w:semiHidden="0" w:uiPriority="61" w:unhideWhenUsed="0"/>
+    <w:lsdException w:name="Light Grid" w:semiHidden="0" w:uiPriority="62" w:unhideWhenUsed="0"/>
+    <w:lsdException w:name="Medium Shading 1" w:semiHidden="0" w:uiPriority="63" w:unhideWhenUsed="0"/>
+    <w:lsdException w:name="Medium Shading 2" w:semiHidden="0" w:uiPriority="64" w:unhideWhenUsed="0"/>
+    <w:lsdException w:name="Medium List 1" w:semiHidden="0" w:uiPriority="65" w:unhideWhenUsed="0"/>
+    <w:lsdException w:name="Medium List 2" w:semiHidden="0" w:uiPriority="66" w:unhideWhenUsed="0"/>
+    <w:lsdException w:name="Medium Grid 1" w:semiHidden="0" w:uiPriority="67" w:unhideWhenUsed="0"/>
+    <w:lsdException w:name="Medium Grid 2" w:semiHidden="0" w:uiPriority="68" w:unhideWhenUsed="0"/>
+    <w:lsdException w:name="Medium Grid 3" w:semiHidden="0" w:uiPriority="69" w:unhideWhenUsed="0"/>
+    <w:lsdException w:name="Dark List" w:semiHidden="0" w:uiPriority="70" w:unhideWhenUsed="0"/>
+    <w:lsdException w:name="Colorful Shading" w:semiHidden="0" w:uiPriority="71" w:unhideWhenUsed="0"/>
+    <w:lsdException w:name="Colorful List" w:semiHidden="0" w:uiPriority="72" w:unhideWhenUsed="0"/>
+    <w:lsdException w:name="Colorful Grid" w:semiHidden="0" w:uiPriority="73" w:unhideWhenUsed="0"/>
+    <w:lsdException w:name="Light Shading Accent 1" w:semiHidden="0" w:uiPriority="60" w:unhideWhenUsed="0"/>
+    <w:lsdException w:name="Light List Accent 1" w:semiHidden="0" w:uiPriority="61" w:unhideWhenUsed="0"/>
+    <w:lsdException w:name="Light Grid Accent 1" w:semiHidden="0" w:uiPriority="62" w:unhideWhenUsed="0"/>
+    <w:lsdException w:name="Medium Shading 1 Accent 1" w:semiHidden="0" w:uiPriority="63" w:unhideWhenUsed="0"/>
+    <w:lsdException w:name="Medium Shading 2 Accent 1" w:semiHidden="0" w:uiPriority="64" w:unhideWhenUsed="0"/>
+    <w:lsdException w:name="Medium List 1 Accent 1" w:semiHidden="0" w:uiPriority="65" w:unhideWhenUsed="0"/>
+    <w:lsdException w:name="Revision" w:unhideWhenUsed="0"/>
+    <w:lsdException w:name="List Paragraph" w:semiHidden="0" w:uiPriority="34" w:unhideWhenUsed="0" w:qFormat="1"/>
+    <w:lsdException w:name="Quote" w:semiHidden="0" w:uiPriority="29" w:unhideWhenUsed="0" w:qFormat="1"/>
+    <w:lsdException w:name="Intense Quote" w:semiHidden="0" w:uiPriority="30" w:unhideWhenUsed="0" w:qFormat="1"/>
+    <w:lsdException w:name="Medium List 2 Accent 1" w:semiHidden="0" w:uiPriority="66" w:unhideWhenUsed="0"/>
+    <w:lsdException w:name="Medium Grid 1 Accent 1" w:semiHidden="0" w:uiPriority="67" w:unhideWhenUsed="0"/>
+    <w:lsdException w:name="Medium Grid 2 Accent 1" w:semiHidden="0" w:uiPriority="68" w:unhideWhenUsed="0"/>
+    <w:lsdException w:name="Medium Grid 3 Accent 1" w:semiHidden="0" w:uiPriority="69" w:unhideWhenUsed="0"/>
+    <w:lsdException w:name="Dark List Accent 1" w:semiHidden="0" w:uiPriority="70" w:unhideWhenUsed="0"/>
+    <w:lsdException w:name="Colorful Shading Accent 1" w:semiHidden="0" w:uiPriority="71" w:unhideWhenUsed="0"/>
+    <w:lsdException w:name="Colorful List Accent 1" w:semiHidden="0" w:uiPriority="72" w:unhideWhenUsed="0"/>
+    <w:lsdException w:name="Colorful Grid Accent 1" w:semiHidden="0" w:uiPriority="73" w:unhideWhenUsed="0"/>
+    <w:lsdException w:name="Light Shading Accent 2" w:semiHidden="0" w:uiPriority="60" w:unhideWhenUsed="0"/>
+    <w:lsdException w:name="Light List Accent 2" w:semiHidden="0" w:uiPriority="61" w:unhideWhenUsed="0"/>
+    <w:lsdException w:name="Light Grid Accent 2" w:semiHidden="0" w:uiPriority="62" w:unhideWhenUsed="0"/>
+    <w:lsdException w:name="Medium Shading 1 Accent 2" w:semiHidden="0" w:uiPriority="63" w:unhideWhenUsed="0"/>
+    <w:lsdException w:name="Medium Shading 2 Accent 2" w:semiHidden="0" w:uiPriority="64" w:unhideWhenUsed="0"/>
+    <w:lsdException w:name="Medium List 1 Accent 2" w:semiHidden="0" w:uiPriority="65" w:unhideWhenUsed="0"/>
+    <w:lsdException w:name="Medium List 2 Accent 2" w:semiHidden="0" w:uiPriority="66" w:unhideWhenUsed="0"/>
+    <w:lsdException w:name="Medium Grid 1 Accent 2" w:semiHidden="0" w:uiPriority="67" w:unhideWhenUsed="0"/>
+    <w:lsdException w:name="Medium Grid 2 Accent 2" w:semiHidden="0" w:uiPriority="68" w:unhideWhenUsed="0"/>
+    <w:lsdException w:name="Medium Grid 3 Accent 2" w:semiHidden="0" w:uiPriority="69" w:unhideWhenUsed="0"/>
+    <w:lsdException w:name="Dark List Accent 2" w:semiHidden="0" w:uiPriority="70" w:unhideWhenUsed="0"/>
+    <w:lsdException w:name="Colorful Shading Accent 2" w:semiHidden="0" w:uiPriority="71" w:unhideWhenUsed="0"/>
+    <w:lsdException w:name="Colorful List Accent 2" w:semiHidden="0" w:uiPriority="72" w:unhideWhenUsed="0"/>
+    <w:lsdException w:name="Colorful Grid Accent 2" w:semiHidden="0" w:uiPriority="73" w:unhideWhenUsed="0"/>
+    <w:lsdException w:name="Light Shading Accent 3" w:semiHidden="0" w:uiPriority="60" w:unhideWhenUsed="0"/>
+    <w:lsdException w:name="Light List Accent 3" w:semiHidden="0" w:uiPriority="61" w:unhideWhenUsed="0"/>
+    <w:lsdException w:name="Light Grid Accent 3" w:semiHidden="0" w:uiPriority="62" w:unhideWhenUsed="0"/>
+    <w:lsdException w:name="Medium Shading 1 Accent 3" w:semiHidden="0" w:uiPriority="63" w:unhideWhenUsed="0"/>
+    <w:lsdException w:name="Medium Shading 2 Accent 3" w:semiHidden="0" w:uiPriority="64" w:unhideWhenUsed="0"/>
+    <w:lsdException w:name="Medium List 1 Accent 3" w:semiHidden="0" w:uiPriority="65" w:unhideWhenUsed="0"/>
+    <w:lsdException w:name="Medium List 2 Accent 3" w:semiHidden="0" w:uiPriority="66" w:unhideWhenUsed="0"/>
+    <w:lsdException w:name="Medium Grid 1 Accent 3" w:semiHidden="0" w:uiPriority="67" w:unhideWhenUsed="0"/>
+    <w:lsdException w:name="Medium Grid 2 Accent 3" w:semiHidden="0" w:uiPriority="68" w:unhideWhenUsed="0"/>
+    <w:lsdException w:name="Medium Grid 3 Accent 3" w:semiHidden="0" w:uiPriority="69" w:unhideWhenUsed="0"/>
+    <w:lsdException w:name="Dark List Accent 3" w:semiHidden="0" w:uiPriority="70" w:unhideWhenUsed="0"/>
+    <w:lsdException w:name="Colorful Shading Accent 3" w:semiHidden="0" w:uiPriority="71" w:unhideWhenUsed="0"/>
+    <w:lsdException w:name="Colorful List Accent 3" w:semiHidden="0" w:uiPriority="72" w:unhideWhenUsed="0"/>
+    <w:lsdException w:name="Colorful Grid Accent 3" w:semiHidden="0" w:uiPriority="73" w:unhideWhenUsed="0"/>
+    <w:lsdException w:name="Light Shading Accent 4" w:semiHidden="0" w:uiPriority="60" w:unhideWhenUsed="0"/>
+    <w:lsdException w:name="Light List Accent 4" w:semiHidden="0" w:uiPriority="61" w:unhideWhenUsed="0"/>
+    <w:lsdException w:name="Light Grid Accent 4" w:semiHidden="0" w:uiPriority="62" w:unhideWhenUsed="0"/>
+    <w:lsdException w:name="Medium Shading 1 Accent 4" w:semiHidden="0" w:uiPriority="63" w:unhideWhenUsed="0"/>
+    <w:lsdException w:name="Medium Shading 2 Accent 4" w:semiHidden="0" w:uiPriority="64" w:unhideWhenUsed="0"/>
+    <w:lsdException w:name="Medium List 1 Accent 4" w:semiHidden="0" w:uiPriority="65" w:unhideWhenUsed="0"/>
+    <w:lsdException w:name="Medium List 2 Accent 4" w:semiHidden="0" w:uiPriority="66" w:unhideWhenUsed="0"/>
+    <w:lsdException w:name="Medium Grid 1 Accent 4" w:semiHidden="0" w:uiPriority="67" w:unhideWhenUsed="0"/>
+    <w:lsdException w:name="Medium Grid 2 Accent 4" w:semiHidden="0" w:uiPriority="68" w:unhideWhenUsed="0"/>
+    <w:lsdException w:name="Medium Grid 3 Accent 4" w:semiHidden="0" w:uiPriority="69" w:unhideWhenUsed="0"/>
+    <w:lsdException w:name="Dark List Accent 4" w:semiHidden="0" w:uiPriority="70" w:unhideWhenUsed="0"/>
+    <w:lsdException w:name="Colorful Shading Accent 4" w:semiHidden="0" w:uiPriority="71" w:unhideWhenUsed="0"/>
+    <w:lsdException w:name="Colorful List Accent 4" w:semiHidden="0" w:uiPriority="72" w:unhideWhenUsed="0"/>
+    <w:lsdException w:name="Colorful Grid Accent 4" w:semiHidden="0" w:uiPriority="73" w:unhideWhenUsed="0"/>
+    <w:lsdException w:name="Light Shading Accent 5" w:semiHidden="0" w:uiPriority="60" w:unhideWhenUsed="0"/>
+    <w:lsdException w:name="Light List Accent 5" w:semiHidden="0" w:uiPriority="61" w:unhideWhenUsed="0"/>
+    <w:lsdException w:name="Light Grid Accent 5" w:semiHidden="0" w:uiPriority="62" w:unhideWhenUsed="0"/>
+    <w:lsdException w:name="Medium Shading 1 Accent 5" w:semiHidden="0" w:uiPriority="63" w:unhideWhenUsed="0"/>
+    <w:lsdException w:name="Medium Shading 2 Accent 5" w:semiHidden="0" w:uiPriority="64" w:unhideWhenUsed="0"/>
+    <w:lsdException w:name="Medium List 1 Accent 5" w:semiHidden="0" w:uiPriority="65" w:unhideWhenUsed="0"/>
+    <w:lsdException w:name="Medium List 2 Accent 5" w:semiHidden="0" w:uiPriority="66" w:unhideWhenUsed="0"/>
+    <w:lsdException w:name="Medium Grid 1 Accent 5" w:semiHidden="0" w:uiPriority="67" w:unhideWhenUsed="0"/>
+    <w:lsdException w:name="Medium Grid 2 Accent 5" w:semiHidden="0" w:uiPriority="68" w:unhideWhenUsed="0"/>
+    <w:lsdException w:name="Medium Grid 3 Accent 5" w:semiHidden="0" w:uiPriority="69" w:unhideWhenUsed="0"/>
+    <w:lsdException w:name="Dark List Accent 5" w:semiHidden="0" w:uiPriority="70" w:unhideWhenUsed="0"/>
+    <w:lsdException w:name="Colorful Shading Accent 5" w:semiHidden="0" w:uiPriority="71" w:unhideWhenUsed="0"/>
+    <w:lsdException w:name="Colorful List Accent 5" w:semiHidden="0" w:uiPriority="72" w:unhideWhenUsed="0"/>
+    <w:lsdException w:name="Colorful Grid Accent 5" w:semiHidden="0" w:uiPriority="73" w:unhideWhenUsed="0"/>
+    <w:lsdException w:name="Light Shading Accent 6" w:semiHidden="0" w:uiPriority="60" w:unhideWhenUsed="0"/>
+    <w:lsdException w:name="Light List Accent 6" w:semiHidden="0" w:uiPriority="61" w:unhideWhenUsed="0"/>
+    <w:lsdException w:name="Light Grid Accent 6" w:semiHidden="0" w:uiPriority="62" w:unhideWhenUsed="0"/>
+    <w:lsdException w:name="Medium Shading 1 Accent 6" w:semiHidden="0" w:uiPriority="63" w:unhideWhenUsed="0"/>
+    <w:lsdException w:name="Medium Shading 2 Accent 6" w:semiHidden="0" w:uiPriority="64" w:unhideWhenUsed="0"/>
+    <w:lsdException w:name="Medium List 1 Accent 6" w:semiHidden="0" w:uiPriority="65" w:unhideWhenUsed="0"/>
+    <w:lsdException w:name="Medium List 2 Accent 6" w:semiHidden="0" w:uiPriority="66" w:unhideWhenUsed="0"/>
+    <w:lsdException w:name="Medium Grid 1 Accent 6" w:semiHidden="0" w:uiPriority="67" w:unhideWhenUsed="0"/>
+    <w:lsdException w:name="Medium Grid 2 Accent 6" w:semiHidden="0" w:uiPriority="68" w:unhideWhenUsed="0"/>
+    <w:lsdException w:name="Medium Grid 3 Accent 6" w:semiHidden="0" w:uiPriority="69" w:unhideWhenUsed="0"/>
+    <w:lsdException w:name="Dark List Accent 6" w:semiHidden="0" w:uiPriority="70" w:unhideWhenUsed="0"/>
+    <w:lsdException w:name="Colorful Shading Accent 6" w:semiHidden="0" w:uiPriority="71" w:unhideWhenUsed="0"/>
+    <w:lsdException w:name="Colorful List Accent 6" w:semiHidden="0" w:uiPriority="72" w:unhideWhenUsed="0"/>
+    <w:lsdException w:name="Colorful Grid Accent 6" w:semiHidden="0" w:uiPriority="73" w:unhideWhenUsed="0"/>
+    <w:lsdException w:name="Subtle Emphasis" w:semiHidden="0" w:uiPriority="19" w:unhideWhenUsed="0" w:qFormat="1"/>
+    <w:lsdException w:name="Intense Emphasis" w:semiHidden="0" w:uiPriority="21" w:unhideWhenUsed="0" w:qFormat="1"/>
+    <w:lsdException w:name="Subtle Reference" w:semiHidden="0" w:uiPriority="31" w:unhideWhenUsed="0" w:qFormat="1"/>
+    <w:lsdException w:name="Intense Reference" w:semiHidden="0" w:uiPriority="32" w:unhideWhenUsed="0" w:qFormat="1"/>
+    <w:lsdException w:name="Book Title" w:semiHidden="0" w:uiPriority="33" w:unhideWhenUsed="0" w:qFormat="1"/>
+    <w:lsdException w:name="Bibliography" w:uiPriority="37"/>
+    <w:lsdException w:name="TOC Heading" w:uiPriority="39" w:qFormat="1"/>
   </w:latentStyles>
   <w:style w:type="paragraph" w:default="1" w:styleId="Normal">
     <w:name w:val="Normal"/>
@@ -4697,10 +5111,29 @@
       <w:color w:val="2E74B5" w:themeColor="accent1" w:themeShade="BF"/>
     </w:rPr>
   </w:style>
+  <w:style w:type="paragraph" w:styleId="Ttulo5">
+    <w:name w:val="heading 5"/>
+    <w:basedOn w:val="Normal"/>
+    <w:next w:val="Normal"/>
+    <w:link w:val="Ttulo5Car"/>
+    <w:uiPriority w:val="9"/>
+    <w:unhideWhenUsed/>
+    <w:qFormat/>
+    <w:rsid w:val="000F7823"/>
+    <w:pPr>
+      <w:keepNext/>
+      <w:keepLines/>
+      <w:spacing w:before="200" w:after="0"/>
+      <w:outlineLvl w:val="4"/>
+    </w:pPr>
+    <w:rPr>
+      <w:rFonts w:asciiTheme="majorHAnsi" w:eastAsiaTheme="majorEastAsia" w:hAnsiTheme="majorHAnsi" w:cstheme="majorBidi"/>
+      <w:color w:val="1F4D78" w:themeColor="accent1" w:themeShade="7F"/>
+    </w:rPr>
+  </w:style>
   <w:style w:type="character" w:default="1" w:styleId="Fuentedeprrafopredeter">
     <w:name w:val="Default Paragraph Font"/>
     <w:uiPriority w:val="1"/>
-    <w:semiHidden/>
     <w:unhideWhenUsed/>
   </w:style>
   <w:style w:type="table" w:default="1" w:styleId="Tablanormal">
@@ -4708,6 +5141,7 @@
     <w:uiPriority w:val="99"/>
     <w:semiHidden/>
     <w:unhideWhenUsed/>
+    <w:qFormat/>
     <w:tblPr>
       <w:tblInd w:w="0" w:type="dxa"/>
       <w:tblCellMar>
@@ -4757,6 +5191,7 @@
       <w:spacing w:after="0" w:line="240" w:lineRule="auto"/>
     </w:pPr>
     <w:tblPr>
+      <w:tblInd w:w="0" w:type="dxa"/>
       <w:tblBorders>
         <w:top w:val="single" w:sz="4" w:space="0" w:color="auto"/>
         <w:left w:val="single" w:sz="4" w:space="0" w:color="auto"/>
@@ -4765,6 +5200,12 @@
         <w:insideH w:val="single" w:sz="4" w:space="0" w:color="auto"/>
         <w:insideV w:val="single" w:sz="4" w:space="0" w:color="auto"/>
       </w:tblBorders>
+      <w:tblCellMar>
+        <w:top w:w="0" w:type="dxa"/>
+        <w:left w:w="108" w:type="dxa"/>
+        <w:bottom w:w="0" w:type="dxa"/>
+        <w:right w:w="108" w:type="dxa"/>
+      </w:tblCellMar>
     </w:tblPr>
   </w:style>
   <w:style w:type="character" w:customStyle="1" w:styleId="Ttulo2Car">
@@ -4851,6 +5292,17 @@
     <w:rPr>
       <w:color w:val="0000FF"/>
       <w:u w:val="single"/>
+    </w:rPr>
+  </w:style>
+  <w:style w:type="character" w:customStyle="1" w:styleId="Ttulo5Car">
+    <w:name w:val="Título 5 Car"/>
+    <w:basedOn w:val="Fuentedeprrafopredeter"/>
+    <w:link w:val="Ttulo5"/>
+    <w:uiPriority w:val="9"/>
+    <w:rsid w:val="000F7823"/>
+    <w:rPr>
+      <w:rFonts w:asciiTheme="majorHAnsi" w:eastAsiaTheme="majorEastAsia" w:hAnsiTheme="majorHAnsi" w:cstheme="majorBidi"/>
+      <w:color w:val="1F4D78" w:themeColor="accent1" w:themeShade="7F"/>
     </w:rPr>
   </w:style>
 </w:styles>
@@ -5111,7 +5563,7 @@
   <a:extraClrSchemeLst/>
   <a:extLst>
     <a:ext uri="{05A4C25C-085E-4340-85A3-A5531E510DB2}">
-      <thm15:themeFamily xmlns:thm15="http://schemas.microsoft.com/office/thememl/2012/main" name="Office Theme" id="{62F939B6-93AF-4DB8-9C6B-D6C7DFDC589F}" vid="{4A3C46E8-61CC-4603-A589-7422A47A8E4A}"/>
+      <thm15:themeFamily xmlns:thm15="http://schemas.microsoft.com/office/thememl/2012/main" xmlns="" name="Office Theme" id="{62F939B6-93AF-4DB8-9C6B-D6C7DFDC589F}" vid="{4A3C46E8-61CC-4603-A589-7422A47A8E4A}"/>
     </a:ext>
   </a:extLst>
 </a:theme>

</xml_diff>